<commit_message>
nmv 26 03 2022
</commit_message>
<xml_diff>
--- a/TS-Padam/TS-1.5/TS 1.5 Malayalam Pada Paatam Corrections.docx
+++ b/TS-Padam/TS-1.5/TS 1.5 Malayalam Pada Paatam Corrections.docx
@@ -324,6 +324,7 @@
                 <w:szCs w:val="28"/>
               </w:rPr>
             </w:pPr>
+            <w:bookmarkStart w:id="0" w:name="_GoBack"/>
             <w:r>
               <w:rPr>
                 <w:rFonts w:cs="Arial"/>
@@ -342,10 +343,8 @@
                 <w:sz w:val="28"/>
                 <w:szCs w:val="28"/>
               </w:rPr>
-              <w:t>6.4</w:t>
-            </w:r>
-            <w:bookmarkStart w:id="0" w:name="_GoBack"/>
-            <w:bookmarkEnd w:id="0"/>
+              <w:t>1.1</w:t>
+            </w:r>
             <w:r>
               <w:rPr>
                 <w:rFonts w:cs="Arial"/>
@@ -365,7 +364,7 @@
                 <w:sz w:val="28"/>
                 <w:szCs w:val="28"/>
               </w:rPr>
-              <w:t>Vaakyam</w:t>
+              <w:t>Padam</w:t>
             </w:r>
             <w:proofErr w:type="spellEnd"/>
           </w:p>
@@ -384,6 +383,7 @@
                 <w:szCs w:val="28"/>
               </w:rPr>
             </w:pPr>
+            <w:proofErr w:type="spellStart"/>
             <w:r>
               <w:rPr>
                 <w:rFonts w:cs="Arial"/>
@@ -392,8 +392,9 @@
                 <w:sz w:val="28"/>
                 <w:szCs w:val="28"/>
               </w:rPr>
-              <w:t>Line</w:t>
-            </w:r>
+              <w:t>Padam</w:t>
+            </w:r>
+            <w:proofErr w:type="spellEnd"/>
             <w:r>
               <w:rPr>
                 <w:rFonts w:cs="Arial"/>
@@ -412,7 +413,7 @@
                 <w:sz w:val="28"/>
                 <w:szCs w:val="28"/>
               </w:rPr>
-              <w:t>7</w:t>
+              <w:t>19</w:t>
             </w:r>
           </w:p>
           <w:p>
@@ -433,7 +434,9 @@
             <w:proofErr w:type="spellStart"/>
             <w:r>
               <w:rPr>
+                <w:rFonts w:cs="Arial"/>
                 <w:b/>
+                <w:bCs/>
                 <w:sz w:val="28"/>
                 <w:szCs w:val="28"/>
               </w:rPr>
@@ -442,7 +445,9 @@
             <w:proofErr w:type="spellEnd"/>
             <w:r>
               <w:rPr>
+                <w:rFonts w:cs="Arial"/>
                 <w:b/>
+                <w:bCs/>
                 <w:sz w:val="28"/>
                 <w:szCs w:val="28"/>
               </w:rPr>
@@ -450,11 +455,13 @@
             </w:r>
             <w:r>
               <w:rPr>
+                <w:rFonts w:cs="Arial"/>
                 <w:b/>
-                <w:sz w:val="28"/>
-                <w:szCs w:val="28"/>
-              </w:rPr>
-              <w:t>24</w:t>
+                <w:bCs/>
+                <w:sz w:val="28"/>
+                <w:szCs w:val="28"/>
+              </w:rPr>
+              <w:t>1</w:t>
             </w:r>
           </w:p>
         </w:tc>
@@ -487,127 +494,70 @@
               <w:rPr>
                 <w:rFonts w:ascii="BRH Malayalam Extra" w:hAnsi="BRH Malayalam Extra" w:cs="BRH Malayalam Extra"/>
                 <w:sz w:val="40"/>
-                <w:szCs w:val="36"/>
-              </w:rPr>
-              <w:t>D¥ex</w:t>
-            </w:r>
-            <w:proofErr w:type="spellEnd"/>
-            <w:r>
-              <w:rPr>
-                <w:rFonts w:ascii="BRH Malayalam Extra" w:hAnsi="BRH Malayalam Extra" w:cs="BRH Malayalam Extra"/>
-                <w:sz w:val="32"/>
-                <w:szCs w:val="36"/>
+                <w:szCs w:val="40"/>
+                <w:lang w:val="en-IN" w:eastAsia="en-IN"/>
+              </w:rPr>
+              <w:t>jby</w:t>
+            </w:r>
+            <w:proofErr w:type="spellEnd"/>
+            <w:r>
+              <w:rPr>
+                <w:rFonts w:ascii="BRH Malayalam Extra" w:hAnsi="BRH Malayalam Extra" w:cs="BRH Malayalam Extra"/>
+                <w:sz w:val="40"/>
+                <w:szCs w:val="40"/>
+                <w:lang w:val="en-IN" w:eastAsia="en-IN"/>
+              </w:rPr>
+              <w:t xml:space="preserve">— | </w:t>
+            </w:r>
+            <w:proofErr w:type="spellStart"/>
+            <w:r>
+              <w:rPr>
+                <w:rFonts w:ascii="BRH Malayalam Extra" w:hAnsi="BRH Malayalam Extra" w:cs="BRH Malayalam Extra"/>
+                <w:sz w:val="40"/>
+                <w:szCs w:val="40"/>
+                <w:highlight w:val="yellow"/>
+                <w:lang w:val="en-IN" w:eastAsia="en-IN"/>
+              </w:rPr>
+              <w:t>dJ</w:t>
+            </w:r>
+            <w:proofErr w:type="spellEnd"/>
+            <w:r>
+              <w:rPr>
+                <w:rFonts w:ascii="BRH Malayalam Extra" w:hAnsi="BRH Malayalam Extra" w:cs="BRH Malayalam Extra"/>
+                <w:sz w:val="40"/>
+                <w:szCs w:val="40"/>
+                <w:lang w:val="en-IN" w:eastAsia="en-IN"/>
+              </w:rPr>
+              <w:t xml:space="preserve"> | ¥R</w:t>
+            </w:r>
+            <w:r>
+              <w:rPr>
+                <w:rFonts w:ascii="BRH Malayalam Extra" w:hAnsi="BRH Malayalam Extra" w:cs="BRH Malayalam Extra"/>
+                <w:sz w:val="32"/>
+                <w:szCs w:val="40"/>
+                <w:lang w:val="en-IN" w:eastAsia="en-IN"/>
               </w:rPr>
               <w:t>–</w:t>
             </w:r>
-            <w:r>
-              <w:rPr>
-                <w:rFonts w:ascii="BRH Malayalam Extra" w:hAnsi="BRH Malayalam Extra" w:cs="BRH Malayalam Extra"/>
-                <w:sz w:val="40"/>
-                <w:szCs w:val="36"/>
-              </w:rPr>
-              <w:t>¥</w:t>
-            </w:r>
-            <w:proofErr w:type="spellStart"/>
-            <w:r>
-              <w:rPr>
-                <w:rFonts w:ascii="BRH Malayalam Extra" w:hAnsi="BRH Malayalam Extra" w:cs="BRH Malayalam Extra"/>
-                <w:sz w:val="40"/>
-                <w:szCs w:val="36"/>
-              </w:rPr>
-              <w:t>eË</w:t>
-            </w:r>
-            <w:proofErr w:type="spellEnd"/>
-            <w:r>
-              <w:rPr>
-                <w:rFonts w:ascii="BRH Malayalam Extra" w:hAnsi="BRH Malayalam Extra" w:cs="BRH Malayalam Extra"/>
-                <w:sz w:val="40"/>
-                <w:szCs w:val="36"/>
-              </w:rPr>
-              <w:t xml:space="preserve">¡ </w:t>
-            </w:r>
-            <w:proofErr w:type="spellStart"/>
-            <w:r>
-              <w:rPr>
-                <w:rFonts w:ascii="BRH Malayalam Extra" w:hAnsi="BRH Malayalam Extra" w:cs="BRH Malayalam Extra"/>
-                <w:sz w:val="40"/>
-                <w:szCs w:val="36"/>
-              </w:rPr>
-              <w:t>i</w:t>
-            </w:r>
-            <w:proofErr w:type="spellEnd"/>
-            <w:r>
-              <w:rPr>
-                <w:rFonts w:ascii="BRH Malayalam Extra" w:hAnsi="BRH Malayalam Extra" w:cs="BRH Malayalam Extra"/>
-                <w:sz w:val="40"/>
-                <w:szCs w:val="36"/>
-              </w:rPr>
-              <w:t>—Np</w:t>
-            </w:r>
-            <w:r>
-              <w:rPr>
-                <w:rFonts w:ascii="BRH Malayalam Extra" w:hAnsi="BRH Malayalam Extra" w:cs="BRH Malayalam Extra"/>
-                <w:sz w:val="32"/>
-                <w:szCs w:val="36"/>
-              </w:rPr>
-              <w:t>–</w:t>
-            </w:r>
-            <w:r>
-              <w:rPr>
-                <w:rFonts w:ascii="BRH Malayalam Extra" w:hAnsi="BRH Malayalam Extra" w:cs="BRH Malayalam Extra"/>
-                <w:sz w:val="40"/>
-                <w:szCs w:val="36"/>
-              </w:rPr>
-              <w:t xml:space="preserve">© </w:t>
-            </w:r>
-          </w:p>
-          <w:p>
-            <w:pPr>
-              <w:widowControl w:val="0"/>
-              <w:autoSpaceDE w:val="0"/>
-              <w:autoSpaceDN w:val="0"/>
-              <w:adjustRightInd w:val="0"/>
-              <w:spacing w:before="0" w:line="240" w:lineRule="auto"/>
-              <w:rPr>
-                <w:rFonts w:ascii="BRH Devanagari Extra" w:hAnsi="BRH Devanagari Extra" w:cs="BRH Devanagari Extra"/>
-                <w:sz w:val="40"/>
-                <w:szCs w:val="40"/>
-              </w:rPr>
-            </w:pPr>
-            <w:proofErr w:type="spellStart"/>
-            <w:r>
-              <w:rPr>
-                <w:rFonts w:ascii="BRH Malayalam Extra" w:hAnsi="BRH Malayalam Extra" w:cs="BRH Malayalam Extra"/>
-                <w:sz w:val="40"/>
-                <w:szCs w:val="36"/>
-                <w:highlight w:val="yellow"/>
-              </w:rPr>
-              <w:t>h¡</w:t>
-            </w:r>
-            <w:r>
-              <w:rPr>
-                <w:rFonts w:ascii="BRH Malayalam Extra" w:hAnsi="BRH Malayalam Extra" w:cs="BRH Malayalam Extra"/>
-                <w:sz w:val="40"/>
-                <w:szCs w:val="36"/>
-              </w:rPr>
-              <w:t>j</w:t>
-            </w:r>
-            <w:proofErr w:type="spellEnd"/>
-            <w:r>
-              <w:rPr>
-                <w:rFonts w:ascii="BRH Malayalam Extra" w:hAnsi="BRH Malayalam Extra" w:cs="BRH Malayalam Extra"/>
-                <w:sz w:val="40"/>
-                <w:szCs w:val="36"/>
-              </w:rPr>
-              <w:t xml:space="preserve"> </w:t>
-            </w:r>
-            <w:r>
-              <w:rPr>
-                <w:rFonts w:ascii="BRH Malayalam Extra" w:hAnsi="BRH Malayalam Extra" w:cs="BRH Malayalam Extra"/>
-                <w:sz w:val="40"/>
-                <w:szCs w:val="36"/>
-              </w:rPr>
-              <w:t>CË¡</w:t>
+            <w:proofErr w:type="spellStart"/>
+            <w:r>
+              <w:rPr>
+                <w:rFonts w:ascii="BRH Malayalam Extra" w:hAnsi="BRH Malayalam Extra" w:cs="BRH Malayalam Extra"/>
+                <w:sz w:val="40"/>
+                <w:szCs w:val="40"/>
+                <w:lang w:val="en-IN" w:eastAsia="en-IN"/>
+              </w:rPr>
+              <w:t>rõÇy</w:t>
+            </w:r>
+            <w:proofErr w:type="spellEnd"/>
+            <w:r>
+              <w:rPr>
+                <w:rFonts w:ascii="BRH Malayalam Extra" w:hAnsi="BRH Malayalam Extra" w:cs="BRH Malayalam Extra"/>
+                <w:sz w:val="40"/>
+                <w:szCs w:val="40"/>
+                <w:lang w:val="en-IN" w:eastAsia="en-IN"/>
+              </w:rPr>
+              <w:t>— |</w:t>
             </w:r>
           </w:p>
         </w:tc>
@@ -640,16 +590,38 @@
               <w:rPr>
                 <w:rFonts w:ascii="BRH Malayalam Extra" w:hAnsi="BRH Malayalam Extra" w:cs="BRH Malayalam Extra"/>
                 <w:sz w:val="40"/>
-                <w:szCs w:val="36"/>
-              </w:rPr>
-              <w:t>D¥ex</w:t>
-            </w:r>
-            <w:proofErr w:type="spellEnd"/>
-            <w:r>
-              <w:rPr>
-                <w:rFonts w:ascii="BRH Malayalam Extra" w:hAnsi="BRH Malayalam Extra" w:cs="BRH Malayalam Extra"/>
-                <w:sz w:val="32"/>
-                <w:szCs w:val="36"/>
+                <w:szCs w:val="40"/>
+                <w:lang w:val="en-IN" w:eastAsia="en-IN"/>
+              </w:rPr>
+              <w:t>jby</w:t>
+            </w:r>
+            <w:proofErr w:type="spellEnd"/>
+            <w:r>
+              <w:rPr>
+                <w:rFonts w:ascii="BRH Malayalam Extra" w:hAnsi="BRH Malayalam Extra" w:cs="BRH Malayalam Extra"/>
+                <w:sz w:val="40"/>
+                <w:szCs w:val="40"/>
+                <w:lang w:val="en-IN" w:eastAsia="en-IN"/>
+              </w:rPr>
+              <w:t xml:space="preserve">— | </w:t>
+            </w:r>
+            <w:r>
+              <w:rPr>
+                <w:rFonts w:ascii="BRH Malayalam Extra" w:hAnsi="BRH Malayalam Extra" w:cs="BRH Malayalam Extra"/>
+                <w:sz w:val="40"/>
+                <w:szCs w:val="40"/>
+                <w:highlight w:val="green"/>
+                <w:lang w:val="en-IN" w:eastAsia="en-IN"/>
+              </w:rPr>
+              <w:t>d</w:t>
+            </w:r>
+            <w:r>
+              <w:rPr>
+                <w:rFonts w:ascii="BRH Malayalam Extra" w:hAnsi="BRH Malayalam Extra" w:cs="BRH Malayalam Extra"/>
+                <w:sz w:val="32"/>
+                <w:szCs w:val="40"/>
+                <w:highlight w:val="green"/>
+                <w:lang w:val="en-IN" w:eastAsia="en-IN"/>
               </w:rPr>
               <w:t>–</w:t>
             </w:r>
@@ -657,63 +629,69 @@
               <w:rPr>
                 <w:rFonts w:ascii="BRH Malayalam Extra" w:hAnsi="BRH Malayalam Extra" w:cs="BRH Malayalam Extra"/>
                 <w:sz w:val="40"/>
-                <w:szCs w:val="36"/>
-              </w:rPr>
-              <w:t>¥</w:t>
-            </w:r>
-            <w:proofErr w:type="spellStart"/>
-            <w:r>
-              <w:rPr>
-                <w:rFonts w:ascii="BRH Malayalam Extra" w:hAnsi="BRH Malayalam Extra" w:cs="BRH Malayalam Extra"/>
-                <w:sz w:val="40"/>
-                <w:szCs w:val="36"/>
-              </w:rPr>
-              <w:t>eË</w:t>
-            </w:r>
-            <w:proofErr w:type="spellEnd"/>
-            <w:r>
-              <w:rPr>
-                <w:rFonts w:ascii="BRH Malayalam Extra" w:hAnsi="BRH Malayalam Extra" w:cs="BRH Malayalam Extra"/>
-                <w:sz w:val="40"/>
-                <w:szCs w:val="36"/>
-              </w:rPr>
-              <w:t xml:space="preserve">¡ </w:t>
-            </w:r>
-            <w:proofErr w:type="spellStart"/>
-            <w:r>
-              <w:rPr>
-                <w:rFonts w:ascii="BRH Malayalam Extra" w:hAnsi="BRH Malayalam Extra" w:cs="BRH Malayalam Extra"/>
-                <w:sz w:val="40"/>
-                <w:szCs w:val="36"/>
-              </w:rPr>
-              <w:t>i</w:t>
-            </w:r>
-            <w:proofErr w:type="spellEnd"/>
-            <w:r>
-              <w:rPr>
-                <w:rFonts w:ascii="BRH Malayalam Extra" w:hAnsi="BRH Malayalam Extra" w:cs="BRH Malayalam Extra"/>
-                <w:sz w:val="40"/>
-                <w:szCs w:val="36"/>
-              </w:rPr>
-              <w:t>—Np</w:t>
-            </w:r>
-            <w:r>
-              <w:rPr>
-                <w:rFonts w:ascii="BRH Malayalam Extra" w:hAnsi="BRH Malayalam Extra" w:cs="BRH Malayalam Extra"/>
-                <w:sz w:val="32"/>
-                <w:szCs w:val="36"/>
+                <w:szCs w:val="40"/>
+                <w:highlight w:val="green"/>
+                <w:lang w:val="en-IN" w:eastAsia="en-IN"/>
+              </w:rPr>
+              <w:t>J</w:t>
+            </w:r>
+            <w:r>
+              <w:rPr>
+                <w:rFonts w:ascii="BRH Malayalam Extra" w:hAnsi="BRH Malayalam Extra" w:cs="BRH Malayalam Extra"/>
+                <w:sz w:val="40"/>
+                <w:szCs w:val="40"/>
+                <w:lang w:val="en-IN" w:eastAsia="en-IN"/>
+              </w:rPr>
+              <w:t xml:space="preserve"> | ¥R</w:t>
+            </w:r>
+            <w:r>
+              <w:rPr>
+                <w:rFonts w:ascii="BRH Malayalam Extra" w:hAnsi="BRH Malayalam Extra" w:cs="BRH Malayalam Extra"/>
+                <w:sz w:val="32"/>
+                <w:szCs w:val="40"/>
+                <w:lang w:val="en-IN" w:eastAsia="en-IN"/>
               </w:rPr>
               <w:t>–</w:t>
             </w:r>
-            <w:r>
-              <w:rPr>
-                <w:rFonts w:ascii="BRH Malayalam Extra" w:hAnsi="BRH Malayalam Extra" w:cs="BRH Malayalam Extra"/>
-                <w:sz w:val="40"/>
-                <w:szCs w:val="36"/>
-              </w:rPr>
-              <w:t xml:space="preserve">© </w:t>
-            </w:r>
-          </w:p>
+            <w:proofErr w:type="spellStart"/>
+            <w:r>
+              <w:rPr>
+                <w:rFonts w:ascii="BRH Malayalam Extra" w:hAnsi="BRH Malayalam Extra" w:cs="BRH Malayalam Extra"/>
+                <w:sz w:val="40"/>
+                <w:szCs w:val="40"/>
+                <w:lang w:val="en-IN" w:eastAsia="en-IN"/>
+              </w:rPr>
+              <w:t>rõÇy</w:t>
+            </w:r>
+            <w:proofErr w:type="spellEnd"/>
+            <w:r>
+              <w:rPr>
+                <w:rFonts w:ascii="BRH Malayalam Extra" w:hAnsi="BRH Malayalam Extra" w:cs="BRH Malayalam Extra"/>
+                <w:sz w:val="40"/>
+                <w:szCs w:val="40"/>
+                <w:lang w:val="en-IN" w:eastAsia="en-IN"/>
+              </w:rPr>
+              <w:t>— |</w:t>
+            </w:r>
+          </w:p>
+        </w:tc>
+      </w:tr>
+      <w:bookmarkEnd w:id="0"/>
+      <w:tr>
+        <w:trPr>
+          <w:trHeight w:val="914"/>
+        </w:trPr>
+        <w:tc>
+          <w:tcPr>
+            <w:tcW w:w="3310" w:type="dxa"/>
+            <w:tcBorders>
+              <w:top w:val="single" w:sz="4" w:space="0" w:color="000000"/>
+              <w:left w:val="single" w:sz="4" w:space="0" w:color="000000"/>
+              <w:bottom w:val="single" w:sz="4" w:space="0" w:color="000000"/>
+              <w:right w:val="single" w:sz="4" w:space="0" w:color="000000"/>
+            </w:tcBorders>
+            <w:shd w:val="clear" w:color="auto" w:fill="auto"/>
+          </w:tcPr>
           <w:p>
             <w:pPr>
               <w:widowControl w:val="0"/>
@@ -722,6 +700,401 @@
               <w:adjustRightInd w:val="0"/>
               <w:spacing w:before="0" w:line="240" w:lineRule="auto"/>
               <w:rPr>
+                <w:rFonts w:cs="Arial"/>
+                <w:b/>
+                <w:bCs/>
+                <w:sz w:val="28"/>
+                <w:szCs w:val="28"/>
+              </w:rPr>
+            </w:pPr>
+            <w:r>
+              <w:rPr>
+                <w:rFonts w:cs="Arial"/>
+                <w:b/>
+                <w:bCs/>
+                <w:sz w:val="28"/>
+                <w:szCs w:val="28"/>
+              </w:rPr>
+              <w:t>TS 1.5.</w:t>
+            </w:r>
+            <w:r>
+              <w:rPr>
+                <w:rFonts w:cs="Arial"/>
+                <w:b/>
+                <w:bCs/>
+                <w:sz w:val="28"/>
+                <w:szCs w:val="28"/>
+              </w:rPr>
+              <w:t>6.4</w:t>
+            </w:r>
+            <w:r>
+              <w:rPr>
+                <w:rFonts w:cs="Arial"/>
+                <w:b/>
+                <w:bCs/>
+                <w:sz w:val="28"/>
+                <w:szCs w:val="28"/>
+              </w:rPr>
+              <w:t xml:space="preserve"> – </w:t>
+            </w:r>
+            <w:proofErr w:type="spellStart"/>
+            <w:r>
+              <w:rPr>
+                <w:rFonts w:cs="Arial"/>
+                <w:b/>
+                <w:bCs/>
+                <w:sz w:val="28"/>
+                <w:szCs w:val="28"/>
+              </w:rPr>
+              <w:t>Vaakyam</w:t>
+            </w:r>
+            <w:proofErr w:type="spellEnd"/>
+          </w:p>
+          <w:p>
+            <w:pPr>
+              <w:widowControl w:val="0"/>
+              <w:autoSpaceDE w:val="0"/>
+              <w:autoSpaceDN w:val="0"/>
+              <w:adjustRightInd w:val="0"/>
+              <w:spacing w:before="0" w:line="240" w:lineRule="auto"/>
+              <w:rPr>
+                <w:rFonts w:cs="Arial"/>
+                <w:b/>
+                <w:bCs/>
+                <w:sz w:val="28"/>
+                <w:szCs w:val="28"/>
+              </w:rPr>
+            </w:pPr>
+            <w:r>
+              <w:rPr>
+                <w:rFonts w:cs="Arial"/>
+                <w:b/>
+                <w:bCs/>
+                <w:sz w:val="28"/>
+                <w:szCs w:val="28"/>
+              </w:rPr>
+              <w:t>Line</w:t>
+            </w:r>
+            <w:r>
+              <w:rPr>
+                <w:rFonts w:cs="Arial"/>
+                <w:b/>
+                <w:bCs/>
+                <w:sz w:val="28"/>
+                <w:szCs w:val="28"/>
+              </w:rPr>
+              <w:t xml:space="preserve"> No. – </w:t>
+            </w:r>
+            <w:r>
+              <w:rPr>
+                <w:rFonts w:cs="Arial"/>
+                <w:b/>
+                <w:bCs/>
+                <w:sz w:val="28"/>
+                <w:szCs w:val="28"/>
+              </w:rPr>
+              <w:t>7</w:t>
+            </w:r>
+          </w:p>
+          <w:p>
+            <w:pPr>
+              <w:widowControl w:val="0"/>
+              <w:autoSpaceDE w:val="0"/>
+              <w:autoSpaceDN w:val="0"/>
+              <w:adjustRightInd w:val="0"/>
+              <w:spacing w:before="0" w:line="240" w:lineRule="auto"/>
+              <w:rPr>
+                <w:rFonts w:cs="Arial"/>
+                <w:b/>
+                <w:bCs/>
+                <w:sz w:val="28"/>
+                <w:szCs w:val="28"/>
+              </w:rPr>
+            </w:pPr>
+            <w:proofErr w:type="spellStart"/>
+            <w:r>
+              <w:rPr>
+                <w:b/>
+                <w:sz w:val="28"/>
+                <w:szCs w:val="28"/>
+              </w:rPr>
+              <w:t>Panchaati</w:t>
+            </w:r>
+            <w:proofErr w:type="spellEnd"/>
+            <w:r>
+              <w:rPr>
+                <w:b/>
+                <w:sz w:val="28"/>
+                <w:szCs w:val="28"/>
+              </w:rPr>
+              <w:t xml:space="preserve"> No.- </w:t>
+            </w:r>
+            <w:r>
+              <w:rPr>
+                <w:b/>
+                <w:sz w:val="28"/>
+                <w:szCs w:val="28"/>
+              </w:rPr>
+              <w:t>24</w:t>
+            </w:r>
+          </w:p>
+        </w:tc>
+        <w:tc>
+          <w:tcPr>
+            <w:tcW w:w="5387" w:type="dxa"/>
+            <w:tcBorders>
+              <w:top w:val="single" w:sz="4" w:space="0" w:color="000000"/>
+              <w:left w:val="single" w:sz="4" w:space="0" w:color="000000"/>
+              <w:bottom w:val="single" w:sz="4" w:space="0" w:color="000000"/>
+              <w:right w:val="single" w:sz="4" w:space="0" w:color="000000"/>
+            </w:tcBorders>
+            <w:shd w:val="clear" w:color="auto" w:fill="auto"/>
+          </w:tcPr>
+          <w:p>
+            <w:pPr>
+              <w:widowControl w:val="0"/>
+              <w:autoSpaceDE w:val="0"/>
+              <w:autoSpaceDN w:val="0"/>
+              <w:adjustRightInd w:val="0"/>
+              <w:spacing w:before="0" w:line="240" w:lineRule="auto"/>
+              <w:rPr>
+                <w:rFonts w:ascii="BRH Malayalam Extra" w:hAnsi="BRH Malayalam Extra" w:cs="BRH Malayalam Extra"/>
+                <w:sz w:val="40"/>
+                <w:szCs w:val="36"/>
+              </w:rPr>
+            </w:pPr>
+            <w:proofErr w:type="spellStart"/>
+            <w:r>
+              <w:rPr>
+                <w:rFonts w:ascii="BRH Malayalam Extra" w:hAnsi="BRH Malayalam Extra" w:cs="BRH Malayalam Extra"/>
+                <w:sz w:val="40"/>
+                <w:szCs w:val="36"/>
+              </w:rPr>
+              <w:t>D¥ex</w:t>
+            </w:r>
+            <w:proofErr w:type="spellEnd"/>
+            <w:r>
+              <w:rPr>
+                <w:rFonts w:ascii="BRH Malayalam Extra" w:hAnsi="BRH Malayalam Extra" w:cs="BRH Malayalam Extra"/>
+                <w:sz w:val="32"/>
+                <w:szCs w:val="36"/>
+              </w:rPr>
+              <w:t>–</w:t>
+            </w:r>
+            <w:r>
+              <w:rPr>
+                <w:rFonts w:ascii="BRH Malayalam Extra" w:hAnsi="BRH Malayalam Extra" w:cs="BRH Malayalam Extra"/>
+                <w:sz w:val="40"/>
+                <w:szCs w:val="36"/>
+              </w:rPr>
+              <w:t>¥</w:t>
+            </w:r>
+            <w:proofErr w:type="spellStart"/>
+            <w:r>
+              <w:rPr>
+                <w:rFonts w:ascii="BRH Malayalam Extra" w:hAnsi="BRH Malayalam Extra" w:cs="BRH Malayalam Extra"/>
+                <w:sz w:val="40"/>
+                <w:szCs w:val="36"/>
+              </w:rPr>
+              <w:t>eË</w:t>
+            </w:r>
+            <w:proofErr w:type="spellEnd"/>
+            <w:r>
+              <w:rPr>
+                <w:rFonts w:ascii="BRH Malayalam Extra" w:hAnsi="BRH Malayalam Extra" w:cs="BRH Malayalam Extra"/>
+                <w:sz w:val="40"/>
+                <w:szCs w:val="36"/>
+              </w:rPr>
+              <w:t xml:space="preserve">¡ </w:t>
+            </w:r>
+            <w:proofErr w:type="spellStart"/>
+            <w:r>
+              <w:rPr>
+                <w:rFonts w:ascii="BRH Malayalam Extra" w:hAnsi="BRH Malayalam Extra" w:cs="BRH Malayalam Extra"/>
+                <w:sz w:val="40"/>
+                <w:szCs w:val="36"/>
+              </w:rPr>
+              <w:t>i</w:t>
+            </w:r>
+            <w:proofErr w:type="spellEnd"/>
+            <w:r>
+              <w:rPr>
+                <w:rFonts w:ascii="BRH Malayalam Extra" w:hAnsi="BRH Malayalam Extra" w:cs="BRH Malayalam Extra"/>
+                <w:sz w:val="40"/>
+                <w:szCs w:val="36"/>
+              </w:rPr>
+              <w:t>—Np</w:t>
+            </w:r>
+            <w:r>
+              <w:rPr>
+                <w:rFonts w:ascii="BRH Malayalam Extra" w:hAnsi="BRH Malayalam Extra" w:cs="BRH Malayalam Extra"/>
+                <w:sz w:val="32"/>
+                <w:szCs w:val="36"/>
+              </w:rPr>
+              <w:t>–</w:t>
+            </w:r>
+            <w:r>
+              <w:rPr>
+                <w:rFonts w:ascii="BRH Malayalam Extra" w:hAnsi="BRH Malayalam Extra" w:cs="BRH Malayalam Extra"/>
+                <w:sz w:val="40"/>
+                <w:szCs w:val="36"/>
+              </w:rPr>
+              <w:t xml:space="preserve">© </w:t>
+            </w:r>
+          </w:p>
+          <w:p>
+            <w:pPr>
+              <w:widowControl w:val="0"/>
+              <w:autoSpaceDE w:val="0"/>
+              <w:autoSpaceDN w:val="0"/>
+              <w:adjustRightInd w:val="0"/>
+              <w:spacing w:before="0" w:line="240" w:lineRule="auto"/>
+              <w:rPr>
+                <w:rFonts w:ascii="BRH Devanagari Extra" w:hAnsi="BRH Devanagari Extra" w:cs="BRH Devanagari Extra"/>
+                <w:sz w:val="40"/>
+                <w:szCs w:val="40"/>
+              </w:rPr>
+            </w:pPr>
+            <w:proofErr w:type="spellStart"/>
+            <w:r>
+              <w:rPr>
+                <w:rFonts w:ascii="BRH Malayalam Extra" w:hAnsi="BRH Malayalam Extra" w:cs="BRH Malayalam Extra"/>
+                <w:sz w:val="40"/>
+                <w:szCs w:val="36"/>
+                <w:highlight w:val="yellow"/>
+              </w:rPr>
+              <w:t>h¡</w:t>
+            </w:r>
+            <w:r>
+              <w:rPr>
+                <w:rFonts w:ascii="BRH Malayalam Extra" w:hAnsi="BRH Malayalam Extra" w:cs="BRH Malayalam Extra"/>
+                <w:sz w:val="40"/>
+                <w:szCs w:val="36"/>
+              </w:rPr>
+              <w:t>j</w:t>
+            </w:r>
+            <w:proofErr w:type="spellEnd"/>
+            <w:r>
+              <w:rPr>
+                <w:rFonts w:ascii="BRH Malayalam Extra" w:hAnsi="BRH Malayalam Extra" w:cs="BRH Malayalam Extra"/>
+                <w:sz w:val="40"/>
+                <w:szCs w:val="36"/>
+              </w:rPr>
+              <w:t xml:space="preserve"> CË¡</w:t>
+            </w:r>
+          </w:p>
+        </w:tc>
+        <w:tc>
+          <w:tcPr>
+            <w:tcW w:w="5528" w:type="dxa"/>
+            <w:tcBorders>
+              <w:top w:val="single" w:sz="4" w:space="0" w:color="000000"/>
+              <w:left w:val="single" w:sz="4" w:space="0" w:color="000000"/>
+              <w:bottom w:val="single" w:sz="4" w:space="0" w:color="000000"/>
+              <w:right w:val="single" w:sz="4" w:space="0" w:color="000000"/>
+            </w:tcBorders>
+            <w:shd w:val="clear" w:color="auto" w:fill="auto"/>
+          </w:tcPr>
+          <w:p>
+            <w:pPr>
+              <w:widowControl w:val="0"/>
+              <w:autoSpaceDE w:val="0"/>
+              <w:autoSpaceDN w:val="0"/>
+              <w:adjustRightInd w:val="0"/>
+              <w:spacing w:before="0" w:line="240" w:lineRule="auto"/>
+              <w:rPr>
+                <w:rFonts w:ascii="BRH Malayalam Extra" w:hAnsi="BRH Malayalam Extra" w:cs="BRH Malayalam Extra"/>
+                <w:sz w:val="40"/>
+                <w:szCs w:val="36"/>
+              </w:rPr>
+            </w:pPr>
+            <w:proofErr w:type="spellStart"/>
+            <w:r>
+              <w:rPr>
+                <w:rFonts w:ascii="BRH Malayalam Extra" w:hAnsi="BRH Malayalam Extra" w:cs="BRH Malayalam Extra"/>
+                <w:sz w:val="40"/>
+                <w:szCs w:val="36"/>
+              </w:rPr>
+              <w:t>D¥ex</w:t>
+            </w:r>
+            <w:proofErr w:type="spellEnd"/>
+            <w:r>
+              <w:rPr>
+                <w:rFonts w:ascii="BRH Malayalam Extra" w:hAnsi="BRH Malayalam Extra" w:cs="BRH Malayalam Extra"/>
+                <w:sz w:val="32"/>
+                <w:szCs w:val="36"/>
+              </w:rPr>
+              <w:t>–</w:t>
+            </w:r>
+            <w:r>
+              <w:rPr>
+                <w:rFonts w:ascii="BRH Malayalam Extra" w:hAnsi="BRH Malayalam Extra" w:cs="BRH Malayalam Extra"/>
+                <w:sz w:val="40"/>
+                <w:szCs w:val="36"/>
+              </w:rPr>
+              <w:t>¥</w:t>
+            </w:r>
+            <w:proofErr w:type="spellStart"/>
+            <w:r>
+              <w:rPr>
+                <w:rFonts w:ascii="BRH Malayalam Extra" w:hAnsi="BRH Malayalam Extra" w:cs="BRH Malayalam Extra"/>
+                <w:sz w:val="40"/>
+                <w:szCs w:val="36"/>
+              </w:rPr>
+              <w:t>eË</w:t>
+            </w:r>
+            <w:proofErr w:type="spellEnd"/>
+            <w:r>
+              <w:rPr>
+                <w:rFonts w:ascii="BRH Malayalam Extra" w:hAnsi="BRH Malayalam Extra" w:cs="BRH Malayalam Extra"/>
+                <w:sz w:val="40"/>
+                <w:szCs w:val="36"/>
+              </w:rPr>
+              <w:t xml:space="preserve">¡ </w:t>
+            </w:r>
+            <w:proofErr w:type="spellStart"/>
+            <w:r>
+              <w:rPr>
+                <w:rFonts w:ascii="BRH Malayalam Extra" w:hAnsi="BRH Malayalam Extra" w:cs="BRH Malayalam Extra"/>
+                <w:sz w:val="40"/>
+                <w:szCs w:val="36"/>
+              </w:rPr>
+              <w:t>i</w:t>
+            </w:r>
+            <w:proofErr w:type="spellEnd"/>
+            <w:r>
+              <w:rPr>
+                <w:rFonts w:ascii="BRH Malayalam Extra" w:hAnsi="BRH Malayalam Extra" w:cs="BRH Malayalam Extra"/>
+                <w:sz w:val="40"/>
+                <w:szCs w:val="36"/>
+              </w:rPr>
+              <w:t>—Np</w:t>
+            </w:r>
+            <w:r>
+              <w:rPr>
+                <w:rFonts w:ascii="BRH Malayalam Extra" w:hAnsi="BRH Malayalam Extra" w:cs="BRH Malayalam Extra"/>
+                <w:sz w:val="32"/>
+                <w:szCs w:val="36"/>
+              </w:rPr>
+              <w:t>–</w:t>
+            </w:r>
+            <w:r>
+              <w:rPr>
+                <w:rFonts w:ascii="BRH Malayalam Extra" w:hAnsi="BRH Malayalam Extra" w:cs="BRH Malayalam Extra"/>
+                <w:sz w:val="40"/>
+                <w:szCs w:val="36"/>
+              </w:rPr>
+              <w:t xml:space="preserve">© </w:t>
+            </w:r>
+          </w:p>
+          <w:p>
+            <w:pPr>
+              <w:widowControl w:val="0"/>
+              <w:autoSpaceDE w:val="0"/>
+              <w:autoSpaceDN w:val="0"/>
+              <w:adjustRightInd w:val="0"/>
+              <w:spacing w:before="0" w:line="240" w:lineRule="auto"/>
+              <w:rPr>
                 <w:rFonts w:ascii="BRH Devanagari Extra" w:hAnsi="BRH Devanagari Extra" w:cs="BRH Devanagari Extra"/>
                 <w:sz w:val="40"/>
                 <w:szCs w:val="40"/>
@@ -758,6 +1131,19 @@
         </w:tc>
       </w:tr>
     </w:tbl>
+    <w:p>
+      <w:pPr>
+        <w:spacing w:before="0" w:line="240" w:lineRule="auto"/>
+        <w:jc w:val="center"/>
+        <w:rPr>
+          <w:b/>
+          <w:bCs/>
+          <w:sz w:val="32"/>
+          <w:szCs w:val="32"/>
+          <w:u w:val="single"/>
+        </w:rPr>
+      </w:pPr>
+    </w:p>
     <w:p>
       <w:pPr>
         <w:spacing w:before="0" w:line="240" w:lineRule="auto"/>
@@ -1935,7 +2321,6 @@
                 <w:sz w:val="32"/>
                 <w:szCs w:val="32"/>
               </w:rPr>
-              <w:lastRenderedPageBreak/>
               <w:t>Reference</w:t>
             </w:r>
           </w:p>
@@ -1958,7 +2343,6 @@
                 <w:sz w:val="32"/>
                 <w:szCs w:val="32"/>
               </w:rPr>
-              <w:lastRenderedPageBreak/>
               <w:t>As Printed</w:t>
             </w:r>
           </w:p>
@@ -4273,7 +4657,6 @@
                 <w:sz w:val="32"/>
                 <w:szCs w:val="32"/>
               </w:rPr>
-              <w:lastRenderedPageBreak/>
               <w:t>Reference</w:t>
             </w:r>
           </w:p>
@@ -4296,7 +4679,6 @@
                 <w:sz w:val="32"/>
                 <w:szCs w:val="32"/>
               </w:rPr>
-              <w:lastRenderedPageBreak/>
               <w:t>As Printed</w:t>
             </w:r>
           </w:p>
@@ -6820,6 +7202,7 @@
                 <w:sz w:val="28"/>
                 <w:szCs w:val="28"/>
               </w:rPr>
+              <w:lastRenderedPageBreak/>
               <w:t>TS 1.5.5.2</w:t>
             </w:r>
             <w:r>
@@ -7683,7 +8066,6 @@
                 <w:sz w:val="28"/>
                 <w:szCs w:val="28"/>
               </w:rPr>
-              <w:lastRenderedPageBreak/>
               <w:t>TS 1.5.6.3</w:t>
             </w:r>
             <w:r>
@@ -10142,6 +10524,7 @@
                 <w:sz w:val="28"/>
                 <w:szCs w:val="28"/>
               </w:rPr>
+              <w:lastRenderedPageBreak/>
               <w:t>TS 1.5.11.2</w:t>
             </w:r>
             <w:r>
@@ -10764,7 +11147,6 @@
                 <w:sz w:val="28"/>
                 <w:szCs w:val="28"/>
               </w:rPr>
-              <w:lastRenderedPageBreak/>
               <w:t>Panchaati</w:t>
             </w:r>
             <w:proofErr w:type="spellEnd"/>
@@ -10809,7 +11191,6 @@
                 <w:highlight w:val="yellow"/>
                 <w:lang w:val="en-IN" w:eastAsia="en-IN"/>
               </w:rPr>
-              <w:lastRenderedPageBreak/>
               <w:t>G</w:t>
             </w:r>
             <w:r>
@@ -12660,6 +13041,7 @@
           <w:szCs w:val="32"/>
           <w:u w:val="single"/>
         </w:rPr>
+        <w:lastRenderedPageBreak/>
         <w:t xml:space="preserve">TS </w:t>
       </w:r>
       <w:proofErr w:type="spellStart"/>
@@ -12843,7 +13225,6 @@
                 <w:sz w:val="32"/>
                 <w:szCs w:val="32"/>
               </w:rPr>
-              <w:lastRenderedPageBreak/>
               <w:t>Reference</w:t>
             </w:r>
           </w:p>
@@ -12866,7 +13247,6 @@
                 <w:sz w:val="32"/>
                 <w:szCs w:val="32"/>
               </w:rPr>
-              <w:lastRenderedPageBreak/>
               <w:t>As Printed</w:t>
             </w:r>
           </w:p>
@@ -14607,6 +14987,7 @@
           <w:szCs w:val="32"/>
           <w:u w:val="single"/>
         </w:rPr>
+        <w:lastRenderedPageBreak/>
         <w:t>TS</w:t>
       </w:r>
       <w:r>
@@ -14841,7 +15222,6 @@
               <w:rPr>
                 <w:szCs w:val="24"/>
               </w:rPr>
-              <w:lastRenderedPageBreak/>
               <w:t>Section, Paragraph</w:t>
             </w:r>
           </w:p>
@@ -16985,7 +17365,7 @@
         <w:bCs/>
         <w:noProof/>
       </w:rPr>
-      <w:t>1</w:t>
+      <w:t>7</w:t>
     </w:r>
     <w:r>
       <w:rPr>
@@ -17929,7 +18309,7 @@
 </file>
 
 <file path=customXml/itemProps1.xml><?xml version="1.0" encoding="utf-8"?>
-<ds:datastoreItem xmlns:ds="http://schemas.openxmlformats.org/officeDocument/2006/customXml" ds:itemID="{325635D5-466D-41AD-B2D9-FFBE98902AA3}">
+<ds:datastoreItem xmlns:ds="http://schemas.openxmlformats.org/officeDocument/2006/customXml" ds:itemID="{9912B5E2-50B0-4156-A2A3-1376A2643856}">
   <ds:schemaRefs>
     <ds:schemaRef ds:uri="http://schemas.openxmlformats.org/officeDocument/2006/bibliography"/>
   </ds:schemaRefs>

</xml_diff>

<commit_message>
nmv 29 11 2022
</commit_message>
<xml_diff>
--- a/TS-Padam/TS-1.5/TS 1.5 Malayalam Pada Paatam Corrections.docx
+++ b/TS-Padam/TS-1.5/TS 1.5 Malayalam Pada Paatam Corrections.docx
@@ -682,6 +682,438 @@
                 <w:lang w:val="en-IN" w:eastAsia="en-IN"/>
               </w:rPr>
               <w:t xml:space="preserve"> |</w:t>
+            </w:r>
+          </w:p>
+        </w:tc>
+      </w:tr>
+      <w:tr>
+        <w:trPr>
+          <w:trHeight w:val="1405"/>
+        </w:trPr>
+        <w:tc>
+          <w:tcPr>
+            <w:tcW w:w="3310" w:type="dxa"/>
+            <w:tcBorders>
+              <w:top w:val="single" w:sz="4" w:space="0" w:color="000000"/>
+              <w:left w:val="single" w:sz="4" w:space="0" w:color="000000"/>
+              <w:bottom w:val="single" w:sz="4" w:space="0" w:color="000000"/>
+              <w:right w:val="single" w:sz="4" w:space="0" w:color="000000"/>
+            </w:tcBorders>
+            <w:shd w:val="clear" w:color="auto" w:fill="auto"/>
+          </w:tcPr>
+          <w:p>
+            <w:pPr>
+              <w:widowControl w:val="0"/>
+              <w:autoSpaceDE w:val="0"/>
+              <w:autoSpaceDN w:val="0"/>
+              <w:adjustRightInd w:val="0"/>
+              <w:spacing w:before="0" w:line="240" w:lineRule="auto"/>
+              <w:rPr>
+                <w:rFonts w:cs="Arial"/>
+                <w:b/>
+                <w:bCs/>
+                <w:sz w:val="28"/>
+                <w:szCs w:val="28"/>
+              </w:rPr>
+            </w:pPr>
+            <w:r>
+              <w:rPr>
+                <w:rFonts w:cs="Arial"/>
+                <w:b/>
+                <w:bCs/>
+                <w:sz w:val="28"/>
+                <w:szCs w:val="28"/>
+              </w:rPr>
+              <w:t>TS 1.5.</w:t>
+            </w:r>
+            <w:r>
+              <w:rPr>
+                <w:rFonts w:cs="Arial"/>
+                <w:b/>
+                <w:bCs/>
+                <w:sz w:val="28"/>
+                <w:szCs w:val="28"/>
+              </w:rPr>
+              <w:t>10</w:t>
+            </w:r>
+            <w:r>
+              <w:rPr>
+                <w:rFonts w:cs="Arial"/>
+                <w:b/>
+                <w:bCs/>
+                <w:sz w:val="28"/>
+                <w:szCs w:val="28"/>
+              </w:rPr>
+              <w:t>.</w:t>
+            </w:r>
+            <w:r>
+              <w:rPr>
+                <w:rFonts w:cs="Arial"/>
+                <w:b/>
+                <w:bCs/>
+                <w:sz w:val="28"/>
+                <w:szCs w:val="28"/>
+              </w:rPr>
+              <w:t>4</w:t>
+            </w:r>
+            <w:r>
+              <w:rPr>
+                <w:rFonts w:cs="Arial"/>
+                <w:b/>
+                <w:bCs/>
+                <w:sz w:val="28"/>
+                <w:szCs w:val="28"/>
+              </w:rPr>
+              <w:t xml:space="preserve"> – </w:t>
+            </w:r>
+            <w:r>
+              <w:rPr>
+                <w:rFonts w:cs="Arial"/>
+                <w:b/>
+                <w:bCs/>
+                <w:sz w:val="28"/>
+                <w:szCs w:val="28"/>
+              </w:rPr>
+              <w:t>Padam</w:t>
+            </w:r>
+          </w:p>
+          <w:p>
+            <w:pPr>
+              <w:widowControl w:val="0"/>
+              <w:autoSpaceDE w:val="0"/>
+              <w:autoSpaceDN w:val="0"/>
+              <w:adjustRightInd w:val="0"/>
+              <w:spacing w:before="0" w:line="240" w:lineRule="auto"/>
+              <w:rPr>
+                <w:rFonts w:cs="Arial"/>
+                <w:b/>
+                <w:bCs/>
+                <w:sz w:val="28"/>
+                <w:szCs w:val="28"/>
+              </w:rPr>
+            </w:pPr>
+            <w:r>
+              <w:rPr>
+                <w:rFonts w:cs="Arial"/>
+                <w:b/>
+                <w:bCs/>
+                <w:sz w:val="28"/>
+                <w:szCs w:val="28"/>
+              </w:rPr>
+              <w:t>Padam</w:t>
+            </w:r>
+            <w:r>
+              <w:rPr>
+                <w:rFonts w:cs="Arial"/>
+                <w:b/>
+                <w:bCs/>
+                <w:sz w:val="28"/>
+                <w:szCs w:val="28"/>
+              </w:rPr>
+              <w:t xml:space="preserve"> No. – </w:t>
+            </w:r>
+            <w:r>
+              <w:rPr>
+                <w:rFonts w:cs="Arial"/>
+                <w:b/>
+                <w:bCs/>
+                <w:sz w:val="28"/>
+                <w:szCs w:val="28"/>
+              </w:rPr>
+              <w:t>19</w:t>
+            </w:r>
+          </w:p>
+          <w:p>
+            <w:pPr>
+              <w:widowControl w:val="0"/>
+              <w:autoSpaceDE w:val="0"/>
+              <w:autoSpaceDN w:val="0"/>
+              <w:adjustRightInd w:val="0"/>
+              <w:spacing w:before="0" w:line="240" w:lineRule="auto"/>
+              <w:rPr>
+                <w:rFonts w:cs="Arial"/>
+                <w:b/>
+                <w:bCs/>
+                <w:sz w:val="28"/>
+                <w:szCs w:val="28"/>
+              </w:rPr>
+            </w:pPr>
+            <w:r>
+              <w:rPr>
+                <w:rFonts w:cs="Arial"/>
+                <w:b/>
+                <w:bCs/>
+                <w:sz w:val="28"/>
+                <w:szCs w:val="28"/>
+              </w:rPr>
+              <w:t xml:space="preserve">Panchaati No.- </w:t>
+            </w:r>
+            <w:r>
+              <w:rPr>
+                <w:rFonts w:cs="Arial"/>
+                <w:b/>
+                <w:bCs/>
+                <w:sz w:val="28"/>
+                <w:szCs w:val="28"/>
+              </w:rPr>
+              <w:t>46</w:t>
+            </w:r>
+          </w:p>
+        </w:tc>
+        <w:tc>
+          <w:tcPr>
+            <w:tcW w:w="5387" w:type="dxa"/>
+            <w:tcBorders>
+              <w:top w:val="single" w:sz="4" w:space="0" w:color="000000"/>
+              <w:left w:val="single" w:sz="4" w:space="0" w:color="000000"/>
+              <w:bottom w:val="single" w:sz="4" w:space="0" w:color="000000"/>
+              <w:right w:val="single" w:sz="4" w:space="0" w:color="000000"/>
+            </w:tcBorders>
+            <w:shd w:val="clear" w:color="auto" w:fill="auto"/>
+          </w:tcPr>
+          <w:p>
+            <w:pPr>
+              <w:widowControl w:val="0"/>
+              <w:autoSpaceDE w:val="0"/>
+              <w:autoSpaceDN w:val="0"/>
+              <w:adjustRightInd w:val="0"/>
+              <w:spacing w:before="0" w:line="240" w:lineRule="auto"/>
+              <w:rPr>
+                <w:rFonts w:ascii="BRH Malayalam Extra" w:hAnsi="BRH Malayalam Extra" w:cs="BRH Malayalam Extra"/>
+                <w:sz w:val="40"/>
+                <w:szCs w:val="40"/>
+                <w:lang w:val="en-IN" w:eastAsia="en-IN"/>
+              </w:rPr>
+            </w:pPr>
+            <w:r>
+              <w:rPr>
+                <w:rFonts w:ascii="BRH Malayalam Extra" w:hAnsi="BRH Malayalam Extra" w:cs="BRH Malayalam Extra"/>
+                <w:sz w:val="40"/>
+                <w:szCs w:val="40"/>
+                <w:lang w:val="en-IN" w:eastAsia="en-IN"/>
+              </w:rPr>
+              <w:t xml:space="preserve">¥pby—J | </w:t>
+            </w:r>
+          </w:p>
+          <w:p>
+            <w:pPr>
+              <w:widowControl w:val="0"/>
+              <w:autoSpaceDE w:val="0"/>
+              <w:autoSpaceDN w:val="0"/>
+              <w:adjustRightInd w:val="0"/>
+              <w:spacing w:before="0" w:line="240" w:lineRule="auto"/>
+              <w:rPr>
+                <w:rFonts w:ascii="BRH Malayalam Extra" w:hAnsi="BRH Malayalam Extra" w:cs="BRH Malayalam Extra"/>
+                <w:sz w:val="40"/>
+                <w:szCs w:val="40"/>
+                <w:lang w:val="en-IN" w:eastAsia="en-IN"/>
+              </w:rPr>
+            </w:pPr>
+            <w:r>
+              <w:rPr>
+                <w:rFonts w:ascii="BRH Malayalam Extra" w:hAnsi="BRH Malayalam Extra" w:cs="BRH Malayalam Extra"/>
+                <w:sz w:val="40"/>
+                <w:szCs w:val="40"/>
+                <w:lang w:val="en-IN" w:eastAsia="en-IN"/>
+              </w:rPr>
+              <w:t>e</w:t>
+            </w:r>
+            <w:r>
+              <w:rPr>
+                <w:rFonts w:ascii="BRH Malayalam Extra" w:hAnsi="BRH Malayalam Extra" w:cs="BRH Malayalam Extra"/>
+                <w:sz w:val="32"/>
+                <w:szCs w:val="40"/>
+                <w:lang w:val="en-IN" w:eastAsia="en-IN"/>
+              </w:rPr>
+              <w:t>–</w:t>
+            </w:r>
+            <w:r>
+              <w:rPr>
+                <w:rFonts w:ascii="BRH Malayalam Extra" w:hAnsi="BRH Malayalam Extra" w:cs="BRH Malayalam Extra"/>
+                <w:sz w:val="40"/>
+                <w:szCs w:val="40"/>
+                <w:lang w:val="en-IN" w:eastAsia="en-IN"/>
+              </w:rPr>
+              <w:t>ky</w:t>
+            </w:r>
+            <w:r>
+              <w:rPr>
+                <w:rFonts w:ascii="BRH Malayalam Extra" w:hAnsi="BRH Malayalam Extra" w:cs="BRH Malayalam Extra"/>
+                <w:sz w:val="32"/>
+                <w:szCs w:val="40"/>
+                <w:lang w:val="en-IN" w:eastAsia="en-IN"/>
+              </w:rPr>
+              <w:t>–</w:t>
+            </w:r>
+            <w:r>
+              <w:rPr>
+                <w:rFonts w:ascii="BRH Malayalam Extra" w:hAnsi="BRH Malayalam Extra" w:cs="BRH Malayalam Extra"/>
+                <w:sz w:val="40"/>
+                <w:szCs w:val="40"/>
+                <w:highlight w:val="yellow"/>
+                <w:lang w:val="en-IN" w:eastAsia="en-IN"/>
+              </w:rPr>
+              <w:t>c</w:t>
+            </w:r>
+            <w:r>
+              <w:rPr>
+                <w:rFonts w:ascii="BRH Malayalam Extra" w:hAnsi="BRH Malayalam Extra" w:cs="BRH Malayalam Extra"/>
+                <w:sz w:val="32"/>
+                <w:szCs w:val="40"/>
+                <w:lang w:val="en-IN" w:eastAsia="en-IN"/>
+              </w:rPr>
+              <w:t>–</w:t>
+            </w:r>
+            <w:r>
+              <w:rPr>
+                <w:rFonts w:ascii="BRH Malayalam Extra" w:hAnsi="BRH Malayalam Extra" w:cs="BRH Malayalam Extra"/>
+                <w:sz w:val="40"/>
+                <w:szCs w:val="40"/>
+                <w:lang w:val="en-IN" w:eastAsia="en-IN"/>
+              </w:rPr>
+              <w:t>j</w:t>
+            </w:r>
+            <w:r>
+              <w:rPr>
+                <w:rFonts w:ascii="BRH Malayalam Extra" w:hAnsi="BRH Malayalam Extra" w:cs="BRH Malayalam Extra"/>
+                <w:sz w:val="32"/>
+                <w:szCs w:val="40"/>
+                <w:lang w:val="en-IN" w:eastAsia="en-IN"/>
+              </w:rPr>
+              <w:t>–</w:t>
+            </w:r>
+            <w:r>
+              <w:rPr>
+                <w:rFonts w:ascii="BRH Malayalam Extra" w:hAnsi="BRH Malayalam Extra" w:cs="BRH Malayalam Extra"/>
+                <w:sz w:val="40"/>
+                <w:szCs w:val="40"/>
+                <w:lang w:val="en-IN" w:eastAsia="en-IN"/>
+              </w:rPr>
+              <w:t xml:space="preserve"> CZy— eky-cj—J |</w:t>
+            </w:r>
+          </w:p>
+        </w:tc>
+        <w:tc>
+          <w:tcPr>
+            <w:tcW w:w="5528" w:type="dxa"/>
+            <w:tcBorders>
+              <w:top w:val="single" w:sz="4" w:space="0" w:color="000000"/>
+              <w:left w:val="single" w:sz="4" w:space="0" w:color="000000"/>
+              <w:bottom w:val="single" w:sz="4" w:space="0" w:color="000000"/>
+              <w:right w:val="single" w:sz="4" w:space="0" w:color="000000"/>
+            </w:tcBorders>
+            <w:shd w:val="clear" w:color="auto" w:fill="auto"/>
+          </w:tcPr>
+          <w:p>
+            <w:pPr>
+              <w:widowControl w:val="0"/>
+              <w:autoSpaceDE w:val="0"/>
+              <w:autoSpaceDN w:val="0"/>
+              <w:adjustRightInd w:val="0"/>
+              <w:spacing w:before="0" w:line="240" w:lineRule="auto"/>
+              <w:rPr>
+                <w:rFonts w:ascii="BRH Malayalam Extra" w:hAnsi="BRH Malayalam Extra" w:cs="BRH Malayalam Extra"/>
+                <w:sz w:val="40"/>
+                <w:szCs w:val="40"/>
+                <w:lang w:val="en-IN" w:eastAsia="en-IN"/>
+              </w:rPr>
+            </w:pPr>
+            <w:r>
+              <w:rPr>
+                <w:rFonts w:ascii="BRH Malayalam Extra" w:hAnsi="BRH Malayalam Extra" w:cs="BRH Malayalam Extra"/>
+                <w:sz w:val="40"/>
+                <w:szCs w:val="40"/>
+                <w:lang w:val="en-IN" w:eastAsia="en-IN"/>
+              </w:rPr>
+              <w:t xml:space="preserve">¥pby—J | </w:t>
+            </w:r>
+          </w:p>
+          <w:p>
+            <w:pPr>
+              <w:widowControl w:val="0"/>
+              <w:autoSpaceDE w:val="0"/>
+              <w:autoSpaceDN w:val="0"/>
+              <w:adjustRightInd w:val="0"/>
+              <w:spacing w:before="0" w:line="240" w:lineRule="auto"/>
+              <w:rPr>
+                <w:rFonts w:ascii="BRH Malayalam Extra" w:hAnsi="BRH Malayalam Extra" w:cs="BRH Malayalam Extra"/>
+                <w:sz w:val="40"/>
+                <w:szCs w:val="40"/>
+                <w:lang w:val="en-IN" w:eastAsia="en-IN"/>
+              </w:rPr>
+            </w:pPr>
+            <w:r>
+              <w:rPr>
+                <w:rFonts w:ascii="BRH Malayalam Extra" w:hAnsi="BRH Malayalam Extra" w:cs="BRH Malayalam Extra"/>
+                <w:sz w:val="40"/>
+                <w:szCs w:val="40"/>
+                <w:lang w:val="en-IN" w:eastAsia="en-IN"/>
+              </w:rPr>
+              <w:t>e</w:t>
+            </w:r>
+            <w:r>
+              <w:rPr>
+                <w:rFonts w:ascii="BRH Malayalam Extra" w:hAnsi="BRH Malayalam Extra" w:cs="BRH Malayalam Extra"/>
+                <w:sz w:val="32"/>
+                <w:szCs w:val="40"/>
+                <w:lang w:val="en-IN" w:eastAsia="en-IN"/>
+              </w:rPr>
+              <w:t>–</w:t>
+            </w:r>
+            <w:r>
+              <w:rPr>
+                <w:rFonts w:ascii="BRH Malayalam Extra" w:hAnsi="BRH Malayalam Extra" w:cs="BRH Malayalam Extra"/>
+                <w:sz w:val="40"/>
+                <w:szCs w:val="40"/>
+                <w:lang w:val="en-IN" w:eastAsia="en-IN"/>
+              </w:rPr>
+              <w:t>ky</w:t>
+            </w:r>
+            <w:r>
+              <w:rPr>
+                <w:rFonts w:ascii="BRH Malayalam Extra" w:hAnsi="BRH Malayalam Extra" w:cs="BRH Malayalam Extra"/>
+                <w:sz w:val="32"/>
+                <w:szCs w:val="40"/>
+                <w:lang w:val="en-IN" w:eastAsia="en-IN"/>
+              </w:rPr>
+              <w:t>–</w:t>
+            </w:r>
+            <w:r>
+              <w:rPr>
+                <w:rFonts w:ascii="BRH Malayalam Extra" w:hAnsi="BRH Malayalam Extra" w:cs="BRH Malayalam Extra"/>
+                <w:sz w:val="40"/>
+                <w:szCs w:val="40"/>
+                <w:highlight w:val="green"/>
+                <w:lang w:val="en-IN" w:eastAsia="en-IN"/>
+              </w:rPr>
+              <w:t>c</w:t>
+            </w:r>
+            <w:r>
+              <w:rPr>
+                <w:rFonts w:ascii="BRH Malayalam Extra" w:hAnsi="BRH Malayalam Extra" w:cs="BRH Malayalam Extra"/>
+                <w:sz w:val="40"/>
+                <w:szCs w:val="40"/>
+                <w:lang w:val="en-IN" w:eastAsia="en-IN"/>
+              </w:rPr>
+              <w:t>j</w:t>
+            </w:r>
+            <w:r>
+              <w:rPr>
+                <w:rFonts w:ascii="BRH Malayalam Extra" w:hAnsi="BRH Malayalam Extra" w:cs="BRH Malayalam Extra"/>
+                <w:sz w:val="32"/>
+                <w:szCs w:val="40"/>
+                <w:lang w:val="en-IN" w:eastAsia="en-IN"/>
+              </w:rPr>
+              <w:t>–</w:t>
+            </w:r>
+            <w:r>
+              <w:rPr>
+                <w:rFonts w:ascii="BRH Malayalam Extra" w:hAnsi="BRH Malayalam Extra" w:cs="BRH Malayalam Extra"/>
+                <w:sz w:val="40"/>
+                <w:szCs w:val="40"/>
+                <w:lang w:val="en-IN" w:eastAsia="en-IN"/>
+              </w:rPr>
+              <w:t xml:space="preserve"> CZy— eky-cj—J |</w:t>
             </w:r>
           </w:p>
         </w:tc>
@@ -1651,6 +2083,7 @@
                 <w:sz w:val="28"/>
                 <w:szCs w:val="28"/>
               </w:rPr>
+              <w:lastRenderedPageBreak/>
               <w:t>TS 1.5.</w:t>
             </w:r>
             <w:r>
@@ -1993,7 +2426,6 @@
                 <w:sz w:val="28"/>
                 <w:szCs w:val="28"/>
               </w:rPr>
-              <w:lastRenderedPageBreak/>
               <w:t>TS 1.5.</w:t>
             </w:r>
             <w:r>
@@ -3090,6 +3522,7 @@
           <w:szCs w:val="32"/>
           <w:u w:val="single"/>
         </w:rPr>
+        <w:lastRenderedPageBreak/>
         <w:t xml:space="preserve">TS Pada Paatam </w:t>
       </w:r>
       <w:r>
@@ -3335,7 +3768,6 @@
                 <w:sz w:val="28"/>
                 <w:szCs w:val="28"/>
               </w:rPr>
-              <w:lastRenderedPageBreak/>
               <w:t>TS 1.5.2.2 – Vaakyam</w:t>
             </w:r>
           </w:p>
@@ -4977,6 +5409,7 @@
           <w:szCs w:val="32"/>
           <w:u w:val="single"/>
         </w:rPr>
+        <w:lastRenderedPageBreak/>
         <w:t xml:space="preserve">TS Pada Paatam </w:t>
       </w:r>
       <w:r>
@@ -5250,7 +5683,6 @@
                 <w:sz w:val="28"/>
                 <w:szCs w:val="28"/>
               </w:rPr>
-              <w:lastRenderedPageBreak/>
               <w:t>TS 1.5.1.2</w:t>
             </w:r>
             <w:r>
@@ -7449,6 +7881,7 @@
                 <w:sz w:val="28"/>
                 <w:szCs w:val="28"/>
               </w:rPr>
+              <w:lastRenderedPageBreak/>
               <w:t>TS 1.5.5.4</w:t>
             </w:r>
             <w:r>
@@ -7752,7 +8185,6 @@
                 <w:sz w:val="28"/>
                 <w:szCs w:val="28"/>
               </w:rPr>
-              <w:lastRenderedPageBreak/>
               <w:t>TS 1.5.6.3</w:t>
             </w:r>
             <w:r>
@@ -9428,6 +9860,7 @@
                 <w:sz w:val="28"/>
                 <w:szCs w:val="28"/>
               </w:rPr>
+              <w:lastRenderedPageBreak/>
               <w:t>TS 1.5.11.2</w:t>
             </w:r>
             <w:r>
@@ -9966,7 +10399,6 @@
                 <w:sz w:val="28"/>
                 <w:szCs w:val="28"/>
               </w:rPr>
-              <w:lastRenderedPageBreak/>
               <w:t>Panchaati No.- 49</w:t>
             </w:r>
           </w:p>
@@ -10003,7 +10435,6 @@
                 <w:highlight w:val="yellow"/>
                 <w:lang w:val="en-IN" w:eastAsia="en-IN"/>
               </w:rPr>
-              <w:lastRenderedPageBreak/>
               <w:t>G</w:t>
             </w:r>
             <w:r>
@@ -11504,6 +11935,7 @@
           <w:szCs w:val="32"/>
           <w:u w:val="single"/>
         </w:rPr>
+        <w:lastRenderedPageBreak/>
         <w:t xml:space="preserve">TS Pada Paatam – TS 1.5 Malayalam </w:t>
       </w:r>
       <w:r>
@@ -11643,7 +12075,6 @@
                 <w:sz w:val="32"/>
                 <w:szCs w:val="32"/>
               </w:rPr>
-              <w:lastRenderedPageBreak/>
               <w:t>Reference</w:t>
             </w:r>
           </w:p>
@@ -11666,7 +12097,6 @@
                 <w:sz w:val="32"/>
                 <w:szCs w:val="32"/>
               </w:rPr>
-              <w:lastRenderedPageBreak/>
               <w:t>As Printed</w:t>
             </w:r>
           </w:p>
@@ -12773,6 +13203,7 @@
           <w:szCs w:val="32"/>
           <w:u w:val="single"/>
         </w:rPr>
+        <w:lastRenderedPageBreak/>
         <w:t>TS</w:t>
       </w:r>
       <w:r>
@@ -12973,7 +13404,6 @@
               <w:rPr>
                 <w:szCs w:val="24"/>
               </w:rPr>
-              <w:lastRenderedPageBreak/>
               <w:t>Section, Paragraph</w:t>
             </w:r>
           </w:p>

</xml_diff>

<commit_message>
nmv 13 02 2023
</commit_message>
<xml_diff>
--- a/TS-Padam/TS-1.5/TS 1.5 Malayalam Pada Paatam Corrections.docx
+++ b/TS-Padam/TS-1.5/TS 1.5 Malayalam Pada Paatam Corrections.docx
@@ -688,6 +688,452 @@
       </w:tr>
       <w:tr>
         <w:trPr>
+          <w:trHeight w:val="980"/>
+        </w:trPr>
+        <w:tc>
+          <w:tcPr>
+            <w:tcW w:w="3310" w:type="dxa"/>
+            <w:tcBorders>
+              <w:top w:val="single" w:sz="4" w:space="0" w:color="000000"/>
+              <w:left w:val="single" w:sz="4" w:space="0" w:color="000000"/>
+              <w:bottom w:val="single" w:sz="4" w:space="0" w:color="000000"/>
+              <w:right w:val="single" w:sz="4" w:space="0" w:color="000000"/>
+            </w:tcBorders>
+            <w:shd w:val="clear" w:color="auto" w:fill="auto"/>
+          </w:tcPr>
+          <w:p>
+            <w:pPr>
+              <w:widowControl w:val="0"/>
+              <w:autoSpaceDE w:val="0"/>
+              <w:autoSpaceDN w:val="0"/>
+              <w:adjustRightInd w:val="0"/>
+              <w:spacing w:before="0" w:line="240" w:lineRule="auto"/>
+              <w:rPr>
+                <w:rFonts w:cs="Arial"/>
+                <w:b/>
+                <w:bCs/>
+                <w:sz w:val="28"/>
+                <w:szCs w:val="28"/>
+              </w:rPr>
+            </w:pPr>
+            <w:r>
+              <w:rPr>
+                <w:rFonts w:cs="Arial"/>
+                <w:b/>
+                <w:bCs/>
+                <w:sz w:val="28"/>
+                <w:szCs w:val="28"/>
+              </w:rPr>
+              <w:t>TS 1.5.</w:t>
+            </w:r>
+            <w:r>
+              <w:rPr>
+                <w:rFonts w:cs="Arial"/>
+                <w:b/>
+                <w:bCs/>
+                <w:sz w:val="28"/>
+                <w:szCs w:val="28"/>
+              </w:rPr>
+              <w:t>5</w:t>
+            </w:r>
+            <w:r>
+              <w:rPr>
+                <w:rFonts w:cs="Arial"/>
+                <w:b/>
+                <w:bCs/>
+                <w:sz w:val="28"/>
+                <w:szCs w:val="28"/>
+              </w:rPr>
+              <w:t>.3</w:t>
+            </w:r>
+            <w:r>
+              <w:rPr>
+                <w:rFonts w:cs="Arial"/>
+                <w:b/>
+                <w:bCs/>
+                <w:sz w:val="28"/>
+                <w:szCs w:val="28"/>
+              </w:rPr>
+              <w:t xml:space="preserve"> – </w:t>
+            </w:r>
+            <w:r>
+              <w:rPr>
+                <w:rFonts w:cs="Arial"/>
+                <w:b/>
+                <w:bCs/>
+                <w:sz w:val="28"/>
+                <w:szCs w:val="28"/>
+              </w:rPr>
+              <w:t>Padam</w:t>
+            </w:r>
+          </w:p>
+          <w:p>
+            <w:pPr>
+              <w:widowControl w:val="0"/>
+              <w:autoSpaceDE w:val="0"/>
+              <w:autoSpaceDN w:val="0"/>
+              <w:adjustRightInd w:val="0"/>
+              <w:spacing w:before="0" w:line="240" w:lineRule="auto"/>
+              <w:rPr>
+                <w:rFonts w:cs="Arial"/>
+                <w:b/>
+                <w:bCs/>
+                <w:sz w:val="28"/>
+                <w:szCs w:val="28"/>
+              </w:rPr>
+            </w:pPr>
+            <w:r>
+              <w:rPr>
+                <w:rFonts w:cs="Arial"/>
+                <w:b/>
+                <w:bCs/>
+                <w:sz w:val="28"/>
+                <w:szCs w:val="28"/>
+              </w:rPr>
+              <w:t>Padam</w:t>
+            </w:r>
+            <w:r>
+              <w:rPr>
+                <w:rFonts w:cs="Arial"/>
+                <w:b/>
+                <w:bCs/>
+                <w:sz w:val="28"/>
+                <w:szCs w:val="28"/>
+              </w:rPr>
+              <w:t xml:space="preserve"> No. – </w:t>
+            </w:r>
+            <w:r>
+              <w:rPr>
+                <w:rFonts w:cs="Arial"/>
+                <w:b/>
+                <w:bCs/>
+                <w:sz w:val="28"/>
+                <w:szCs w:val="28"/>
+              </w:rPr>
+              <w:t>16</w:t>
+            </w:r>
+          </w:p>
+          <w:p>
+            <w:pPr>
+              <w:widowControl w:val="0"/>
+              <w:autoSpaceDE w:val="0"/>
+              <w:autoSpaceDN w:val="0"/>
+              <w:adjustRightInd w:val="0"/>
+              <w:spacing w:before="0" w:line="240" w:lineRule="auto"/>
+              <w:rPr>
+                <w:rFonts w:cs="Arial"/>
+                <w:b/>
+                <w:bCs/>
+                <w:sz w:val="28"/>
+                <w:szCs w:val="28"/>
+              </w:rPr>
+            </w:pPr>
+            <w:r>
+              <w:rPr>
+                <w:rFonts w:cs="Arial"/>
+                <w:b/>
+                <w:bCs/>
+                <w:sz w:val="28"/>
+                <w:szCs w:val="28"/>
+              </w:rPr>
+              <w:t xml:space="preserve">Panchaati No.- </w:t>
+            </w:r>
+            <w:r>
+              <w:rPr>
+                <w:rFonts w:cs="Arial"/>
+                <w:b/>
+                <w:bCs/>
+                <w:sz w:val="28"/>
+                <w:szCs w:val="28"/>
+              </w:rPr>
+              <w:t>19</w:t>
+            </w:r>
+          </w:p>
+        </w:tc>
+        <w:tc>
+          <w:tcPr>
+            <w:tcW w:w="5387" w:type="dxa"/>
+            <w:tcBorders>
+              <w:top w:val="single" w:sz="4" w:space="0" w:color="000000"/>
+              <w:left w:val="single" w:sz="4" w:space="0" w:color="000000"/>
+              <w:bottom w:val="single" w:sz="4" w:space="0" w:color="000000"/>
+              <w:right w:val="single" w:sz="4" w:space="0" w:color="000000"/>
+            </w:tcBorders>
+            <w:shd w:val="clear" w:color="auto" w:fill="auto"/>
+          </w:tcPr>
+          <w:p>
+            <w:pPr>
+              <w:widowControl w:val="0"/>
+              <w:autoSpaceDE w:val="0"/>
+              <w:autoSpaceDN w:val="0"/>
+              <w:adjustRightInd w:val="0"/>
+              <w:spacing w:before="0" w:line="240" w:lineRule="auto"/>
+              <w:rPr>
+                <w:rFonts w:ascii="BRH Malayalam Extra" w:hAnsi="BRH Malayalam Extra" w:cs="BRH Malayalam Extra"/>
+                <w:sz w:val="40"/>
+                <w:szCs w:val="40"/>
+                <w:lang w:val="en-IN" w:eastAsia="en-IN"/>
+              </w:rPr>
+            </w:pPr>
+            <w:r>
+              <w:rPr>
+                <w:rFonts w:ascii="BRH Malayalam Extra" w:hAnsi="BRH Malayalam Extra" w:cs="BRH Malayalam Extra"/>
+                <w:sz w:val="40"/>
+                <w:szCs w:val="40"/>
+                <w:lang w:val="en-IN" w:eastAsia="en-IN"/>
+              </w:rPr>
+              <w:t>ex</w:t>
+            </w:r>
+            <w:r>
+              <w:rPr>
+                <w:rFonts w:ascii="BRH Malayalam Extra" w:hAnsi="BRH Malayalam Extra" w:cs="BRH Malayalam Extra"/>
+                <w:sz w:val="32"/>
+                <w:szCs w:val="40"/>
+                <w:lang w:val="en-IN" w:eastAsia="en-IN"/>
+              </w:rPr>
+              <w:t>–</w:t>
+            </w:r>
+            <w:r>
+              <w:rPr>
+                <w:rFonts w:ascii="BRH Malayalam Extra" w:hAnsi="BRH Malayalam Extra" w:cs="BRH Malayalam Extra"/>
+                <w:sz w:val="40"/>
+                <w:szCs w:val="40"/>
+                <w:lang w:val="en-IN" w:eastAsia="en-IN"/>
+              </w:rPr>
+              <w:t>p</w:t>
+            </w:r>
+            <w:r>
+              <w:rPr>
+                <w:rFonts w:ascii="BRH Malayalam Extra" w:hAnsi="BRH Malayalam Extra" w:cs="BRH Malayalam Extra"/>
+                <w:sz w:val="32"/>
+                <w:szCs w:val="40"/>
+                <w:lang w:val="en-IN" w:eastAsia="en-IN"/>
+              </w:rPr>
+              <w:t>–</w:t>
+            </w:r>
+            <w:r>
+              <w:rPr>
+                <w:rFonts w:ascii="BRH Malayalam Extra" w:hAnsi="BRH Malayalam Extra" w:cs="BRH Malayalam Extra"/>
+                <w:sz w:val="40"/>
+                <w:szCs w:val="40"/>
+                <w:lang w:val="en-IN" w:eastAsia="en-IN"/>
+              </w:rPr>
+              <w:t>K</w:t>
+            </w:r>
+            <w:r>
+              <w:rPr>
+                <w:rFonts w:ascii="BRH Malayalam Extra" w:hAnsi="BRH Malayalam Extra" w:cs="BRH Malayalam Extra"/>
+                <w:sz w:val="32"/>
+                <w:szCs w:val="40"/>
+                <w:lang w:val="en-IN" w:eastAsia="en-IN"/>
+              </w:rPr>
+              <w:t>–</w:t>
+            </w:r>
+            <w:r>
+              <w:rPr>
+                <w:rFonts w:ascii="BRH Malayalam Extra" w:hAnsi="BRH Malayalam Extra" w:cs="BRH Malayalam Extra"/>
+                <w:sz w:val="40"/>
+                <w:szCs w:val="40"/>
+                <w:lang w:val="en-IN" w:eastAsia="en-IN"/>
+              </w:rPr>
+              <w:t xml:space="preserve"> | bz</w:t>
+            </w:r>
+            <w:r>
+              <w:rPr>
+                <w:rFonts w:ascii="BRH Malayalam Extra" w:hAnsi="BRH Malayalam Extra" w:cs="BRH Malayalam Extra"/>
+                <w:sz w:val="32"/>
+                <w:szCs w:val="40"/>
+                <w:lang w:val="en-IN" w:eastAsia="en-IN"/>
+              </w:rPr>
+              <w:t>–</w:t>
+            </w:r>
+            <w:r>
+              <w:rPr>
+                <w:rFonts w:ascii="BRH Malayalam Extra" w:hAnsi="BRH Malayalam Extra" w:cs="BRH Malayalam Extra"/>
+                <w:sz w:val="40"/>
+                <w:szCs w:val="40"/>
+                <w:lang w:val="en-IN" w:eastAsia="en-IN"/>
+              </w:rPr>
+              <w:t>by</w:t>
+            </w:r>
+            <w:r>
+              <w:rPr>
+                <w:rFonts w:ascii="BRH Malayalam Extra" w:hAnsi="BRH Malayalam Extra" w:cs="BRH Malayalam Extra"/>
+                <w:sz w:val="32"/>
+                <w:szCs w:val="40"/>
+                <w:lang w:val="en-IN" w:eastAsia="en-IN"/>
+              </w:rPr>
+              <w:t>–</w:t>
+            </w:r>
+            <w:r>
+              <w:rPr>
+                <w:rFonts w:ascii="BRH Malayalam Extra" w:hAnsi="BRH Malayalam Extra" w:cs="BRH Malayalam Extra"/>
+                <w:sz w:val="40"/>
+                <w:szCs w:val="40"/>
+                <w:highlight w:val="yellow"/>
+                <w:lang w:val="en-IN" w:eastAsia="en-IN"/>
+              </w:rPr>
+              <w:t>p</w:t>
+            </w:r>
+            <w:r>
+              <w:rPr>
+                <w:rFonts w:ascii="BRH Malayalam Extra" w:hAnsi="BRH Malayalam Extra" w:cs="BRH Malayalam Extra"/>
+                <w:sz w:val="40"/>
+                <w:szCs w:val="40"/>
+                <w:lang w:val="en-IN" w:eastAsia="en-IN"/>
+              </w:rPr>
+              <w:t>J | A¥²˜ |</w:t>
+            </w:r>
+          </w:p>
+        </w:tc>
+        <w:tc>
+          <w:tcPr>
+            <w:tcW w:w="5528" w:type="dxa"/>
+            <w:tcBorders>
+              <w:top w:val="single" w:sz="4" w:space="0" w:color="000000"/>
+              <w:left w:val="single" w:sz="4" w:space="0" w:color="000000"/>
+              <w:bottom w:val="single" w:sz="4" w:space="0" w:color="000000"/>
+              <w:right w:val="single" w:sz="4" w:space="0" w:color="000000"/>
+            </w:tcBorders>
+            <w:shd w:val="clear" w:color="auto" w:fill="auto"/>
+          </w:tcPr>
+          <w:p>
+            <w:pPr>
+              <w:widowControl w:val="0"/>
+              <w:autoSpaceDE w:val="0"/>
+              <w:autoSpaceDN w:val="0"/>
+              <w:adjustRightInd w:val="0"/>
+              <w:spacing w:before="0" w:line="240" w:lineRule="auto"/>
+              <w:rPr>
+                <w:rFonts w:ascii="BRH Malayalam Extra" w:hAnsi="BRH Malayalam Extra" w:cs="BRH Malayalam Extra"/>
+                <w:sz w:val="40"/>
+                <w:szCs w:val="40"/>
+                <w:lang w:val="en-IN" w:eastAsia="en-IN"/>
+              </w:rPr>
+            </w:pPr>
+            <w:r>
+              <w:rPr>
+                <w:rFonts w:ascii="BRH Malayalam Extra" w:hAnsi="BRH Malayalam Extra" w:cs="BRH Malayalam Extra"/>
+                <w:sz w:val="40"/>
+                <w:szCs w:val="40"/>
+                <w:lang w:val="en-IN" w:eastAsia="en-IN"/>
+              </w:rPr>
+              <w:t>ex</w:t>
+            </w:r>
+            <w:r>
+              <w:rPr>
+                <w:rFonts w:ascii="BRH Malayalam Extra" w:hAnsi="BRH Malayalam Extra" w:cs="BRH Malayalam Extra"/>
+                <w:sz w:val="32"/>
+                <w:szCs w:val="40"/>
+                <w:lang w:val="en-IN" w:eastAsia="en-IN"/>
+              </w:rPr>
+              <w:t>–</w:t>
+            </w:r>
+            <w:r>
+              <w:rPr>
+                <w:rFonts w:ascii="BRH Malayalam Extra" w:hAnsi="BRH Malayalam Extra" w:cs="BRH Malayalam Extra"/>
+                <w:sz w:val="40"/>
+                <w:szCs w:val="40"/>
+                <w:lang w:val="en-IN" w:eastAsia="en-IN"/>
+              </w:rPr>
+              <w:t>p</w:t>
+            </w:r>
+            <w:r>
+              <w:rPr>
+                <w:rFonts w:ascii="BRH Malayalam Extra" w:hAnsi="BRH Malayalam Extra" w:cs="BRH Malayalam Extra"/>
+                <w:sz w:val="32"/>
+                <w:szCs w:val="40"/>
+                <w:lang w:val="en-IN" w:eastAsia="en-IN"/>
+              </w:rPr>
+              <w:t>–</w:t>
+            </w:r>
+            <w:r>
+              <w:rPr>
+                <w:rFonts w:ascii="BRH Malayalam Extra" w:hAnsi="BRH Malayalam Extra" w:cs="BRH Malayalam Extra"/>
+                <w:sz w:val="40"/>
+                <w:szCs w:val="40"/>
+                <w:lang w:val="en-IN" w:eastAsia="en-IN"/>
+              </w:rPr>
+              <w:t>K</w:t>
+            </w:r>
+            <w:r>
+              <w:rPr>
+                <w:rFonts w:ascii="BRH Malayalam Extra" w:hAnsi="BRH Malayalam Extra" w:cs="BRH Malayalam Extra"/>
+                <w:sz w:val="32"/>
+                <w:szCs w:val="40"/>
+                <w:lang w:val="en-IN" w:eastAsia="en-IN"/>
+              </w:rPr>
+              <w:t>–</w:t>
+            </w:r>
+            <w:r>
+              <w:rPr>
+                <w:rFonts w:ascii="BRH Malayalam Extra" w:hAnsi="BRH Malayalam Extra" w:cs="BRH Malayalam Extra"/>
+                <w:sz w:val="40"/>
+                <w:szCs w:val="40"/>
+                <w:lang w:val="en-IN" w:eastAsia="en-IN"/>
+              </w:rPr>
+              <w:t xml:space="preserve"> | bz</w:t>
+            </w:r>
+            <w:r>
+              <w:rPr>
+                <w:rFonts w:ascii="BRH Malayalam Extra" w:hAnsi="BRH Malayalam Extra" w:cs="BRH Malayalam Extra"/>
+                <w:sz w:val="32"/>
+                <w:szCs w:val="40"/>
+                <w:lang w:val="en-IN" w:eastAsia="en-IN"/>
+              </w:rPr>
+              <w:t>–</w:t>
+            </w:r>
+            <w:r>
+              <w:rPr>
+                <w:rFonts w:ascii="BRH Malayalam Extra" w:hAnsi="BRH Malayalam Extra" w:cs="BRH Malayalam Extra"/>
+                <w:sz w:val="40"/>
+                <w:szCs w:val="40"/>
+                <w:lang w:val="en-IN" w:eastAsia="en-IN"/>
+              </w:rPr>
+              <w:t>by</w:t>
+            </w:r>
+            <w:r>
+              <w:rPr>
+                <w:rFonts w:ascii="BRH Malayalam Extra" w:hAnsi="BRH Malayalam Extra" w:cs="BRH Malayalam Extra"/>
+                <w:sz w:val="32"/>
+                <w:szCs w:val="40"/>
+                <w:lang w:val="en-IN" w:eastAsia="en-IN"/>
+              </w:rPr>
+              <w:t>–</w:t>
+            </w:r>
+            <w:r>
+              <w:rPr>
+                <w:rFonts w:ascii="BRH Malayalam Extra" w:hAnsi="BRH Malayalam Extra" w:cs="BRH Malayalam Extra"/>
+                <w:sz w:val="40"/>
+                <w:szCs w:val="40"/>
+                <w:highlight w:val="green"/>
+                <w:lang w:val="en-IN" w:eastAsia="en-IN"/>
+              </w:rPr>
+              <w:t>p</w:t>
+            </w:r>
+            <w:r>
+              <w:rPr>
+                <w:rFonts w:ascii="BRH Malayalam Extra" w:hAnsi="BRH Malayalam Extra" w:cs="BRH Malayalam Extra"/>
+                <w:sz w:val="32"/>
+                <w:szCs w:val="40"/>
+                <w:lang w:val="en-IN" w:eastAsia="en-IN"/>
+              </w:rPr>
+              <w:t>–</w:t>
+            </w:r>
+            <w:r>
+              <w:rPr>
+                <w:rFonts w:ascii="BRH Malayalam Extra" w:hAnsi="BRH Malayalam Extra" w:cs="BRH Malayalam Extra"/>
+                <w:sz w:val="40"/>
+                <w:szCs w:val="40"/>
+                <w:lang w:val="en-IN" w:eastAsia="en-IN"/>
+              </w:rPr>
+              <w:t>J | A¥²˜ |</w:t>
+            </w:r>
+          </w:p>
+        </w:tc>
+      </w:tr>
+      <w:tr>
+        <w:trPr>
           <w:trHeight w:val="1405"/>
         </w:trPr>
         <w:tc>
@@ -734,27 +1180,7 @@
                 <w:sz w:val="28"/>
                 <w:szCs w:val="28"/>
               </w:rPr>
-              <w:t>10</w:t>
-            </w:r>
-            <w:r>
-              <w:rPr>
-                <w:rFonts w:cs="Arial"/>
-                <w:b/>
-                <w:bCs/>
-                <w:sz w:val="28"/>
-                <w:szCs w:val="28"/>
-              </w:rPr>
-              <w:t>.</w:t>
-            </w:r>
-            <w:r>
-              <w:rPr>
-                <w:rFonts w:cs="Arial"/>
-                <w:b/>
-                <w:bCs/>
-                <w:sz w:val="28"/>
-                <w:szCs w:val="28"/>
-              </w:rPr>
-              <w:t>4</w:t>
+              <w:t>10.4</w:t>
             </w:r>
             <w:r>
               <w:rPr>
@@ -1738,6 +2164,7 @@
                 <w:sz w:val="28"/>
                 <w:szCs w:val="28"/>
               </w:rPr>
+              <w:lastRenderedPageBreak/>
               <w:t>TS 1.5.</w:t>
             </w:r>
             <w:r>
@@ -1872,13 +2299,15 @@
                 <w:rFonts w:ascii="BRH Malayalam Extra" w:hAnsi="BRH Malayalam Extra" w:cs="BRH Malayalam Extra"/>
                 <w:sz w:val="40"/>
                 <w:szCs w:val="36"/>
-              </w:rPr>
-            </w:pPr>
-            <w:r>
-              <w:rPr>
-                <w:rFonts w:ascii="BRH Malayalam Extra" w:hAnsi="BRH Malayalam Extra" w:cs="BRH Malayalam Extra"/>
-                <w:sz w:val="40"/>
-                <w:szCs w:val="36"/>
+                <w:lang w:val="it-IT"/>
+              </w:rPr>
+            </w:pPr>
+            <w:r>
+              <w:rPr>
+                <w:rFonts w:ascii="BRH Malayalam Extra" w:hAnsi="BRH Malayalam Extra" w:cs="BRH Malayalam Extra"/>
+                <w:sz w:val="40"/>
+                <w:szCs w:val="36"/>
+                <w:lang w:val="it-IT"/>
               </w:rPr>
               <w:t>D¥ex</w:t>
             </w:r>
@@ -1887,14 +2316,16 @@
                 <w:rFonts w:ascii="BRH Malayalam Extra" w:hAnsi="BRH Malayalam Extra" w:cs="BRH Malayalam Extra"/>
                 <w:sz w:val="32"/>
                 <w:szCs w:val="36"/>
-              </w:rPr>
-              <w:t>–</w:t>
-            </w:r>
-            <w:r>
-              <w:rPr>
-                <w:rFonts w:ascii="BRH Malayalam Extra" w:hAnsi="BRH Malayalam Extra" w:cs="BRH Malayalam Extra"/>
-                <w:sz w:val="40"/>
-                <w:szCs w:val="36"/>
+                <w:lang w:val="it-IT"/>
+              </w:rPr>
+              <w:t>–</w:t>
+            </w:r>
+            <w:r>
+              <w:rPr>
+                <w:rFonts w:ascii="BRH Malayalam Extra" w:hAnsi="BRH Malayalam Extra" w:cs="BRH Malayalam Extra"/>
+                <w:sz w:val="40"/>
+                <w:szCs w:val="36"/>
+                <w:lang w:val="it-IT"/>
               </w:rPr>
               <w:t>¥eË¡ i—Np</w:t>
             </w:r>
@@ -1903,14 +2334,16 @@
                 <w:rFonts w:ascii="BRH Malayalam Extra" w:hAnsi="BRH Malayalam Extra" w:cs="BRH Malayalam Extra"/>
                 <w:sz w:val="32"/>
                 <w:szCs w:val="36"/>
-              </w:rPr>
-              <w:t>–</w:t>
-            </w:r>
-            <w:r>
-              <w:rPr>
-                <w:rFonts w:ascii="BRH Malayalam Extra" w:hAnsi="BRH Malayalam Extra" w:cs="BRH Malayalam Extra"/>
-                <w:sz w:val="40"/>
-                <w:szCs w:val="36"/>
+                <w:lang w:val="it-IT"/>
+              </w:rPr>
+              <w:t>–</w:t>
+            </w:r>
+            <w:r>
+              <w:rPr>
+                <w:rFonts w:ascii="BRH Malayalam Extra" w:hAnsi="BRH Malayalam Extra" w:cs="BRH Malayalam Extra"/>
+                <w:sz w:val="40"/>
+                <w:szCs w:val="36"/>
+                <w:lang w:val="it-IT"/>
               </w:rPr>
               <w:t xml:space="preserve">© </w:t>
             </w:r>
@@ -1926,6 +2359,7 @@
                 <w:rFonts w:ascii="BRH Devanagari Extra" w:hAnsi="BRH Devanagari Extra" w:cs="BRH Devanagari Extra"/>
                 <w:sz w:val="40"/>
                 <w:szCs w:val="40"/>
+                <w:lang w:val="it-IT"/>
               </w:rPr>
             </w:pPr>
             <w:r>
@@ -1934,6 +2368,7 @@
                 <w:sz w:val="40"/>
                 <w:szCs w:val="36"/>
                 <w:highlight w:val="yellow"/>
+                <w:lang w:val="it-IT"/>
               </w:rPr>
               <w:t>h¡</w:t>
             </w:r>
@@ -1942,6 +2377,7 @@
                 <w:rFonts w:ascii="BRH Malayalam Extra" w:hAnsi="BRH Malayalam Extra" w:cs="BRH Malayalam Extra"/>
                 <w:sz w:val="40"/>
                 <w:szCs w:val="36"/>
+                <w:lang w:val="it-IT"/>
               </w:rPr>
               <w:t>j CË¡</w:t>
             </w:r>
@@ -1969,13 +2405,15 @@
                 <w:rFonts w:ascii="BRH Malayalam Extra" w:hAnsi="BRH Malayalam Extra" w:cs="BRH Malayalam Extra"/>
                 <w:sz w:val="40"/>
                 <w:szCs w:val="36"/>
-              </w:rPr>
-            </w:pPr>
-            <w:r>
-              <w:rPr>
-                <w:rFonts w:ascii="BRH Malayalam Extra" w:hAnsi="BRH Malayalam Extra" w:cs="BRH Malayalam Extra"/>
-                <w:sz w:val="40"/>
-                <w:szCs w:val="36"/>
+                <w:lang w:val="it-IT"/>
+              </w:rPr>
+            </w:pPr>
+            <w:r>
+              <w:rPr>
+                <w:rFonts w:ascii="BRH Malayalam Extra" w:hAnsi="BRH Malayalam Extra" w:cs="BRH Malayalam Extra"/>
+                <w:sz w:val="40"/>
+                <w:szCs w:val="36"/>
+                <w:lang w:val="it-IT"/>
               </w:rPr>
               <w:t>D¥ex</w:t>
             </w:r>
@@ -1984,14 +2422,16 @@
                 <w:rFonts w:ascii="BRH Malayalam Extra" w:hAnsi="BRH Malayalam Extra" w:cs="BRH Malayalam Extra"/>
                 <w:sz w:val="32"/>
                 <w:szCs w:val="36"/>
-              </w:rPr>
-              <w:t>–</w:t>
-            </w:r>
-            <w:r>
-              <w:rPr>
-                <w:rFonts w:ascii="BRH Malayalam Extra" w:hAnsi="BRH Malayalam Extra" w:cs="BRH Malayalam Extra"/>
-                <w:sz w:val="40"/>
-                <w:szCs w:val="36"/>
+                <w:lang w:val="it-IT"/>
+              </w:rPr>
+              <w:t>–</w:t>
+            </w:r>
+            <w:r>
+              <w:rPr>
+                <w:rFonts w:ascii="BRH Malayalam Extra" w:hAnsi="BRH Malayalam Extra" w:cs="BRH Malayalam Extra"/>
+                <w:sz w:val="40"/>
+                <w:szCs w:val="36"/>
+                <w:lang w:val="it-IT"/>
               </w:rPr>
               <w:t>¥eË¡ i—Np</w:t>
             </w:r>
@@ -2000,14 +2440,16 @@
                 <w:rFonts w:ascii="BRH Malayalam Extra" w:hAnsi="BRH Malayalam Extra" w:cs="BRH Malayalam Extra"/>
                 <w:sz w:val="32"/>
                 <w:szCs w:val="36"/>
-              </w:rPr>
-              <w:t>–</w:t>
-            </w:r>
-            <w:r>
-              <w:rPr>
-                <w:rFonts w:ascii="BRH Malayalam Extra" w:hAnsi="BRH Malayalam Extra" w:cs="BRH Malayalam Extra"/>
-                <w:sz w:val="40"/>
-                <w:szCs w:val="36"/>
+                <w:lang w:val="it-IT"/>
+              </w:rPr>
+              <w:t>–</w:t>
+            </w:r>
+            <w:r>
+              <w:rPr>
+                <w:rFonts w:ascii="BRH Malayalam Extra" w:hAnsi="BRH Malayalam Extra" w:cs="BRH Malayalam Extra"/>
+                <w:sz w:val="40"/>
+                <w:szCs w:val="36"/>
+                <w:lang w:val="it-IT"/>
               </w:rPr>
               <w:t xml:space="preserve">© </w:t>
             </w:r>
@@ -2023,6 +2465,7 @@
                 <w:rFonts w:ascii="BRH Devanagari Extra" w:hAnsi="BRH Devanagari Extra" w:cs="BRH Devanagari Extra"/>
                 <w:sz w:val="40"/>
                 <w:szCs w:val="40"/>
+                <w:lang w:val="it-IT"/>
               </w:rPr>
             </w:pPr>
             <w:r>
@@ -2031,6 +2474,7 @@
                 <w:sz w:val="40"/>
                 <w:szCs w:val="36"/>
                 <w:highlight w:val="green"/>
+                <w:lang w:val="it-IT"/>
               </w:rPr>
               <w:t>h¢</w:t>
             </w:r>
@@ -2039,6 +2483,7 @@
                 <w:rFonts w:ascii="BRH Malayalam Extra" w:hAnsi="BRH Malayalam Extra" w:cs="BRH Malayalam Extra"/>
                 <w:sz w:val="40"/>
                 <w:szCs w:val="36"/>
+                <w:lang w:val="it-IT"/>
               </w:rPr>
               <w:t>j CË¡</w:t>
             </w:r>
@@ -2083,7 +2528,6 @@
                 <w:sz w:val="28"/>
                 <w:szCs w:val="28"/>
               </w:rPr>
-              <w:lastRenderedPageBreak/>
               <w:t>TS 1.5.</w:t>
             </w:r>
             <w:r>
@@ -3310,6 +3754,7 @@
                 <w:szCs w:val="40"/>
                 <w:lang w:val="en-IN" w:eastAsia="en-IN"/>
               </w:rPr>
+              <w:lastRenderedPageBreak/>
               <w:t>pz</w:t>
             </w:r>
             <w:r>
@@ -3364,6 +3809,7 @@
                 <w:szCs w:val="40"/>
                 <w:lang w:val="en-IN" w:eastAsia="en-IN"/>
               </w:rPr>
+              <w:lastRenderedPageBreak/>
               <w:t>bûy</w:t>
             </w:r>
             <w:r>
@@ -3442,6 +3888,7 @@
                 <w:szCs w:val="40"/>
                 <w:lang w:val="en-IN" w:eastAsia="en-IN"/>
               </w:rPr>
+              <w:lastRenderedPageBreak/>
               <w:t>pz</w:t>
             </w:r>
             <w:r>
@@ -3486,6 +3933,7 @@
           <w:szCs w:val="32"/>
           <w:u w:val="single"/>
         </w:rPr>
+        <w:lastRenderedPageBreak/>
         <w:t>====================</w:t>
       </w:r>
     </w:p>
@@ -3522,7 +3970,6 @@
           <w:szCs w:val="32"/>
           <w:u w:val="single"/>
         </w:rPr>
-        <w:lastRenderedPageBreak/>
         <w:t xml:space="preserve">TS Pada Paatam </w:t>
       </w:r>
       <w:r>
@@ -5154,6 +5601,7 @@
                 <w:sz w:val="28"/>
                 <w:szCs w:val="28"/>
               </w:rPr>
+              <w:lastRenderedPageBreak/>
               <w:t>TS 1.5.3.2 – Vaakyam</w:t>
             </w:r>
           </w:p>
@@ -5409,7 +5857,6 @@
           <w:szCs w:val="32"/>
           <w:u w:val="single"/>
         </w:rPr>
-        <w:lastRenderedPageBreak/>
         <w:t xml:space="preserve">TS Pada Paatam </w:t>
       </w:r>
       <w:r>
@@ -5781,13 +6228,15 @@
                 <w:rFonts w:ascii="BRH Devanagari Extra" w:hAnsi="BRH Devanagari Extra" w:cs="BRH Devanagari Extra"/>
                 <w:sz w:val="40"/>
                 <w:szCs w:val="40"/>
-              </w:rPr>
-            </w:pPr>
-            <w:r>
-              <w:rPr>
-                <w:rFonts w:ascii="BRH Malayalam Extra" w:hAnsi="BRH Malayalam Extra" w:cs="BRH Malayalam Extra"/>
-                <w:sz w:val="40"/>
-                <w:szCs w:val="36"/>
+                <w:lang w:val="it-IT"/>
+              </w:rPr>
+            </w:pPr>
+            <w:r>
+              <w:rPr>
+                <w:rFonts w:ascii="BRH Malayalam Extra" w:hAnsi="BRH Malayalam Extra" w:cs="BRH Malayalam Extra"/>
+                <w:sz w:val="40"/>
+                <w:szCs w:val="36"/>
+                <w:lang w:val="it-IT"/>
               </w:rPr>
               <w:t>C</w:t>
             </w:r>
@@ -5797,6 +6246,7 @@
                 <w:sz w:val="40"/>
                 <w:szCs w:val="36"/>
                 <w:highlight w:val="yellow"/>
+                <w:lang w:val="it-IT"/>
               </w:rPr>
               <w:t>Zy</w:t>
             </w:r>
@@ -5805,6 +6255,7 @@
                 <w:rFonts w:ascii="BRH Malayalam Extra" w:hAnsi="BRH Malayalam Extra" w:cs="BRH Malayalam Extra"/>
                 <w:sz w:val="40"/>
                 <w:szCs w:val="36"/>
+                <w:lang w:val="it-IT"/>
               </w:rPr>
               <w:t xml:space="preserve"> ZI e¢</w:t>
             </w:r>
@@ -5813,14 +6264,16 @@
                 <w:rFonts w:ascii="BRH Malayalam Extra" w:hAnsi="BRH Malayalam Extra" w:cs="BRH Malayalam Extra"/>
                 <w:sz w:val="32"/>
                 <w:szCs w:val="36"/>
-              </w:rPr>
-              <w:t>–</w:t>
-            </w:r>
-            <w:r>
-              <w:rPr>
-                <w:rFonts w:ascii="BRH Malayalam Extra" w:hAnsi="BRH Malayalam Extra" w:cs="BRH Malayalam Extra"/>
-                <w:sz w:val="40"/>
-                <w:szCs w:val="36"/>
+                <w:lang w:val="it-IT"/>
+              </w:rPr>
+              <w:t>–</w:t>
+            </w:r>
+            <w:r>
+              <w:rPr>
+                <w:rFonts w:ascii="BRH Malayalam Extra" w:hAnsi="BRH Malayalam Extra" w:cs="BRH Malayalam Extra"/>
+                <w:sz w:val="40"/>
+                <w:szCs w:val="36"/>
+                <w:lang w:val="it-IT"/>
               </w:rPr>
               <w:t>rx„„c—À</w:t>
             </w:r>
@@ -5829,6 +6282,7 @@
                 <w:rFonts w:ascii="BRH Malayalam Extra" w:hAnsi="BRH Malayalam Extra" w:cs="BRH Malayalam Extra"/>
                 <w:sz w:val="32"/>
                 <w:szCs w:val="36"/>
+                <w:lang w:val="it-IT"/>
               </w:rPr>
               <w:t>–</w:t>
             </w:r>
@@ -5854,13 +6308,15 @@
                 <w:rFonts w:ascii="BRH Devanagari Extra" w:hAnsi="BRH Devanagari Extra" w:cs="BRH Devanagari Extra"/>
                 <w:sz w:val="40"/>
                 <w:szCs w:val="40"/>
-              </w:rPr>
-            </w:pPr>
-            <w:r>
-              <w:rPr>
-                <w:rFonts w:ascii="BRH Malayalam Extra" w:hAnsi="BRH Malayalam Extra" w:cs="BRH Malayalam Extra"/>
-                <w:sz w:val="40"/>
-                <w:szCs w:val="36"/>
+                <w:lang w:val="it-IT"/>
+              </w:rPr>
+            </w:pPr>
+            <w:r>
+              <w:rPr>
+                <w:rFonts w:ascii="BRH Malayalam Extra" w:hAnsi="BRH Malayalam Extra" w:cs="BRH Malayalam Extra"/>
+                <w:sz w:val="40"/>
+                <w:szCs w:val="36"/>
+                <w:lang w:val="it-IT"/>
               </w:rPr>
               <w:t>C</w:t>
             </w:r>
@@ -5870,6 +6326,7 @@
                 <w:sz w:val="40"/>
                 <w:szCs w:val="36"/>
                 <w:highlight w:val="green"/>
+                <w:lang w:val="it-IT"/>
               </w:rPr>
               <w:t>Zy</w:t>
             </w:r>
@@ -5879,14 +6336,16 @@
                 <w:sz w:val="32"/>
                 <w:szCs w:val="36"/>
                 <w:highlight w:val="green"/>
-              </w:rPr>
-              <w:t>–</w:t>
-            </w:r>
-            <w:r>
-              <w:rPr>
-                <w:rFonts w:ascii="BRH Malayalam Extra" w:hAnsi="BRH Malayalam Extra" w:cs="BRH Malayalam Extra"/>
-                <w:sz w:val="40"/>
-                <w:szCs w:val="36"/>
+                <w:lang w:val="it-IT"/>
+              </w:rPr>
+              <w:t>–</w:t>
+            </w:r>
+            <w:r>
+              <w:rPr>
+                <w:rFonts w:ascii="BRH Malayalam Extra" w:hAnsi="BRH Malayalam Extra" w:cs="BRH Malayalam Extra"/>
+                <w:sz w:val="40"/>
+                <w:szCs w:val="36"/>
+                <w:lang w:val="it-IT"/>
               </w:rPr>
               <w:t xml:space="preserve"> ZI e¢</w:t>
             </w:r>
@@ -5895,14 +6354,16 @@
                 <w:rFonts w:ascii="BRH Malayalam Extra" w:hAnsi="BRH Malayalam Extra" w:cs="BRH Malayalam Extra"/>
                 <w:sz w:val="32"/>
                 <w:szCs w:val="36"/>
-              </w:rPr>
-              <w:t>–</w:t>
-            </w:r>
-            <w:r>
-              <w:rPr>
-                <w:rFonts w:ascii="BRH Malayalam Extra" w:hAnsi="BRH Malayalam Extra" w:cs="BRH Malayalam Extra"/>
-                <w:sz w:val="40"/>
-                <w:szCs w:val="36"/>
+                <w:lang w:val="it-IT"/>
+              </w:rPr>
+              <w:t>–</w:t>
+            </w:r>
+            <w:r>
+              <w:rPr>
+                <w:rFonts w:ascii="BRH Malayalam Extra" w:hAnsi="BRH Malayalam Extra" w:cs="BRH Malayalam Extra"/>
+                <w:sz w:val="40"/>
+                <w:szCs w:val="36"/>
+                <w:lang w:val="it-IT"/>
               </w:rPr>
               <w:t>rx„„c—À</w:t>
             </w:r>
@@ -5911,6 +6372,7 @@
                 <w:rFonts w:ascii="BRH Malayalam Extra" w:hAnsi="BRH Malayalam Extra" w:cs="BRH Malayalam Extra"/>
                 <w:sz w:val="32"/>
                 <w:szCs w:val="36"/>
+                <w:lang w:val="it-IT"/>
               </w:rPr>
               <w:t>–</w:t>
             </w:r>
@@ -7174,13 +7636,15 @@
                 <w:rFonts w:ascii="BRH Malayalam Extra" w:hAnsi="BRH Malayalam Extra" w:cs="BRH Malayalam Extra"/>
                 <w:sz w:val="40"/>
                 <w:szCs w:val="36"/>
-              </w:rPr>
-            </w:pPr>
-            <w:r>
-              <w:rPr>
-                <w:rFonts w:ascii="BRH Malayalam Extra" w:hAnsi="BRH Malayalam Extra" w:cs="BRH Malayalam Extra"/>
-                <w:sz w:val="40"/>
-                <w:szCs w:val="36"/>
+                <w:lang w:val="it-IT"/>
+              </w:rPr>
+            </w:pPr>
+            <w:r>
+              <w:rPr>
+                <w:rFonts w:ascii="BRH Malayalam Extra" w:hAnsi="BRH Malayalam Extra" w:cs="BRH Malayalam Extra"/>
+                <w:sz w:val="40"/>
+                <w:szCs w:val="36"/>
+                <w:lang w:val="it-IT"/>
               </w:rPr>
               <w:t>K—ªZ</w:t>
             </w:r>
@@ -7189,6 +7653,7 @@
                 <w:rFonts w:ascii="BRH Malayalam Extra" w:hAnsi="BRH Malayalam Extra" w:cs="BRH Malayalam Extra"/>
                 <w:sz w:val="32"/>
                 <w:szCs w:val="36"/>
+                <w:lang w:val="it-IT"/>
               </w:rPr>
               <w:t>–</w:t>
             </w:r>
@@ -7198,6 +7663,7 @@
                 <w:sz w:val="40"/>
                 <w:szCs w:val="36"/>
                 <w:highlight w:val="green"/>
+                <w:lang w:val="it-IT"/>
               </w:rPr>
               <w:t>põ—I</w:t>
             </w:r>
@@ -7206,6 +7672,7 @@
                 <w:rFonts w:ascii="BRH Malayalam Extra" w:hAnsi="BRH Malayalam Extra" w:cs="BRH Malayalam Extra"/>
                 <w:sz w:val="40"/>
                 <w:szCs w:val="36"/>
+                <w:lang w:val="it-IT"/>
               </w:rPr>
               <w:t xml:space="preserve"> </w:t>
             </w:r>
@@ -7214,6 +7681,7 @@
                 <w:rFonts w:ascii="BRH Devanagari Extra" w:hAnsi="BRH Devanagari Extra" w:cs="BRH Malayalam Extra"/>
                 <w:sz w:val="36"/>
                 <w:szCs w:val="36"/>
+                <w:lang w:val="it-IT"/>
               </w:rPr>
               <w:t>Æ</w:t>
             </w:r>
@@ -7222,6 +7690,7 @@
                 <w:rFonts w:ascii="BRH Malayalam Extra" w:hAnsi="BRH Malayalam Extra" w:cs="BRH Malayalam Extra"/>
                 <w:sz w:val="40"/>
                 <w:szCs w:val="36"/>
+                <w:lang w:val="it-IT"/>
               </w:rPr>
               <w:t>jR¡—ª</w:t>
             </w:r>
@@ -7264,6 +7733,7 @@
                 <w:sz w:val="28"/>
                 <w:szCs w:val="28"/>
               </w:rPr>
+              <w:lastRenderedPageBreak/>
               <w:t>TS 1.5.2.4</w:t>
             </w:r>
             <w:r>
@@ -7881,7 +8351,6 @@
                 <w:sz w:val="28"/>
                 <w:szCs w:val="28"/>
               </w:rPr>
-              <w:lastRenderedPageBreak/>
               <w:t>TS 1.5.5.4</w:t>
             </w:r>
             <w:r>
@@ -9541,6 +10010,7 @@
                 <w:rFonts w:ascii="BRH Malayalam Extra" w:hAnsi="BRH Malayalam Extra" w:cs="BRH Malayalam Extra"/>
                 <w:sz w:val="36"/>
                 <w:szCs w:val="36"/>
+                <w:lang w:val="it-IT"/>
               </w:rPr>
             </w:pPr>
             <w:r>
@@ -9548,7 +10018,7 @@
                 <w:rFonts w:ascii="BRH Malayalam Extra" w:hAnsi="BRH Malayalam Extra" w:cs="BRH Malayalam Extra"/>
                 <w:sz w:val="36"/>
                 <w:szCs w:val="40"/>
-                <w:lang w:val="en-IN" w:eastAsia="en-IN"/>
+                <w:lang w:val="it-IT" w:eastAsia="en-IN"/>
               </w:rPr>
               <w:t>Mxª.t—eZõ–iyZy– Mxª.t—-</w:t>
             </w:r>
@@ -9558,7 +10028,7 @@
                 <w:sz w:val="36"/>
                 <w:szCs w:val="40"/>
                 <w:highlight w:val="green"/>
-                <w:lang w:val="en-IN" w:eastAsia="en-IN"/>
+                <w:lang w:val="it-IT" w:eastAsia="en-IN"/>
               </w:rPr>
               <w:t>e</w:t>
             </w:r>
@@ -9567,7 +10037,7 @@
                 <w:rFonts w:ascii="BRH Malayalam Extra" w:hAnsi="BRH Malayalam Extra" w:cs="BRH Malayalam Extra"/>
                 <w:sz w:val="36"/>
                 <w:szCs w:val="40"/>
-                <w:lang w:val="en-IN" w:eastAsia="en-IN"/>
+                <w:lang w:val="it-IT" w:eastAsia="en-IN"/>
               </w:rPr>
               <w:t>–Zõ–I |</w:t>
             </w:r>
@@ -9610,6 +10080,7 @@
                 <w:sz w:val="28"/>
                 <w:szCs w:val="28"/>
               </w:rPr>
+              <w:lastRenderedPageBreak/>
               <w:t>TS 1.5.8.4</w:t>
             </w:r>
             <w:r>
@@ -9860,7 +10331,6 @@
                 <w:sz w:val="28"/>
                 <w:szCs w:val="28"/>
               </w:rPr>
-              <w:lastRenderedPageBreak/>
               <w:t>TS 1.5.11.2</w:t>
             </w:r>
             <w:r>
@@ -11404,13 +11874,15 @@
                 <w:rFonts w:ascii="BRH Devanagari Extra" w:hAnsi="BRH Devanagari Extra" w:cs="BRH Devanagari Extra"/>
                 <w:sz w:val="40"/>
                 <w:szCs w:val="40"/>
-              </w:rPr>
-            </w:pPr>
-            <w:r>
-              <w:rPr>
-                <w:rFonts w:ascii="BRH Malayalam Extra" w:hAnsi="BRH Malayalam Extra" w:cs="BRH Malayalam Extra"/>
-                <w:sz w:val="40"/>
-                <w:szCs w:val="36"/>
+                <w:lang w:val="it-IT"/>
+              </w:rPr>
+            </w:pPr>
+            <w:r>
+              <w:rPr>
+                <w:rFonts w:ascii="BRH Malayalam Extra" w:hAnsi="BRH Malayalam Extra" w:cs="BRH Malayalam Extra"/>
+                <w:sz w:val="40"/>
+                <w:szCs w:val="36"/>
+                <w:lang w:val="it-IT"/>
               </w:rPr>
               <w:t>e</w:t>
             </w:r>
@@ -11419,14 +11891,16 @@
                 <w:rFonts w:ascii="BRH Malayalam Extra" w:hAnsi="BRH Malayalam Extra" w:cs="BRH Malayalam Extra"/>
                 <w:sz w:val="32"/>
                 <w:szCs w:val="36"/>
-              </w:rPr>
-              <w:t>–</w:t>
-            </w:r>
-            <w:r>
-              <w:rPr>
-                <w:rFonts w:ascii="BRH Malayalam Extra" w:hAnsi="BRH Malayalam Extra" w:cs="BRH Malayalam Extra"/>
-                <w:sz w:val="40"/>
-                <w:szCs w:val="36"/>
+                <w:lang w:val="it-IT"/>
+              </w:rPr>
+              <w:t>–</w:t>
+            </w:r>
+            <w:r>
+              <w:rPr>
+                <w:rFonts w:ascii="BRH Malayalam Extra" w:hAnsi="BRH Malayalam Extra" w:cs="BRH Malayalam Extra"/>
+                <w:sz w:val="40"/>
+                <w:szCs w:val="36"/>
+                <w:lang w:val="it-IT"/>
               </w:rPr>
               <w:t>q¢© jR—</w:t>
             </w:r>
@@ -11436,6 +11910,7 @@
                 <w:sz w:val="40"/>
                 <w:szCs w:val="36"/>
                 <w:highlight w:val="yellow"/>
+                <w:lang w:val="it-IT"/>
               </w:rPr>
               <w:t>ix</w:t>
             </w:r>
@@ -11444,14 +11919,16 @@
                 <w:rFonts w:ascii="BRH Malayalam Extra" w:hAnsi="BRH Malayalam Extra" w:cs="BRH Malayalam Extra"/>
                 <w:sz w:val="32"/>
                 <w:szCs w:val="36"/>
-              </w:rPr>
-              <w:t>–</w:t>
-            </w:r>
-            <w:r>
-              <w:rPr>
-                <w:rFonts w:ascii="BRH Malayalam Extra" w:hAnsi="BRH Malayalam Extra" w:cs="BRH Malayalam Extra"/>
-                <w:sz w:val="40"/>
-                <w:szCs w:val="36"/>
+                <w:lang w:val="it-IT"/>
+              </w:rPr>
+              <w:t>–</w:t>
+            </w:r>
+            <w:r>
+              <w:rPr>
+                <w:rFonts w:ascii="BRH Malayalam Extra" w:hAnsi="BRH Malayalam Extra" w:cs="BRH Malayalam Extra"/>
+                <w:sz w:val="40"/>
+                <w:szCs w:val="36"/>
+                <w:lang w:val="it-IT"/>
               </w:rPr>
               <w:t>d¥sõxe—</w:t>
             </w:r>
@@ -11477,13 +11954,15 @@
                 <w:rFonts w:ascii="BRH Devanagari Extra" w:hAnsi="BRH Devanagari Extra" w:cs="BRH Devanagari Extra"/>
                 <w:sz w:val="40"/>
                 <w:szCs w:val="40"/>
-              </w:rPr>
-            </w:pPr>
-            <w:r>
-              <w:rPr>
-                <w:rFonts w:ascii="BRH Malayalam Extra" w:hAnsi="BRH Malayalam Extra" w:cs="BRH Malayalam Extra"/>
-                <w:sz w:val="40"/>
-                <w:szCs w:val="36"/>
+                <w:lang w:val="it-IT"/>
+              </w:rPr>
+            </w:pPr>
+            <w:r>
+              <w:rPr>
+                <w:rFonts w:ascii="BRH Malayalam Extra" w:hAnsi="BRH Malayalam Extra" w:cs="BRH Malayalam Extra"/>
+                <w:sz w:val="40"/>
+                <w:szCs w:val="36"/>
+                <w:lang w:val="it-IT"/>
               </w:rPr>
               <w:t>e</w:t>
             </w:r>
@@ -11492,14 +11971,16 @@
                 <w:rFonts w:ascii="BRH Malayalam Extra" w:hAnsi="BRH Malayalam Extra" w:cs="BRH Malayalam Extra"/>
                 <w:sz w:val="32"/>
                 <w:szCs w:val="36"/>
-              </w:rPr>
-              <w:t>–</w:t>
-            </w:r>
-            <w:r>
-              <w:rPr>
-                <w:rFonts w:ascii="BRH Malayalam Extra" w:hAnsi="BRH Malayalam Extra" w:cs="BRH Malayalam Extra"/>
-                <w:sz w:val="40"/>
-                <w:szCs w:val="36"/>
+                <w:lang w:val="it-IT"/>
+              </w:rPr>
+              <w:t>–</w:t>
+            </w:r>
+            <w:r>
+              <w:rPr>
+                <w:rFonts w:ascii="BRH Malayalam Extra" w:hAnsi="BRH Malayalam Extra" w:cs="BRH Malayalam Extra"/>
+                <w:sz w:val="40"/>
+                <w:szCs w:val="36"/>
+                <w:lang w:val="it-IT"/>
               </w:rPr>
               <w:t>q¢© jR—ix</w:t>
             </w:r>
@@ -11509,6 +11990,7 @@
                 <w:sz w:val="40"/>
                 <w:szCs w:val="36"/>
                 <w:highlight w:val="green"/>
+                <w:lang w:val="it-IT"/>
               </w:rPr>
               <w:t>d</w:t>
             </w:r>
@@ -11517,14 +11999,16 @@
                 <w:rFonts w:ascii="BRH Malayalam Extra" w:hAnsi="BRH Malayalam Extra" w:cs="BRH Malayalam Extra"/>
                 <w:sz w:val="32"/>
                 <w:szCs w:val="36"/>
-              </w:rPr>
-              <w:t>–</w:t>
-            </w:r>
-            <w:r>
-              <w:rPr>
-                <w:rFonts w:ascii="BRH Malayalam Extra" w:hAnsi="BRH Malayalam Extra" w:cs="BRH Malayalam Extra"/>
-                <w:sz w:val="40"/>
-                <w:szCs w:val="36"/>
+                <w:lang w:val="it-IT"/>
+              </w:rPr>
+              <w:t>–</w:t>
+            </w:r>
+            <w:r>
+              <w:rPr>
+                <w:rFonts w:ascii="BRH Malayalam Extra" w:hAnsi="BRH Malayalam Extra" w:cs="BRH Malayalam Extra"/>
+                <w:sz w:val="40"/>
+                <w:szCs w:val="36"/>
+                <w:lang w:val="it-IT"/>
               </w:rPr>
               <w:t>¥sõxe—</w:t>
             </w:r>
@@ -11567,6 +12051,7 @@
                 <w:sz w:val="28"/>
                 <w:szCs w:val="28"/>
               </w:rPr>
+              <w:lastRenderedPageBreak/>
               <w:t>TS 1.5.7.1</w:t>
             </w:r>
             <w:r>
@@ -11935,7 +12420,6 @@
           <w:szCs w:val="32"/>
           <w:u w:val="single"/>
         </w:rPr>
-        <w:lastRenderedPageBreak/>
         <w:t xml:space="preserve">TS Pada Paatam – TS 1.5 Malayalam </w:t>
       </w:r>
       <w:r>
@@ -13002,6 +13486,7 @@
                 <w:sz w:val="32"/>
                 <w:szCs w:val="36"/>
               </w:rPr>
+              <w:lastRenderedPageBreak/>
               <w:t>1.5.11.4 - Vaakyam</w:t>
             </w:r>
           </w:p>
@@ -13203,7 +13688,6 @@
           <w:szCs w:val="32"/>
           <w:u w:val="single"/>
         </w:rPr>
-        <w:lastRenderedPageBreak/>
         <w:t>TS</w:t>
       </w:r>
       <w:r>
@@ -14471,6 +14955,7 @@
                 <w:sz w:val="28"/>
                 <w:szCs w:val="28"/>
               </w:rPr>
+              <w:lastRenderedPageBreak/>
               <w:t>T.S.1.5.11.3 Vaakyam</w:t>
             </w:r>
           </w:p>

</xml_diff>

<commit_message>
nmv 16 02 2023
</commit_message>
<xml_diff>
--- a/TS-Padam/TS-1.5/TS 1.5 Malayalam Pada Paatam Corrections.docx
+++ b/TS-Padam/TS-1.5/TS 1.5 Malayalam Pada Paatam Corrections.docx
@@ -93,7 +93,18 @@
           <w:szCs w:val="32"/>
           <w:u w:val="single"/>
         </w:rPr>
-        <w:t xml:space="preserve">Observed till </w:t>
+        <w:t xml:space="preserve">Observed </w:t>
+      </w:r>
+      <w:proofErr w:type="gramStart"/>
+      <w:r>
+        <w:rPr>
+          <w:b/>
+          <w:bCs/>
+          <w:sz w:val="32"/>
+          <w:szCs w:val="32"/>
+          <w:u w:val="single"/>
+        </w:rPr>
+        <w:t xml:space="preserve">till </w:t>
       </w:r>
       <w:r>
         <w:rPr>
@@ -106,6 +117,7 @@
         </w:rPr>
         <w:t>???</w:t>
       </w:r>
+      <w:proofErr w:type="gramEnd"/>
     </w:p>
     <w:p>
       <w:pPr>
@@ -123,7 +135,25 @@
           <w:sz w:val="32"/>
           <w:szCs w:val="32"/>
         </w:rPr>
-        <w:t>(ignore those which are already incorporated in your book’s version and date)</w:t>
+        <w:t>(</w:t>
+      </w:r>
+      <w:proofErr w:type="gramStart"/>
+      <w:r>
+        <w:rPr>
+          <w:bCs/>
+          <w:sz w:val="32"/>
+          <w:szCs w:val="32"/>
+        </w:rPr>
+        <w:t>ignore</w:t>
+      </w:r>
+      <w:proofErr w:type="gramEnd"/>
+      <w:r>
+        <w:rPr>
+          <w:bCs/>
+          <w:sz w:val="32"/>
+          <w:szCs w:val="32"/>
+        </w:rPr>
+        <w:t xml:space="preserve"> those which are already incorporated in your book’s version and date)</w:t>
       </w:r>
     </w:p>
     <w:tbl>
@@ -1540,6 +1570,576 @@
                 <w:lang w:val="en-IN" w:eastAsia="en-IN"/>
               </w:rPr>
               <w:t xml:space="preserve"> CZy— eky-cj—J |</w:t>
+            </w:r>
+          </w:p>
+        </w:tc>
+      </w:tr>
+      <w:tr>
+        <w:trPr>
+          <w:trHeight w:val="1553"/>
+        </w:trPr>
+        <w:tc>
+          <w:tcPr>
+            <w:tcW w:w="3310" w:type="dxa"/>
+            <w:tcBorders>
+              <w:top w:val="single" w:sz="4" w:space="0" w:color="000000"/>
+              <w:left w:val="single" w:sz="4" w:space="0" w:color="000000"/>
+              <w:bottom w:val="single" w:sz="4" w:space="0" w:color="000000"/>
+              <w:right w:val="single" w:sz="4" w:space="0" w:color="000000"/>
+            </w:tcBorders>
+            <w:shd w:val="clear" w:color="auto" w:fill="auto"/>
+          </w:tcPr>
+          <w:p>
+            <w:pPr>
+              <w:widowControl w:val="0"/>
+              <w:autoSpaceDE w:val="0"/>
+              <w:autoSpaceDN w:val="0"/>
+              <w:adjustRightInd w:val="0"/>
+              <w:spacing w:before="0" w:line="240" w:lineRule="auto"/>
+              <w:rPr>
+                <w:rFonts w:cs="Arial"/>
+                <w:b/>
+                <w:bCs/>
+                <w:sz w:val="28"/>
+                <w:szCs w:val="28"/>
+              </w:rPr>
+            </w:pPr>
+            <w:r>
+              <w:rPr>
+                <w:rFonts w:cs="Arial"/>
+                <w:b/>
+                <w:bCs/>
+                <w:sz w:val="28"/>
+                <w:szCs w:val="28"/>
+              </w:rPr>
+              <w:t>TS 1.5.</w:t>
+            </w:r>
+            <w:r>
+              <w:rPr>
+                <w:rFonts w:cs="Arial"/>
+                <w:b/>
+                <w:bCs/>
+                <w:sz w:val="28"/>
+                <w:szCs w:val="28"/>
+              </w:rPr>
+              <w:t>1</w:t>
+            </w:r>
+            <w:r>
+              <w:rPr>
+                <w:rFonts w:cs="Arial"/>
+                <w:b/>
+                <w:bCs/>
+                <w:sz w:val="28"/>
+                <w:szCs w:val="28"/>
+              </w:rPr>
+              <w:t>1</w:t>
+            </w:r>
+            <w:r>
+              <w:rPr>
+                <w:rFonts w:cs="Arial"/>
+                <w:b/>
+                <w:bCs/>
+                <w:sz w:val="28"/>
+                <w:szCs w:val="28"/>
+              </w:rPr>
+              <w:t>.4</w:t>
+            </w:r>
+            <w:r>
+              <w:rPr>
+                <w:rFonts w:cs="Arial"/>
+                <w:b/>
+                <w:bCs/>
+                <w:sz w:val="28"/>
+                <w:szCs w:val="28"/>
+              </w:rPr>
+              <w:t xml:space="preserve"> – </w:t>
+            </w:r>
+            <w:r>
+              <w:rPr>
+                <w:rFonts w:cs="Arial"/>
+                <w:b/>
+                <w:bCs/>
+                <w:sz w:val="28"/>
+                <w:szCs w:val="28"/>
+              </w:rPr>
+              <w:t>Padam</w:t>
+            </w:r>
+          </w:p>
+          <w:p>
+            <w:pPr>
+              <w:widowControl w:val="0"/>
+              <w:autoSpaceDE w:val="0"/>
+              <w:autoSpaceDN w:val="0"/>
+              <w:adjustRightInd w:val="0"/>
+              <w:spacing w:before="0" w:line="240" w:lineRule="auto"/>
+              <w:rPr>
+                <w:rFonts w:cs="Arial"/>
+                <w:b/>
+                <w:bCs/>
+                <w:sz w:val="28"/>
+                <w:szCs w:val="28"/>
+              </w:rPr>
+            </w:pPr>
+            <w:r>
+              <w:rPr>
+                <w:rFonts w:cs="Arial"/>
+                <w:b/>
+                <w:bCs/>
+                <w:sz w:val="28"/>
+                <w:szCs w:val="28"/>
+              </w:rPr>
+              <w:t>Padam</w:t>
+            </w:r>
+            <w:r>
+              <w:rPr>
+                <w:rFonts w:cs="Arial"/>
+                <w:b/>
+                <w:bCs/>
+                <w:sz w:val="28"/>
+                <w:szCs w:val="28"/>
+              </w:rPr>
+              <w:t xml:space="preserve"> No. – </w:t>
+            </w:r>
+            <w:r>
+              <w:rPr>
+                <w:rFonts w:cs="Arial"/>
+                <w:b/>
+                <w:bCs/>
+                <w:sz w:val="28"/>
+                <w:szCs w:val="28"/>
+              </w:rPr>
+              <w:t>2</w:t>
+            </w:r>
+            <w:r>
+              <w:rPr>
+                <w:rFonts w:cs="Arial"/>
+                <w:b/>
+                <w:bCs/>
+                <w:sz w:val="28"/>
+                <w:szCs w:val="28"/>
+              </w:rPr>
+              <w:t>9</w:t>
+            </w:r>
+          </w:p>
+          <w:p>
+            <w:pPr>
+              <w:widowControl w:val="0"/>
+              <w:autoSpaceDE w:val="0"/>
+              <w:autoSpaceDN w:val="0"/>
+              <w:adjustRightInd w:val="0"/>
+              <w:spacing w:before="0" w:line="240" w:lineRule="auto"/>
+              <w:rPr>
+                <w:rFonts w:cs="Arial"/>
+                <w:b/>
+                <w:bCs/>
+                <w:sz w:val="28"/>
+                <w:szCs w:val="28"/>
+              </w:rPr>
+            </w:pPr>
+            <w:r>
+              <w:rPr>
+                <w:rFonts w:cs="Arial"/>
+                <w:b/>
+                <w:bCs/>
+                <w:sz w:val="28"/>
+                <w:szCs w:val="28"/>
+              </w:rPr>
+              <w:t xml:space="preserve">Panchaati No.- </w:t>
+            </w:r>
+            <w:r>
+              <w:rPr>
+                <w:rFonts w:cs="Arial"/>
+                <w:b/>
+                <w:bCs/>
+                <w:sz w:val="28"/>
+                <w:szCs w:val="28"/>
+              </w:rPr>
+              <w:t>50</w:t>
+            </w:r>
+          </w:p>
+        </w:tc>
+        <w:tc>
+          <w:tcPr>
+            <w:tcW w:w="5387" w:type="dxa"/>
+            <w:tcBorders>
+              <w:top w:val="single" w:sz="4" w:space="0" w:color="000000"/>
+              <w:left w:val="single" w:sz="4" w:space="0" w:color="000000"/>
+              <w:bottom w:val="single" w:sz="4" w:space="0" w:color="000000"/>
+              <w:right w:val="single" w:sz="4" w:space="0" w:color="000000"/>
+            </w:tcBorders>
+            <w:shd w:val="clear" w:color="auto" w:fill="auto"/>
+          </w:tcPr>
+          <w:p>
+            <w:pPr>
+              <w:widowControl w:val="0"/>
+              <w:autoSpaceDE w:val="0"/>
+              <w:autoSpaceDN w:val="0"/>
+              <w:adjustRightInd w:val="0"/>
+              <w:spacing w:line="240" w:lineRule="auto"/>
+              <w:rPr>
+                <w:rFonts w:ascii="BRH Malayalam Extra" w:hAnsi="BRH Malayalam Extra" w:cs="BRH Malayalam Extra"/>
+                <w:sz w:val="40"/>
+                <w:szCs w:val="40"/>
+                <w:lang w:val="en-IN" w:eastAsia="en-IN"/>
+              </w:rPr>
+            </w:pPr>
+            <w:r>
+              <w:rPr>
+                <w:rFonts w:ascii="BRH Malayalam Extra" w:hAnsi="BRH Malayalam Extra" w:cs="BRH Malayalam Extra"/>
+                <w:sz w:val="40"/>
+                <w:szCs w:val="40"/>
+                <w:lang w:val="en-IN" w:eastAsia="en-IN"/>
+              </w:rPr>
+              <w:t>Z</w:t>
+            </w:r>
+            <w:r>
+              <w:rPr>
+                <w:rFonts w:ascii="BRH Malayalam Extra" w:hAnsi="BRH Malayalam Extra" w:cs="BRH Malayalam Extra"/>
+                <w:sz w:val="32"/>
+                <w:szCs w:val="40"/>
+                <w:lang w:val="en-IN" w:eastAsia="en-IN"/>
+              </w:rPr>
+              <w:t>–</w:t>
+            </w:r>
+            <w:r>
+              <w:rPr>
+                <w:rFonts w:ascii="BRH Malayalam Extra" w:hAnsi="BRH Malayalam Extra" w:cs="BRH Malayalam Extra"/>
+                <w:sz w:val="40"/>
+                <w:szCs w:val="40"/>
+                <w:lang w:val="en-IN" w:eastAsia="en-IN"/>
+              </w:rPr>
+              <w:t>Zx</w:t>
+            </w:r>
+            <w:r>
+              <w:rPr>
+                <w:rFonts w:ascii="BRH Malayalam Extra" w:hAnsi="BRH Malayalam Extra" w:cs="BRH Malayalam Extra"/>
+                <w:sz w:val="32"/>
+                <w:szCs w:val="40"/>
+                <w:lang w:val="en-IN" w:eastAsia="en-IN"/>
+              </w:rPr>
+              <w:t>–</w:t>
+            </w:r>
+            <w:r>
+              <w:rPr>
+                <w:rFonts w:ascii="BRH Malayalam Extra" w:hAnsi="BRH Malayalam Extra" w:cs="BRH Malayalam Extra"/>
+                <w:sz w:val="40"/>
+                <w:szCs w:val="40"/>
+                <w:lang w:val="en-IN" w:eastAsia="en-IN"/>
+              </w:rPr>
+              <w:t>d</w:t>
+            </w:r>
+            <w:r>
+              <w:rPr>
+                <w:rFonts w:ascii="BRH Malayalam Extra" w:hAnsi="BRH Malayalam Extra" w:cs="BRH Malayalam Extra"/>
+                <w:sz w:val="32"/>
+                <w:szCs w:val="40"/>
+                <w:lang w:val="en-IN" w:eastAsia="en-IN"/>
+              </w:rPr>
+              <w:t>–</w:t>
+            </w:r>
+            <w:r>
+              <w:rPr>
+                <w:rFonts w:ascii="BRH Malayalam Extra" w:hAnsi="BRH Malayalam Extra" w:cs="BRH Malayalam Extra"/>
+                <w:sz w:val="40"/>
+                <w:szCs w:val="40"/>
+                <w:lang w:val="en-IN" w:eastAsia="en-IN"/>
+              </w:rPr>
+              <w:t xml:space="preserve"> || s</w:t>
+            </w:r>
+            <w:r>
+              <w:rPr>
+                <w:rFonts w:ascii="BRH Malayalam Extra" w:hAnsi="BRH Malayalam Extra" w:cs="BRH Malayalam Extra"/>
+                <w:sz w:val="32"/>
+                <w:szCs w:val="40"/>
+                <w:lang w:val="en-IN" w:eastAsia="en-IN"/>
+              </w:rPr>
+              <w:t>–</w:t>
+            </w:r>
+            <w:r>
+              <w:rPr>
+                <w:rFonts w:ascii="BRH Malayalam Extra" w:hAnsi="BRH Malayalam Extra" w:cs="BRH Malayalam Extra"/>
+                <w:sz w:val="40"/>
+                <w:szCs w:val="40"/>
+                <w:lang w:val="en-IN" w:eastAsia="en-IN"/>
+              </w:rPr>
+              <w:t>t</w:t>
+            </w:r>
+            <w:r>
+              <w:rPr>
+                <w:rFonts w:ascii="BRH Malayalam Extra" w:hAnsi="BRH Malayalam Extra" w:cs="BRH Malayalam Extra"/>
+                <w:sz w:val="32"/>
+                <w:szCs w:val="40"/>
+                <w:lang w:val="en-IN" w:eastAsia="en-IN"/>
+              </w:rPr>
+              <w:t>–</w:t>
+            </w:r>
+            <w:r>
+              <w:rPr>
+                <w:rFonts w:ascii="BRH Malayalam Extra" w:hAnsi="BRH Malayalam Extra" w:cs="BRH Malayalam Extra"/>
+                <w:sz w:val="40"/>
+                <w:szCs w:val="40"/>
+                <w:lang w:val="en-IN" w:eastAsia="en-IN"/>
+              </w:rPr>
+              <w:t>ös</w:t>
+            </w:r>
+            <w:r>
+              <w:rPr>
+                <w:rFonts w:ascii="BRH Malayalam Extra" w:hAnsi="BRH Malayalam Extra" w:cs="BRH Malayalam Extra"/>
+                <w:sz w:val="32"/>
+                <w:szCs w:val="40"/>
+                <w:lang w:val="en-IN" w:eastAsia="en-IN"/>
+              </w:rPr>
+              <w:t>–</w:t>
+            </w:r>
+            <w:r>
+              <w:rPr>
+                <w:rFonts w:ascii="BRH Malayalam Extra" w:hAnsi="BRH Malayalam Extra" w:cs="BRH Malayalam Extra"/>
+                <w:sz w:val="40"/>
+                <w:szCs w:val="40"/>
+                <w:lang w:val="en-IN" w:eastAsia="en-IN"/>
+              </w:rPr>
+              <w:t xml:space="preserve">sx CZy— </w:t>
+            </w:r>
+          </w:p>
+          <w:p>
+            <w:pPr>
+              <w:widowControl w:val="0"/>
+              <w:autoSpaceDE w:val="0"/>
+              <w:autoSpaceDN w:val="0"/>
+              <w:adjustRightInd w:val="0"/>
+              <w:spacing w:before="0" w:line="240" w:lineRule="auto"/>
+              <w:rPr>
+                <w:rFonts w:ascii="BRH Malayalam Extra" w:hAnsi="BRH Malayalam Extra" w:cs="BRH Malayalam Extra"/>
+                <w:sz w:val="40"/>
+                <w:szCs w:val="40"/>
+                <w:lang w:val="en-IN" w:eastAsia="en-IN"/>
+              </w:rPr>
+            </w:pPr>
+            <w:r>
+              <w:rPr>
+                <w:rFonts w:ascii="BRH Malayalam Extra" w:hAnsi="BRH Malayalam Extra" w:cs="BRH Malayalam Extra"/>
+                <w:sz w:val="40"/>
+                <w:szCs w:val="40"/>
+                <w:highlight w:val="yellow"/>
+                <w:lang w:val="en-IN" w:eastAsia="en-IN"/>
+              </w:rPr>
+              <w:t>s</w:t>
+            </w:r>
+            <w:r>
+              <w:rPr>
+                <w:rFonts w:ascii="BRH Malayalam Extra" w:hAnsi="BRH Malayalam Extra" w:cs="BRH Malayalam Extra"/>
+                <w:sz w:val="32"/>
+                <w:szCs w:val="40"/>
+                <w:highlight w:val="yellow"/>
+                <w:lang w:val="en-IN" w:eastAsia="en-IN"/>
+              </w:rPr>
+              <w:t>–</w:t>
+            </w:r>
+            <w:r>
+              <w:rPr>
+                <w:rFonts w:ascii="BRH Malayalam Extra" w:hAnsi="BRH Malayalam Extra" w:cs="BRH Malayalam Extra"/>
+                <w:sz w:val="40"/>
+                <w:szCs w:val="40"/>
+                <w:highlight w:val="yellow"/>
+                <w:lang w:val="en-IN" w:eastAsia="en-IN"/>
+              </w:rPr>
+              <w:t>t</w:t>
+            </w:r>
+            <w:r>
+              <w:rPr>
+                <w:rFonts w:ascii="BRH Malayalam Extra" w:hAnsi="BRH Malayalam Extra" w:cs="BRH Malayalam Extra"/>
+                <w:sz w:val="32"/>
+                <w:szCs w:val="40"/>
+                <w:lang w:val="en-IN" w:eastAsia="en-IN"/>
+              </w:rPr>
+              <w:t>–</w:t>
+            </w:r>
+            <w:r>
+              <w:rPr>
+                <w:rFonts w:ascii="BRH Malayalam Extra" w:hAnsi="BRH Malayalam Extra" w:cs="BRH Malayalam Extra"/>
+                <w:sz w:val="40"/>
+                <w:szCs w:val="40"/>
+                <w:lang w:val="en-IN" w:eastAsia="en-IN"/>
+              </w:rPr>
+              <w:t>ös - sxJ |</w:t>
+            </w:r>
+          </w:p>
+        </w:tc>
+        <w:tc>
+          <w:tcPr>
+            <w:tcW w:w="5528" w:type="dxa"/>
+            <w:tcBorders>
+              <w:top w:val="single" w:sz="4" w:space="0" w:color="000000"/>
+              <w:left w:val="single" w:sz="4" w:space="0" w:color="000000"/>
+              <w:bottom w:val="single" w:sz="4" w:space="0" w:color="000000"/>
+              <w:right w:val="single" w:sz="4" w:space="0" w:color="000000"/>
+            </w:tcBorders>
+            <w:shd w:val="clear" w:color="auto" w:fill="auto"/>
+          </w:tcPr>
+          <w:p>
+            <w:pPr>
+              <w:widowControl w:val="0"/>
+              <w:autoSpaceDE w:val="0"/>
+              <w:autoSpaceDN w:val="0"/>
+              <w:adjustRightInd w:val="0"/>
+              <w:spacing w:line="240" w:lineRule="auto"/>
+              <w:rPr>
+                <w:rFonts w:ascii="BRH Malayalam Extra" w:hAnsi="BRH Malayalam Extra" w:cs="BRH Malayalam Extra"/>
+                <w:sz w:val="40"/>
+                <w:szCs w:val="40"/>
+                <w:lang w:val="en-IN" w:eastAsia="en-IN"/>
+              </w:rPr>
+            </w:pPr>
+            <w:r>
+              <w:rPr>
+                <w:rFonts w:ascii="BRH Malayalam Extra" w:hAnsi="BRH Malayalam Extra" w:cs="BRH Malayalam Extra"/>
+                <w:sz w:val="40"/>
+                <w:szCs w:val="40"/>
+                <w:lang w:val="en-IN" w:eastAsia="en-IN"/>
+              </w:rPr>
+              <w:t>Z</w:t>
+            </w:r>
+            <w:r>
+              <w:rPr>
+                <w:rFonts w:ascii="BRH Malayalam Extra" w:hAnsi="BRH Malayalam Extra" w:cs="BRH Malayalam Extra"/>
+                <w:sz w:val="32"/>
+                <w:szCs w:val="40"/>
+                <w:lang w:val="en-IN" w:eastAsia="en-IN"/>
+              </w:rPr>
+              <w:t>–</w:t>
+            </w:r>
+            <w:r>
+              <w:rPr>
+                <w:rFonts w:ascii="BRH Malayalam Extra" w:hAnsi="BRH Malayalam Extra" w:cs="BRH Malayalam Extra"/>
+                <w:sz w:val="40"/>
+                <w:szCs w:val="40"/>
+                <w:lang w:val="en-IN" w:eastAsia="en-IN"/>
+              </w:rPr>
+              <w:t>Zx</w:t>
+            </w:r>
+            <w:r>
+              <w:rPr>
+                <w:rFonts w:ascii="BRH Malayalam Extra" w:hAnsi="BRH Malayalam Extra" w:cs="BRH Malayalam Extra"/>
+                <w:sz w:val="32"/>
+                <w:szCs w:val="40"/>
+                <w:lang w:val="en-IN" w:eastAsia="en-IN"/>
+              </w:rPr>
+              <w:t>–</w:t>
+            </w:r>
+            <w:r>
+              <w:rPr>
+                <w:rFonts w:ascii="BRH Malayalam Extra" w:hAnsi="BRH Malayalam Extra" w:cs="BRH Malayalam Extra"/>
+                <w:sz w:val="40"/>
+                <w:szCs w:val="40"/>
+                <w:lang w:val="en-IN" w:eastAsia="en-IN"/>
+              </w:rPr>
+              <w:t>d</w:t>
+            </w:r>
+            <w:r>
+              <w:rPr>
+                <w:rFonts w:ascii="BRH Malayalam Extra" w:hAnsi="BRH Malayalam Extra" w:cs="BRH Malayalam Extra"/>
+                <w:sz w:val="32"/>
+                <w:szCs w:val="40"/>
+                <w:lang w:val="en-IN" w:eastAsia="en-IN"/>
+              </w:rPr>
+              <w:t>–</w:t>
+            </w:r>
+            <w:r>
+              <w:rPr>
+                <w:rFonts w:ascii="BRH Malayalam Extra" w:hAnsi="BRH Malayalam Extra" w:cs="BRH Malayalam Extra"/>
+                <w:sz w:val="40"/>
+                <w:szCs w:val="40"/>
+                <w:lang w:val="en-IN" w:eastAsia="en-IN"/>
+              </w:rPr>
+              <w:t xml:space="preserve"> || s</w:t>
+            </w:r>
+            <w:r>
+              <w:rPr>
+                <w:rFonts w:ascii="BRH Malayalam Extra" w:hAnsi="BRH Malayalam Extra" w:cs="BRH Malayalam Extra"/>
+                <w:sz w:val="32"/>
+                <w:szCs w:val="40"/>
+                <w:lang w:val="en-IN" w:eastAsia="en-IN"/>
+              </w:rPr>
+              <w:t>–</w:t>
+            </w:r>
+            <w:r>
+              <w:rPr>
+                <w:rFonts w:ascii="BRH Malayalam Extra" w:hAnsi="BRH Malayalam Extra" w:cs="BRH Malayalam Extra"/>
+                <w:sz w:val="40"/>
+                <w:szCs w:val="40"/>
+                <w:lang w:val="en-IN" w:eastAsia="en-IN"/>
+              </w:rPr>
+              <w:t>t</w:t>
+            </w:r>
+            <w:r>
+              <w:rPr>
+                <w:rFonts w:ascii="BRH Malayalam Extra" w:hAnsi="BRH Malayalam Extra" w:cs="BRH Malayalam Extra"/>
+                <w:sz w:val="32"/>
+                <w:szCs w:val="40"/>
+                <w:lang w:val="en-IN" w:eastAsia="en-IN"/>
+              </w:rPr>
+              <w:t>–</w:t>
+            </w:r>
+            <w:r>
+              <w:rPr>
+                <w:rFonts w:ascii="BRH Malayalam Extra" w:hAnsi="BRH Malayalam Extra" w:cs="BRH Malayalam Extra"/>
+                <w:sz w:val="40"/>
+                <w:szCs w:val="40"/>
+                <w:lang w:val="en-IN" w:eastAsia="en-IN"/>
+              </w:rPr>
+              <w:t>ös</w:t>
+            </w:r>
+            <w:r>
+              <w:rPr>
+                <w:rFonts w:ascii="BRH Malayalam Extra" w:hAnsi="BRH Malayalam Extra" w:cs="BRH Malayalam Extra"/>
+                <w:sz w:val="32"/>
+                <w:szCs w:val="40"/>
+                <w:lang w:val="en-IN" w:eastAsia="en-IN"/>
+              </w:rPr>
+              <w:t>–</w:t>
+            </w:r>
+            <w:r>
+              <w:rPr>
+                <w:rFonts w:ascii="BRH Malayalam Extra" w:hAnsi="BRH Malayalam Extra" w:cs="BRH Malayalam Extra"/>
+                <w:sz w:val="40"/>
+                <w:szCs w:val="40"/>
+                <w:lang w:val="en-IN" w:eastAsia="en-IN"/>
+              </w:rPr>
+              <w:t xml:space="preserve">sx CZy— </w:t>
+            </w:r>
+          </w:p>
+          <w:p>
+            <w:pPr>
+              <w:widowControl w:val="0"/>
+              <w:autoSpaceDE w:val="0"/>
+              <w:autoSpaceDN w:val="0"/>
+              <w:adjustRightInd w:val="0"/>
+              <w:spacing w:before="0" w:line="240" w:lineRule="auto"/>
+              <w:rPr>
+                <w:rFonts w:ascii="BRH Malayalam Extra" w:hAnsi="BRH Malayalam Extra" w:cs="BRH Malayalam Extra"/>
+                <w:sz w:val="40"/>
+                <w:szCs w:val="40"/>
+                <w:lang w:val="en-IN" w:eastAsia="en-IN"/>
+              </w:rPr>
+            </w:pPr>
+            <w:r>
+              <w:rPr>
+                <w:rFonts w:ascii="BRH Malayalam Extra" w:hAnsi="BRH Malayalam Extra" w:cs="BRH Malayalam Extra"/>
+                <w:sz w:val="40"/>
+                <w:szCs w:val="40"/>
+                <w:highlight w:val="green"/>
+                <w:lang w:val="en-IN" w:eastAsia="en-IN"/>
+              </w:rPr>
+              <w:t>st</w:t>
+            </w:r>
+            <w:r>
+              <w:rPr>
+                <w:rFonts w:ascii="BRH Malayalam Extra" w:hAnsi="BRH Malayalam Extra" w:cs="BRH Malayalam Extra"/>
+                <w:sz w:val="40"/>
+                <w:szCs w:val="40"/>
+                <w:lang w:val="en-IN" w:eastAsia="en-IN"/>
+              </w:rPr>
+              <w:t>ös - sxJ |</w:t>
             </w:r>
           </w:p>
         </w:tc>
@@ -1691,7 +2291,25 @@
           <w:sz w:val="32"/>
           <w:szCs w:val="32"/>
         </w:rPr>
-        <w:t>(ignore those which are already incorporated in your book’s version and date)</w:t>
+        <w:t>(</w:t>
+      </w:r>
+      <w:proofErr w:type="gramStart"/>
+      <w:r>
+        <w:rPr>
+          <w:bCs/>
+          <w:sz w:val="32"/>
+          <w:szCs w:val="32"/>
+        </w:rPr>
+        <w:t>ignore</w:t>
+      </w:r>
+      <w:proofErr w:type="gramEnd"/>
+      <w:r>
+        <w:rPr>
+          <w:bCs/>
+          <w:sz w:val="32"/>
+          <w:szCs w:val="32"/>
+        </w:rPr>
+        <w:t xml:space="preserve"> those which are already incorporated in your book’s version and date)</w:t>
       </w:r>
     </w:p>
     <w:tbl>
@@ -1845,6 +2463,7 @@
                 <w:sz w:val="28"/>
                 <w:szCs w:val="28"/>
               </w:rPr>
+              <w:lastRenderedPageBreak/>
               <w:t>TS 1.5.</w:t>
             </w:r>
             <w:r>
@@ -2164,7 +2783,6 @@
                 <w:sz w:val="28"/>
                 <w:szCs w:val="28"/>
               </w:rPr>
-              <w:lastRenderedPageBreak/>
               <w:t>TS 1.5.</w:t>
             </w:r>
             <w:r>
@@ -3347,7 +3965,25 @@
           <w:sz w:val="32"/>
           <w:szCs w:val="32"/>
         </w:rPr>
-        <w:t>(ignore those which are already incorporated in your book’s version and date)</w:t>
+        <w:t>(</w:t>
+      </w:r>
+      <w:proofErr w:type="gramStart"/>
+      <w:r>
+        <w:rPr>
+          <w:bCs/>
+          <w:sz w:val="32"/>
+          <w:szCs w:val="32"/>
+        </w:rPr>
+        <w:t>ignore</w:t>
+      </w:r>
+      <w:proofErr w:type="gramEnd"/>
+      <w:r>
+        <w:rPr>
+          <w:bCs/>
+          <w:sz w:val="32"/>
+          <w:szCs w:val="32"/>
+        </w:rPr>
+        <w:t xml:space="preserve"> those which are already incorporated in your book’s version and date)</w:t>
       </w:r>
     </w:p>
     <w:tbl>
@@ -3493,6 +4129,7 @@
                 <w:sz w:val="28"/>
                 <w:szCs w:val="28"/>
               </w:rPr>
+              <w:lastRenderedPageBreak/>
               <w:t>TS 1.5.</w:t>
             </w:r>
             <w:r>
@@ -3754,7 +4391,6 @@
                 <w:szCs w:val="40"/>
                 <w:lang w:val="en-IN" w:eastAsia="en-IN"/>
               </w:rPr>
-              <w:lastRenderedPageBreak/>
               <w:t>pz</w:t>
             </w:r>
             <w:r>
@@ -3809,7 +4445,6 @@
                 <w:szCs w:val="40"/>
                 <w:lang w:val="en-IN" w:eastAsia="en-IN"/>
               </w:rPr>
-              <w:lastRenderedPageBreak/>
               <w:t>bûy</w:t>
             </w:r>
             <w:r>
@@ -3888,7 +4523,6 @@
                 <w:szCs w:val="40"/>
                 <w:lang w:val="en-IN" w:eastAsia="en-IN"/>
               </w:rPr>
-              <w:lastRenderedPageBreak/>
               <w:t>pz</w:t>
             </w:r>
             <w:r>
@@ -3933,7 +4567,6 @@
           <w:szCs w:val="32"/>
           <w:u w:val="single"/>
         </w:rPr>
-        <w:lastRenderedPageBreak/>
         <w:t>====================</w:t>
       </w:r>
     </w:p>
@@ -4069,7 +4702,25 @@
           <w:sz w:val="32"/>
           <w:szCs w:val="32"/>
         </w:rPr>
-        <w:t>(ignore those which are already incorporated in your book’s version and date)</w:t>
+        <w:t>(</w:t>
+      </w:r>
+      <w:proofErr w:type="gramStart"/>
+      <w:r>
+        <w:rPr>
+          <w:bCs/>
+          <w:sz w:val="32"/>
+          <w:szCs w:val="32"/>
+        </w:rPr>
+        <w:t>ignore</w:t>
+      </w:r>
+      <w:proofErr w:type="gramEnd"/>
+      <w:r>
+        <w:rPr>
+          <w:bCs/>
+          <w:sz w:val="32"/>
+          <w:szCs w:val="32"/>
+        </w:rPr>
+        <w:t xml:space="preserve"> those which are already incorporated in your book’s version and date)</w:t>
       </w:r>
     </w:p>
     <w:tbl>
@@ -5457,7 +6108,25 @@
           <w:sz w:val="32"/>
           <w:szCs w:val="32"/>
         </w:rPr>
-        <w:t>(ignore those which are already incorporated in your book’s version and date)</w:t>
+        <w:t>(</w:t>
+      </w:r>
+      <w:proofErr w:type="gramStart"/>
+      <w:r>
+        <w:rPr>
+          <w:bCs/>
+          <w:sz w:val="32"/>
+          <w:szCs w:val="32"/>
+        </w:rPr>
+        <w:t>ignore</w:t>
+      </w:r>
+      <w:proofErr w:type="gramEnd"/>
+      <w:r>
+        <w:rPr>
+          <w:bCs/>
+          <w:sz w:val="32"/>
+          <w:szCs w:val="32"/>
+        </w:rPr>
+        <w:t xml:space="preserve"> those which are already incorporated in your book’s version and date)</w:t>
       </w:r>
     </w:p>
     <w:tbl>
@@ -5956,7 +6625,25 @@
           <w:sz w:val="32"/>
           <w:szCs w:val="32"/>
         </w:rPr>
-        <w:t>(ignore those which are already incorporated in your book’s version and date)</w:t>
+        <w:t>(</w:t>
+      </w:r>
+      <w:proofErr w:type="gramStart"/>
+      <w:r>
+        <w:rPr>
+          <w:bCs/>
+          <w:sz w:val="32"/>
+          <w:szCs w:val="32"/>
+        </w:rPr>
+        <w:t>ignore</w:t>
+      </w:r>
+      <w:proofErr w:type="gramEnd"/>
+      <w:r>
+        <w:rPr>
+          <w:bCs/>
+          <w:sz w:val="32"/>
+          <w:szCs w:val="32"/>
+        </w:rPr>
+        <w:t xml:space="preserve"> those which are already incorporated in your book’s version and date)</w:t>
       </w:r>
     </w:p>
     <w:tbl>
@@ -11603,7 +12290,25 @@
           <w:sz w:val="32"/>
           <w:szCs w:val="32"/>
         </w:rPr>
-        <w:t>(ignore those which are already incorporated in your book’s version and date)</w:t>
+        <w:t>(</w:t>
+      </w:r>
+      <w:proofErr w:type="gramStart"/>
+      <w:r>
+        <w:rPr>
+          <w:bCs/>
+          <w:sz w:val="32"/>
+          <w:szCs w:val="32"/>
+        </w:rPr>
+        <w:t>ignore</w:t>
+      </w:r>
+      <w:proofErr w:type="gramEnd"/>
+      <w:r>
+        <w:rPr>
+          <w:bCs/>
+          <w:sz w:val="32"/>
+          <w:szCs w:val="32"/>
+        </w:rPr>
+        <w:t xml:space="preserve"> those which are already incorporated in your book’s version and date)</w:t>
       </w:r>
     </w:p>
     <w:tbl>
@@ -12496,7 +13201,23 @@
           <w:b/>
           <w:bCs/>
         </w:rPr>
-        <w:t>(ignore those which are already incorporated in your book’s version and date)</w:t>
+        <w:t>(</w:t>
+      </w:r>
+      <w:proofErr w:type="gramStart"/>
+      <w:r>
+        <w:rPr>
+          <w:b/>
+          <w:bCs/>
+        </w:rPr>
+        <w:t>ignore</w:t>
+      </w:r>
+      <w:proofErr w:type="gramEnd"/>
+      <w:r>
+        <w:rPr>
+          <w:b/>
+          <w:bCs/>
+        </w:rPr>
+        <w:t xml:space="preserve"> those which are already incorporated in your book’s version and date)</w:t>
       </w:r>
     </w:p>
     <w:tbl>
@@ -12918,7 +13639,18 @@
                 <w:highlight w:val="green"/>
                 <w:lang w:val="en-IN" w:eastAsia="en-IN"/>
               </w:rPr>
-              <w:t>r¡—</w:t>
+              <w:t>r¡</w:t>
+            </w:r>
+            <w:proofErr w:type="gramStart"/>
+            <w:r>
+              <w:rPr>
+                <w:rFonts w:ascii="BRH Malayalam Extra" w:hAnsi="BRH Malayalam Extra" w:cs="BRH Malayalam Extra"/>
+                <w:sz w:val="40"/>
+                <w:szCs w:val="40"/>
+                <w:highlight w:val="green"/>
+                <w:lang w:val="en-IN" w:eastAsia="en-IN"/>
+              </w:rPr>
+              <w:t>—</w:t>
             </w:r>
             <w:r>
               <w:rPr>
@@ -12944,7 +13676,17 @@
                 <w:szCs w:val="28"/>
                 <w:lang w:bidi="ta-IN"/>
               </w:rPr>
-              <w:t>(it is hraswam)</w:t>
+              <w:t>(</w:t>
+            </w:r>
+            <w:proofErr w:type="gramEnd"/>
+            <w:r>
+              <w:rPr>
+                <w:rFonts w:cs="Arial"/>
+                <w:sz w:val="36"/>
+                <w:szCs w:val="28"/>
+                <w:lang w:bidi="ta-IN"/>
+              </w:rPr>
+              <w:t>it is hraswam)</w:t>
             </w:r>
           </w:p>
         </w:tc>
@@ -13163,6 +13905,7 @@
               </w:rPr>
               <w:t>22</w:t>
             </w:r>
+            <w:proofErr w:type="gramStart"/>
             <w:r>
               <w:rPr>
                 <w:rFonts w:cs="Arial"/>
@@ -13182,6 +13925,7 @@
               </w:rPr>
               <w:t xml:space="preserve">  Panchaati</w:t>
             </w:r>
+            <w:proofErr w:type="gramEnd"/>
           </w:p>
         </w:tc>
         <w:tc>
@@ -13257,6 +14001,7 @@
               </w:rPr>
               <w:t>sP—</w:t>
             </w:r>
+            <w:proofErr w:type="gramStart"/>
             <w:r>
               <w:rPr>
                 <w:rFonts w:ascii="BRH Malayalam Extra" w:hAnsi="BRH Malayalam Extra" w:cs="BRH Malayalam Extra"/>
@@ -13283,6 +14028,7 @@
               </w:rPr>
               <w:t>(</w:t>
             </w:r>
+            <w:proofErr w:type="gramEnd"/>
             <w:r>
               <w:rPr>
                 <w:rFonts w:cs="Arial"/>
@@ -13352,8 +14098,19 @@
                 <w:szCs w:val="28"/>
                 <w:lang w:bidi="ta-IN"/>
               </w:rPr>
-              <w:t>35 th  Panchaati</w:t>
-            </w:r>
+              <w:t xml:space="preserve">35 </w:t>
+            </w:r>
+            <w:proofErr w:type="gramStart"/>
+            <w:r>
+              <w:rPr>
+                <w:rFonts w:cs="Arial"/>
+                <w:sz w:val="28"/>
+                <w:szCs w:val="28"/>
+                <w:lang w:bidi="ta-IN"/>
+              </w:rPr>
+              <w:t>th  Panchaati</w:t>
+            </w:r>
+            <w:proofErr w:type="gramEnd"/>
           </w:p>
         </w:tc>
         <w:tc>
@@ -13421,6 +14178,7 @@
               </w:rPr>
               <w:t>¥Z–R–</w:t>
             </w:r>
+            <w:proofErr w:type="gramStart"/>
             <w:r>
               <w:rPr>
                 <w:rFonts w:ascii="BRH Malayalam Extra" w:hAnsi="BRH Malayalam Extra" w:cs="BRH Malayalam Extra"/>
@@ -13439,6 +14197,7 @@
               </w:rPr>
               <w:t xml:space="preserve">  (</w:t>
             </w:r>
+            <w:proofErr w:type="gramEnd"/>
             <w:r>
               <w:rPr>
                 <w:rFonts w:cs="Arial"/>
@@ -13849,7 +14608,27 @@
           <w:sz w:val="32"/>
           <w:szCs w:val="32"/>
         </w:rPr>
-        <w:t>(ignore those which are already incorporated in your book’s version and date)</w:t>
+        <w:t>(</w:t>
+      </w:r>
+      <w:proofErr w:type="gramStart"/>
+      <w:r>
+        <w:rPr>
+          <w:b/>
+          <w:bCs/>
+          <w:sz w:val="32"/>
+          <w:szCs w:val="32"/>
+        </w:rPr>
+        <w:t>ignore</w:t>
+      </w:r>
+      <w:proofErr w:type="gramEnd"/>
+      <w:r>
+        <w:rPr>
+          <w:b/>
+          <w:bCs/>
+          <w:sz w:val="32"/>
+          <w:szCs w:val="32"/>
+        </w:rPr>
+        <w:t xml:space="preserve"> those which are already incorporated in your book’s version and date)</w:t>
       </w:r>
     </w:p>
     <w:tbl>
@@ -14105,6 +14884,7 @@
               </w:rPr>
               <w:t>(</w:t>
             </w:r>
+            <w:proofErr w:type="gramStart"/>
             <w:r>
               <w:rPr>
                 <w:b/>
@@ -14112,7 +14892,17 @@
                 <w:sz w:val="32"/>
                 <w:szCs w:val="32"/>
               </w:rPr>
-              <w:t>last line</w:t>
+              <w:t>last</w:t>
+            </w:r>
+            <w:proofErr w:type="gramEnd"/>
+            <w:r>
+              <w:rPr>
+                <w:b/>
+                <w:bCs/>
+                <w:sz w:val="32"/>
+                <w:szCs w:val="32"/>
+              </w:rPr>
+              <w:t xml:space="preserve"> line</w:t>
             </w:r>
             <w:r>
               <w:rPr>
@@ -14654,7 +15444,27 @@
                 <w:szCs w:val="28"/>
                 <w:lang w:bidi="ta-IN"/>
               </w:rPr>
-              <w:t>TS 1.5.7.4 line 1</w:t>
+              <w:t xml:space="preserve">TS </w:t>
+            </w:r>
+            <w:proofErr w:type="gramStart"/>
+            <w:r>
+              <w:rPr>
+                <w:rFonts w:cs="Arial"/>
+                <w:sz w:val="28"/>
+                <w:szCs w:val="28"/>
+                <w:lang w:bidi="ta-IN"/>
+              </w:rPr>
+              <w:t>1.5.7.4 line</w:t>
+            </w:r>
+            <w:proofErr w:type="gramEnd"/>
+            <w:r>
+              <w:rPr>
+                <w:rFonts w:cs="Arial"/>
+                <w:sz w:val="28"/>
+                <w:szCs w:val="28"/>
+                <w:lang w:bidi="ta-IN"/>
+              </w:rPr>
+              <w:t xml:space="preserve"> 1</w:t>
             </w:r>
             <w:r>
               <w:rPr>
@@ -15316,6 +16126,7 @@
       </w:rPr>
       <w:tab/>
     </w:r>
+    <w:proofErr w:type="gramStart"/>
     <w:r>
       <w:rPr>
         <w:b/>
@@ -15337,6 +16148,7 @@
       </w:rPr>
       <w:tab/>
     </w:r>
+    <w:proofErr w:type="gramEnd"/>
     <w:r>
       <w:rPr>
         <w:b/>

</xml_diff>

<commit_message>
nmv 29 06 2023
</commit_message>
<xml_diff>
--- a/TS-Padam/TS-1.5/TS 1.5 Malayalam Pada Paatam Corrections.docx
+++ b/TS-Padam/TS-1.5/TS 1.5 Malayalam Pada Paatam Corrections.docx
@@ -93,18 +93,7 @@
           <w:szCs w:val="32"/>
           <w:u w:val="single"/>
         </w:rPr>
-        <w:t xml:space="preserve">Observed </w:t>
-      </w:r>
-      <w:proofErr w:type="gramStart"/>
-      <w:r>
-        <w:rPr>
-          <w:b/>
-          <w:bCs/>
-          <w:sz w:val="32"/>
-          <w:szCs w:val="32"/>
-          <w:u w:val="single"/>
-        </w:rPr>
-        <w:t xml:space="preserve">till </w:t>
+        <w:t xml:space="preserve">Observed till </w:t>
       </w:r>
       <w:r>
         <w:rPr>
@@ -117,7 +106,6 @@
         </w:rPr>
         <w:t>???</w:t>
       </w:r>
-      <w:proofErr w:type="gramEnd"/>
     </w:p>
     <w:p>
       <w:pPr>
@@ -135,25 +123,7 @@
           <w:sz w:val="32"/>
           <w:szCs w:val="32"/>
         </w:rPr>
-        <w:t>(</w:t>
-      </w:r>
-      <w:proofErr w:type="gramStart"/>
-      <w:r>
-        <w:rPr>
-          <w:bCs/>
-          <w:sz w:val="32"/>
-          <w:szCs w:val="32"/>
-        </w:rPr>
-        <w:t>ignore</w:t>
-      </w:r>
-      <w:proofErr w:type="gramEnd"/>
-      <w:r>
-        <w:rPr>
-          <w:bCs/>
-          <w:sz w:val="32"/>
-          <w:szCs w:val="32"/>
-        </w:rPr>
-        <w:t xml:space="preserve"> those which are already incorporated in your book’s version and date)</w:t>
+        <w:t>(ignore those which are already incorporated in your book’s version and date)</w:t>
       </w:r>
     </w:p>
     <w:tbl>
@@ -271,6 +241,590 @@
       </w:tr>
       <w:tr>
         <w:trPr>
+          <w:trHeight w:val="1485"/>
+        </w:trPr>
+        <w:tc>
+          <w:tcPr>
+            <w:tcW w:w="3310" w:type="dxa"/>
+            <w:tcBorders>
+              <w:top w:val="single" w:sz="4" w:space="0" w:color="000000"/>
+              <w:left w:val="single" w:sz="4" w:space="0" w:color="000000"/>
+              <w:bottom w:val="single" w:sz="4" w:space="0" w:color="000000"/>
+              <w:right w:val="single" w:sz="4" w:space="0" w:color="000000"/>
+            </w:tcBorders>
+            <w:shd w:val="clear" w:color="auto" w:fill="auto"/>
+          </w:tcPr>
+          <w:p>
+            <w:pPr>
+              <w:widowControl w:val="0"/>
+              <w:autoSpaceDE w:val="0"/>
+              <w:autoSpaceDN w:val="0"/>
+              <w:adjustRightInd w:val="0"/>
+              <w:spacing w:before="0" w:line="240" w:lineRule="auto"/>
+              <w:rPr>
+                <w:rFonts w:cs="Arial"/>
+                <w:b/>
+                <w:bCs/>
+                <w:sz w:val="28"/>
+                <w:szCs w:val="28"/>
+              </w:rPr>
+            </w:pPr>
+            <w:r>
+              <w:rPr>
+                <w:rFonts w:cs="Arial"/>
+                <w:b/>
+                <w:bCs/>
+                <w:sz w:val="28"/>
+                <w:szCs w:val="28"/>
+              </w:rPr>
+              <w:t>TS 1.5.</w:t>
+            </w:r>
+            <w:r>
+              <w:rPr>
+                <w:rFonts w:cs="Arial"/>
+                <w:b/>
+                <w:bCs/>
+                <w:sz w:val="28"/>
+                <w:szCs w:val="28"/>
+              </w:rPr>
+              <w:t>2</w:t>
+            </w:r>
+            <w:r>
+              <w:rPr>
+                <w:rFonts w:cs="Arial"/>
+                <w:b/>
+                <w:bCs/>
+                <w:sz w:val="28"/>
+                <w:szCs w:val="28"/>
+              </w:rPr>
+              <w:t>.2</w:t>
+            </w:r>
+            <w:r>
+              <w:rPr>
+                <w:rFonts w:cs="Arial"/>
+                <w:b/>
+                <w:bCs/>
+                <w:sz w:val="28"/>
+                <w:szCs w:val="28"/>
+              </w:rPr>
+              <w:t xml:space="preserve"> – </w:t>
+            </w:r>
+            <w:r>
+              <w:rPr>
+                <w:rFonts w:cs="Arial"/>
+                <w:b/>
+                <w:bCs/>
+                <w:sz w:val="28"/>
+                <w:szCs w:val="28"/>
+              </w:rPr>
+              <w:t>Padam</w:t>
+            </w:r>
+          </w:p>
+          <w:p>
+            <w:pPr>
+              <w:widowControl w:val="0"/>
+              <w:autoSpaceDE w:val="0"/>
+              <w:autoSpaceDN w:val="0"/>
+              <w:adjustRightInd w:val="0"/>
+              <w:spacing w:before="0" w:line="240" w:lineRule="auto"/>
+              <w:rPr>
+                <w:rFonts w:cs="Arial"/>
+                <w:b/>
+                <w:bCs/>
+                <w:sz w:val="28"/>
+                <w:szCs w:val="28"/>
+              </w:rPr>
+            </w:pPr>
+            <w:r>
+              <w:rPr>
+                <w:rFonts w:cs="Arial"/>
+                <w:b/>
+                <w:bCs/>
+                <w:sz w:val="28"/>
+                <w:szCs w:val="28"/>
+              </w:rPr>
+              <w:t>Padam</w:t>
+            </w:r>
+            <w:r>
+              <w:rPr>
+                <w:rFonts w:cs="Arial"/>
+                <w:b/>
+                <w:bCs/>
+                <w:sz w:val="28"/>
+                <w:szCs w:val="28"/>
+              </w:rPr>
+              <w:t xml:space="preserve"> No. – </w:t>
+            </w:r>
+            <w:r>
+              <w:rPr>
+                <w:rFonts w:cs="Arial"/>
+                <w:b/>
+                <w:bCs/>
+                <w:sz w:val="28"/>
+                <w:szCs w:val="28"/>
+              </w:rPr>
+              <w:t>1</w:t>
+            </w:r>
+          </w:p>
+          <w:p>
+            <w:pPr>
+              <w:widowControl w:val="0"/>
+              <w:autoSpaceDE w:val="0"/>
+              <w:autoSpaceDN w:val="0"/>
+              <w:adjustRightInd w:val="0"/>
+              <w:spacing w:before="0" w:line="240" w:lineRule="auto"/>
+              <w:rPr>
+                <w:rFonts w:cs="Arial"/>
+                <w:b/>
+                <w:bCs/>
+                <w:sz w:val="28"/>
+                <w:szCs w:val="28"/>
+              </w:rPr>
+            </w:pPr>
+            <w:r>
+              <w:rPr>
+                <w:rFonts w:cs="Arial"/>
+                <w:b/>
+                <w:bCs/>
+                <w:sz w:val="28"/>
+                <w:szCs w:val="28"/>
+              </w:rPr>
+              <w:t xml:space="preserve">Panchaati No.- </w:t>
+            </w:r>
+            <w:r>
+              <w:rPr>
+                <w:rFonts w:cs="Arial"/>
+                <w:b/>
+                <w:bCs/>
+                <w:sz w:val="28"/>
+                <w:szCs w:val="28"/>
+              </w:rPr>
+              <w:t>6</w:t>
+            </w:r>
+          </w:p>
+        </w:tc>
+        <w:tc>
+          <w:tcPr>
+            <w:tcW w:w="5387" w:type="dxa"/>
+            <w:tcBorders>
+              <w:top w:val="single" w:sz="4" w:space="0" w:color="000000"/>
+              <w:left w:val="single" w:sz="4" w:space="0" w:color="000000"/>
+              <w:bottom w:val="single" w:sz="4" w:space="0" w:color="000000"/>
+              <w:right w:val="single" w:sz="4" w:space="0" w:color="000000"/>
+            </w:tcBorders>
+            <w:shd w:val="clear" w:color="auto" w:fill="auto"/>
+          </w:tcPr>
+          <w:p>
+            <w:pPr>
+              <w:widowControl w:val="0"/>
+              <w:autoSpaceDE w:val="0"/>
+              <w:autoSpaceDN w:val="0"/>
+              <w:adjustRightInd w:val="0"/>
+              <w:spacing w:before="0" w:line="240" w:lineRule="auto"/>
+              <w:rPr>
+                <w:rFonts w:ascii="BRH Malayalam Extra" w:hAnsi="BRH Malayalam Extra" w:cs="BRH Malayalam Extra"/>
+                <w:sz w:val="40"/>
+                <w:szCs w:val="40"/>
+                <w:lang w:val="en-IN" w:eastAsia="en-IN"/>
+              </w:rPr>
+            </w:pPr>
+            <w:r>
+              <w:rPr>
+                <w:rFonts w:ascii="BRH Malayalam Extra" w:hAnsi="BRH Malayalam Extra" w:cs="BRH Malayalam Extra"/>
+                <w:sz w:val="40"/>
+                <w:szCs w:val="40"/>
+                <w:lang w:val="en-IN" w:eastAsia="en-IN"/>
+              </w:rPr>
+              <w:t>c</w:t>
+            </w:r>
+            <w:r>
+              <w:rPr>
+                <w:rFonts w:ascii="BRH Malayalam Extra" w:hAnsi="BRH Malayalam Extra" w:cs="BRH Malayalam Extra"/>
+                <w:sz w:val="32"/>
+                <w:szCs w:val="40"/>
+                <w:lang w:val="en-IN" w:eastAsia="en-IN"/>
+              </w:rPr>
+              <w:t>–</w:t>
+            </w:r>
+            <w:r>
+              <w:rPr>
+                <w:rFonts w:ascii="BRH Malayalam Extra" w:hAnsi="BRH Malayalam Extra" w:cs="BRH Malayalam Extra"/>
+                <w:sz w:val="40"/>
+                <w:szCs w:val="40"/>
+                <w:lang w:val="en-IN" w:eastAsia="en-IN"/>
+              </w:rPr>
+              <w:t>¥</w:t>
+            </w:r>
+            <w:r>
+              <w:rPr>
+                <w:rFonts w:ascii="BRH Malayalam Extra" w:hAnsi="BRH Malayalam Extra" w:cs="BRH Malayalam Extra"/>
+                <w:sz w:val="40"/>
+                <w:szCs w:val="40"/>
+                <w:highlight w:val="yellow"/>
+                <w:lang w:val="en-IN" w:eastAsia="en-IN"/>
+              </w:rPr>
+              <w:t>À</w:t>
+            </w:r>
+            <w:r>
+              <w:rPr>
+                <w:rFonts w:ascii="BRH Malayalam Extra" w:hAnsi="BRH Malayalam Extra" w:cs="BRH Malayalam Extra"/>
+                <w:sz w:val="40"/>
+                <w:szCs w:val="40"/>
+                <w:lang w:val="en-IN" w:eastAsia="en-IN"/>
+              </w:rPr>
+              <w:t xml:space="preserve"> | q</w:t>
+            </w:r>
+            <w:r>
+              <w:rPr>
+                <w:rFonts w:ascii="BRH Malayalam Extra" w:hAnsi="BRH Malayalam Extra" w:cs="BRH Malayalam Extra"/>
+                <w:sz w:val="32"/>
+                <w:szCs w:val="40"/>
+                <w:lang w:val="en-IN" w:eastAsia="en-IN"/>
+              </w:rPr>
+              <w:t>–</w:t>
+            </w:r>
+            <w:r>
+              <w:rPr>
+                <w:rFonts w:ascii="BRH Malayalam Extra" w:hAnsi="BRH Malayalam Extra" w:cs="BRH Malayalam Extra"/>
+                <w:sz w:val="40"/>
+                <w:szCs w:val="40"/>
+                <w:lang w:val="en-IN" w:eastAsia="en-IN"/>
+              </w:rPr>
+              <w:t>Zx±—kx</w:t>
+            </w:r>
+            <w:r>
+              <w:rPr>
+                <w:rFonts w:ascii="BRH Malayalam Extra" w:hAnsi="BRH Malayalam Extra" w:cs="BRH Malayalam Extra"/>
+                <w:sz w:val="32"/>
+                <w:szCs w:val="40"/>
+                <w:lang w:val="en-IN" w:eastAsia="en-IN"/>
+              </w:rPr>
+              <w:t>–</w:t>
+            </w:r>
+            <w:r>
+              <w:rPr>
+                <w:rFonts w:ascii="BRH Malayalam Extra" w:hAnsi="BRH Malayalam Extra" w:cs="BRH Malayalam Extra"/>
+                <w:sz w:val="40"/>
+                <w:szCs w:val="40"/>
+                <w:lang w:val="en-IN" w:eastAsia="en-IN"/>
+              </w:rPr>
+              <w:t xml:space="preserve"> CZy— </w:t>
+            </w:r>
+          </w:p>
+          <w:p>
+            <w:pPr>
+              <w:widowControl w:val="0"/>
+              <w:autoSpaceDE w:val="0"/>
+              <w:autoSpaceDN w:val="0"/>
+              <w:adjustRightInd w:val="0"/>
+              <w:spacing w:before="0" w:line="240" w:lineRule="auto"/>
+              <w:rPr>
+                <w:rFonts w:ascii="BRH Malayalam Extra" w:hAnsi="BRH Malayalam Extra" w:cs="BRH Malayalam Extra"/>
+                <w:sz w:val="40"/>
+                <w:szCs w:val="40"/>
+                <w:lang w:val="en-IN" w:eastAsia="en-IN"/>
+              </w:rPr>
+            </w:pPr>
+            <w:r>
+              <w:rPr>
+                <w:rFonts w:ascii="BRH Malayalam Extra" w:hAnsi="BRH Malayalam Extra" w:cs="BRH Malayalam Extra"/>
+                <w:sz w:val="40"/>
+                <w:szCs w:val="40"/>
+                <w:lang w:val="en-IN" w:eastAsia="en-IN"/>
+              </w:rPr>
+              <w:t>q</w:t>
+            </w:r>
+            <w:r>
+              <w:rPr>
+                <w:rFonts w:ascii="BRH Malayalam Extra" w:hAnsi="BRH Malayalam Extra" w:cs="BRH Malayalam Extra"/>
+                <w:sz w:val="32"/>
+                <w:szCs w:val="40"/>
+                <w:lang w:val="en-IN" w:eastAsia="en-IN"/>
+              </w:rPr>
+              <w:t>–</w:t>
+            </w:r>
+            <w:r>
+              <w:rPr>
+                <w:rFonts w:ascii="BRH Malayalam Extra" w:hAnsi="BRH Malayalam Extra" w:cs="BRH Malayalam Extra"/>
+                <w:sz w:val="40"/>
+                <w:szCs w:val="40"/>
+                <w:lang w:val="en-IN" w:eastAsia="en-IN"/>
+              </w:rPr>
+              <w:t>Z - A</w:t>
+            </w:r>
+            <w:r>
+              <w:rPr>
+                <w:rFonts w:ascii="BRH Malayalam Extra" w:hAnsi="BRH Malayalam Extra" w:cs="BRH Malayalam Extra"/>
+                <w:sz w:val="32"/>
+                <w:szCs w:val="40"/>
+                <w:lang w:val="en-IN" w:eastAsia="en-IN"/>
+              </w:rPr>
+              <w:t>–</w:t>
+            </w:r>
+            <w:r>
+              <w:rPr>
+                <w:rFonts w:ascii="BRH Malayalam Extra" w:hAnsi="BRH Malayalam Extra" w:cs="BRH Malayalam Extra"/>
+                <w:sz w:val="40"/>
+                <w:szCs w:val="40"/>
+                <w:lang w:val="en-IN" w:eastAsia="en-IN"/>
+              </w:rPr>
+              <w:t>±</w:t>
+            </w:r>
+            <w:r>
+              <w:rPr>
+                <w:rFonts w:ascii="BRH Malayalam Extra" w:hAnsi="BRH Malayalam Extra" w:cs="BRH Malayalam Extra"/>
+                <w:sz w:val="32"/>
+                <w:szCs w:val="40"/>
+                <w:lang w:val="en-IN" w:eastAsia="en-IN"/>
+              </w:rPr>
+              <w:t>–</w:t>
+            </w:r>
+            <w:r>
+              <w:rPr>
+                <w:rFonts w:ascii="BRH Malayalam Extra" w:hAnsi="BRH Malayalam Extra" w:cs="BRH Malayalam Extra"/>
+                <w:sz w:val="40"/>
+                <w:szCs w:val="40"/>
+                <w:lang w:val="en-IN" w:eastAsia="en-IN"/>
+              </w:rPr>
+              <w:t>kx</w:t>
+            </w:r>
+            <w:r>
+              <w:rPr>
+                <w:rFonts w:ascii="BRH Malayalam Extra" w:hAnsi="BRH Malayalam Extra" w:cs="BRH Malayalam Extra"/>
+                <w:sz w:val="32"/>
+                <w:szCs w:val="40"/>
+                <w:lang w:val="en-IN" w:eastAsia="en-IN"/>
+              </w:rPr>
+              <w:t>–</w:t>
+            </w:r>
+            <w:r>
+              <w:rPr>
+                <w:rFonts w:ascii="BRH Malayalam Extra" w:hAnsi="BRH Malayalam Extra" w:cs="BRH Malayalam Extra"/>
+                <w:sz w:val="40"/>
+                <w:szCs w:val="40"/>
+                <w:lang w:val="en-IN" w:eastAsia="en-IN"/>
+              </w:rPr>
+              <w:t>J |</w:t>
+            </w:r>
+          </w:p>
+        </w:tc>
+        <w:tc>
+          <w:tcPr>
+            <w:tcW w:w="5528" w:type="dxa"/>
+            <w:tcBorders>
+              <w:top w:val="single" w:sz="4" w:space="0" w:color="000000"/>
+              <w:left w:val="single" w:sz="4" w:space="0" w:color="000000"/>
+              <w:bottom w:val="single" w:sz="4" w:space="0" w:color="000000"/>
+              <w:right w:val="single" w:sz="4" w:space="0" w:color="000000"/>
+            </w:tcBorders>
+            <w:shd w:val="clear" w:color="auto" w:fill="auto"/>
+          </w:tcPr>
+          <w:p>
+            <w:pPr>
+              <w:widowControl w:val="0"/>
+              <w:autoSpaceDE w:val="0"/>
+              <w:autoSpaceDN w:val="0"/>
+              <w:adjustRightInd w:val="0"/>
+              <w:spacing w:before="0" w:line="240" w:lineRule="auto"/>
+              <w:rPr>
+                <w:rFonts w:ascii="BRH Malayalam Extra" w:hAnsi="BRH Malayalam Extra" w:cs="BRH Malayalam Extra"/>
+                <w:sz w:val="40"/>
+                <w:szCs w:val="40"/>
+                <w:lang w:val="en-IN" w:eastAsia="en-IN"/>
+              </w:rPr>
+            </w:pPr>
+            <w:r>
+              <w:rPr>
+                <w:rFonts w:ascii="BRH Malayalam Extra" w:hAnsi="BRH Malayalam Extra" w:cs="BRH Malayalam Extra"/>
+                <w:sz w:val="40"/>
+                <w:szCs w:val="40"/>
+                <w:lang w:val="en-IN" w:eastAsia="en-IN"/>
+              </w:rPr>
+              <w:t>c</w:t>
+            </w:r>
+            <w:r>
+              <w:rPr>
+                <w:rFonts w:ascii="BRH Malayalam Extra" w:hAnsi="BRH Malayalam Extra" w:cs="BRH Malayalam Extra"/>
+                <w:sz w:val="32"/>
+                <w:szCs w:val="40"/>
+                <w:lang w:val="en-IN" w:eastAsia="en-IN"/>
+              </w:rPr>
+              <w:t>–</w:t>
+            </w:r>
+            <w:r>
+              <w:rPr>
+                <w:rFonts w:ascii="BRH Malayalam Extra" w:hAnsi="BRH Malayalam Extra" w:cs="BRH Malayalam Extra"/>
+                <w:sz w:val="40"/>
+                <w:szCs w:val="40"/>
+                <w:lang w:val="en-IN" w:eastAsia="en-IN"/>
+              </w:rPr>
+              <w:t>¥</w:t>
+            </w:r>
+            <w:r>
+              <w:rPr>
+                <w:rFonts w:ascii="BRH Malayalam Extra" w:hAnsi="BRH Malayalam Extra" w:cs="BRH Malayalam Extra"/>
+                <w:sz w:val="40"/>
+                <w:szCs w:val="40"/>
+                <w:highlight w:val="green"/>
+                <w:lang w:val="en-IN" w:eastAsia="en-IN"/>
+              </w:rPr>
+              <w:t>À</w:t>
+            </w:r>
+            <w:r>
+              <w:rPr>
+                <w:rFonts w:ascii="BRH Malayalam Extra" w:hAnsi="BRH Malayalam Extra" w:cs="BRH Malayalam Extra"/>
+                <w:sz w:val="32"/>
+                <w:szCs w:val="40"/>
+                <w:lang w:val="en-IN" w:eastAsia="en-IN"/>
+              </w:rPr>
+              <w:t>–</w:t>
+            </w:r>
+            <w:r>
+              <w:rPr>
+                <w:rFonts w:ascii="BRH Malayalam Extra" w:hAnsi="BRH Malayalam Extra" w:cs="BRH Malayalam Extra"/>
+                <w:sz w:val="40"/>
+                <w:szCs w:val="40"/>
+                <w:lang w:val="en-IN" w:eastAsia="en-IN"/>
+              </w:rPr>
+              <w:t xml:space="preserve"> | q</w:t>
+            </w:r>
+            <w:r>
+              <w:rPr>
+                <w:rFonts w:ascii="BRH Malayalam Extra" w:hAnsi="BRH Malayalam Extra" w:cs="BRH Malayalam Extra"/>
+                <w:sz w:val="32"/>
+                <w:szCs w:val="40"/>
+                <w:lang w:val="en-IN" w:eastAsia="en-IN"/>
+              </w:rPr>
+              <w:t>–</w:t>
+            </w:r>
+            <w:r>
+              <w:rPr>
+                <w:rFonts w:ascii="BRH Malayalam Extra" w:hAnsi="BRH Malayalam Extra" w:cs="BRH Malayalam Extra"/>
+                <w:sz w:val="40"/>
+                <w:szCs w:val="40"/>
+                <w:lang w:val="en-IN" w:eastAsia="en-IN"/>
+              </w:rPr>
+              <w:t>Zx±—kx</w:t>
+            </w:r>
+            <w:r>
+              <w:rPr>
+                <w:rFonts w:ascii="BRH Malayalam Extra" w:hAnsi="BRH Malayalam Extra" w:cs="BRH Malayalam Extra"/>
+                <w:sz w:val="32"/>
+                <w:szCs w:val="40"/>
+                <w:lang w:val="en-IN" w:eastAsia="en-IN"/>
+              </w:rPr>
+              <w:t>–</w:t>
+            </w:r>
+            <w:r>
+              <w:rPr>
+                <w:rFonts w:ascii="BRH Malayalam Extra" w:hAnsi="BRH Malayalam Extra" w:cs="BRH Malayalam Extra"/>
+                <w:sz w:val="40"/>
+                <w:szCs w:val="40"/>
+                <w:lang w:val="en-IN" w:eastAsia="en-IN"/>
+              </w:rPr>
+              <w:t xml:space="preserve"> CZy— </w:t>
+            </w:r>
+          </w:p>
+          <w:p>
+            <w:pPr>
+              <w:widowControl w:val="0"/>
+              <w:autoSpaceDE w:val="0"/>
+              <w:autoSpaceDN w:val="0"/>
+              <w:adjustRightInd w:val="0"/>
+              <w:spacing w:before="0" w:line="240" w:lineRule="auto"/>
+              <w:rPr>
+                <w:rFonts w:ascii="BRH Malayalam Extra" w:hAnsi="BRH Malayalam Extra" w:cs="BRH Malayalam Extra"/>
+                <w:sz w:val="40"/>
+                <w:szCs w:val="40"/>
+                <w:lang w:val="en-IN" w:eastAsia="en-IN"/>
+              </w:rPr>
+            </w:pPr>
+            <w:r>
+              <w:rPr>
+                <w:rFonts w:ascii="BRH Malayalam Extra" w:hAnsi="BRH Malayalam Extra" w:cs="BRH Malayalam Extra"/>
+                <w:sz w:val="40"/>
+                <w:szCs w:val="40"/>
+                <w:lang w:val="en-IN" w:eastAsia="en-IN"/>
+              </w:rPr>
+              <w:t>q</w:t>
+            </w:r>
+            <w:r>
+              <w:rPr>
+                <w:rFonts w:ascii="BRH Malayalam Extra" w:hAnsi="BRH Malayalam Extra" w:cs="BRH Malayalam Extra"/>
+                <w:sz w:val="32"/>
+                <w:szCs w:val="40"/>
+                <w:lang w:val="en-IN" w:eastAsia="en-IN"/>
+              </w:rPr>
+              <w:t>–</w:t>
+            </w:r>
+            <w:r>
+              <w:rPr>
+                <w:rFonts w:ascii="BRH Malayalam Extra" w:hAnsi="BRH Malayalam Extra" w:cs="BRH Malayalam Extra"/>
+                <w:sz w:val="40"/>
+                <w:szCs w:val="40"/>
+                <w:lang w:val="en-IN" w:eastAsia="en-IN"/>
+              </w:rPr>
+              <w:t>Z - A</w:t>
+            </w:r>
+            <w:r>
+              <w:rPr>
+                <w:rFonts w:ascii="BRH Malayalam Extra" w:hAnsi="BRH Malayalam Extra" w:cs="BRH Malayalam Extra"/>
+                <w:sz w:val="32"/>
+                <w:szCs w:val="40"/>
+                <w:lang w:val="en-IN" w:eastAsia="en-IN"/>
+              </w:rPr>
+              <w:t>–</w:t>
+            </w:r>
+            <w:r>
+              <w:rPr>
+                <w:rFonts w:ascii="BRH Malayalam Extra" w:hAnsi="BRH Malayalam Extra" w:cs="BRH Malayalam Extra"/>
+                <w:sz w:val="40"/>
+                <w:szCs w:val="40"/>
+                <w:lang w:val="en-IN" w:eastAsia="en-IN"/>
+              </w:rPr>
+              <w:t>±</w:t>
+            </w:r>
+            <w:r>
+              <w:rPr>
+                <w:rFonts w:ascii="BRH Malayalam Extra" w:hAnsi="BRH Malayalam Extra" w:cs="BRH Malayalam Extra"/>
+                <w:sz w:val="32"/>
+                <w:szCs w:val="40"/>
+                <w:lang w:val="en-IN" w:eastAsia="en-IN"/>
+              </w:rPr>
+              <w:t>–</w:t>
+            </w:r>
+            <w:r>
+              <w:rPr>
+                <w:rFonts w:ascii="BRH Malayalam Extra" w:hAnsi="BRH Malayalam Extra" w:cs="BRH Malayalam Extra"/>
+                <w:sz w:val="40"/>
+                <w:szCs w:val="40"/>
+                <w:lang w:val="en-IN" w:eastAsia="en-IN"/>
+              </w:rPr>
+              <w:t>kx</w:t>
+            </w:r>
+            <w:r>
+              <w:rPr>
+                <w:rFonts w:ascii="BRH Malayalam Extra" w:hAnsi="BRH Malayalam Extra" w:cs="BRH Malayalam Extra"/>
+                <w:sz w:val="32"/>
+                <w:szCs w:val="40"/>
+                <w:lang w:val="en-IN" w:eastAsia="en-IN"/>
+              </w:rPr>
+              <w:t>–</w:t>
+            </w:r>
+            <w:r>
+              <w:rPr>
+                <w:rFonts w:ascii="BRH Malayalam Extra" w:hAnsi="BRH Malayalam Extra" w:cs="BRH Malayalam Extra"/>
+                <w:sz w:val="40"/>
+                <w:szCs w:val="40"/>
+                <w:lang w:val="en-IN" w:eastAsia="en-IN"/>
+              </w:rPr>
+              <w:t>J |</w:t>
+            </w:r>
+          </w:p>
+        </w:tc>
+      </w:tr>
+      <w:tr>
+        <w:trPr>
           <w:trHeight w:val="914"/>
         </w:trPr>
         <w:tc>
@@ -299,6 +853,7 @@
                 <w:szCs w:val="28"/>
               </w:rPr>
             </w:pPr>
+            <w:bookmarkStart w:id="1" w:name="_Hlk138935550"/>
             <w:r>
               <w:rPr>
                 <w:rFonts w:cs="Arial"/>
@@ -431,6 +986,7 @@
               </w:rPr>
               <w:t>11</w:t>
             </w:r>
+            <w:bookmarkEnd w:id="1"/>
           </w:p>
         </w:tc>
         <w:tc>
@@ -1622,7 +2178,7 @@
                 <w:sz w:val="28"/>
                 <w:szCs w:val="28"/>
               </w:rPr>
-              <w:t>1</w:t>
+              <w:t>11.4</w:t>
             </w:r>
             <w:r>
               <w:rPr>
@@ -1632,7 +2188,7 @@
                 <w:sz w:val="28"/>
                 <w:szCs w:val="28"/>
               </w:rPr>
-              <w:t>1</w:t>
+              <w:t xml:space="preserve"> – </w:t>
             </w:r>
             <w:r>
               <w:rPr>
@@ -1642,9 +2198,16 @@
                 <w:sz w:val="28"/>
                 <w:szCs w:val="28"/>
               </w:rPr>
-              <w:t>.4</w:t>
-            </w:r>
-            <w:r>
+              <w:t>Padam</w:t>
+            </w:r>
+          </w:p>
+          <w:p>
+            <w:pPr>
+              <w:widowControl w:val="0"/>
+              <w:autoSpaceDE w:val="0"/>
+              <w:autoSpaceDN w:val="0"/>
+              <w:adjustRightInd w:val="0"/>
+              <w:spacing w:before="0" w:line="240" w:lineRule="auto"/>
               <w:rPr>
                 <w:rFonts w:cs="Arial"/>
                 <w:b/>
@@ -1652,8 +2215,7 @@
                 <w:sz w:val="28"/>
                 <w:szCs w:val="28"/>
               </w:rPr>
-              <w:t xml:space="preserve"> – </w:t>
-            </w:r>
+            </w:pPr>
             <w:r>
               <w:rPr>
                 <w:rFonts w:cs="Arial"/>
@@ -1664,14 +2226,7 @@
               </w:rPr>
               <w:t>Padam</w:t>
             </w:r>
-          </w:p>
-          <w:p>
-            <w:pPr>
-              <w:widowControl w:val="0"/>
-              <w:autoSpaceDE w:val="0"/>
-              <w:autoSpaceDN w:val="0"/>
-              <w:adjustRightInd w:val="0"/>
-              <w:spacing w:before="0" w:line="240" w:lineRule="auto"/>
+            <w:r>
               <w:rPr>
                 <w:rFonts w:cs="Arial"/>
                 <w:b/>
@@ -1679,7 +2234,8 @@
                 <w:sz w:val="28"/>
                 <w:szCs w:val="28"/>
               </w:rPr>
-            </w:pPr>
+              <w:t xml:space="preserve"> No. – </w:t>
+            </w:r>
             <w:r>
               <w:rPr>
                 <w:rFonts w:cs="Arial"/>
@@ -1688,37 +2244,7 @@
                 <w:sz w:val="28"/>
                 <w:szCs w:val="28"/>
               </w:rPr>
-              <w:t>Padam</w:t>
-            </w:r>
-            <w:r>
-              <w:rPr>
-                <w:rFonts w:cs="Arial"/>
-                <w:b/>
-                <w:bCs/>
-                <w:sz w:val="28"/>
-                <w:szCs w:val="28"/>
-              </w:rPr>
-              <w:t xml:space="preserve"> No. – </w:t>
-            </w:r>
-            <w:r>
-              <w:rPr>
-                <w:rFonts w:cs="Arial"/>
-                <w:b/>
-                <w:bCs/>
-                <w:sz w:val="28"/>
-                <w:szCs w:val="28"/>
-              </w:rPr>
-              <w:t>2</w:t>
-            </w:r>
-            <w:r>
-              <w:rPr>
-                <w:rFonts w:cs="Arial"/>
-                <w:b/>
-                <w:bCs/>
-                <w:sz w:val="28"/>
-                <w:szCs w:val="28"/>
-              </w:rPr>
-              <w:t>9</w:t>
+              <w:t>29</w:t>
             </w:r>
           </w:p>
           <w:p>
@@ -2192,6 +2718,7 @@
           <w:szCs w:val="32"/>
           <w:u w:val="single"/>
         </w:rPr>
+        <w:lastRenderedPageBreak/>
         <w:t xml:space="preserve">TS Pada Paatam </w:t>
       </w:r>
       <w:r>
@@ -2291,25 +2818,7 @@
           <w:sz w:val="32"/>
           <w:szCs w:val="32"/>
         </w:rPr>
-        <w:t>(</w:t>
-      </w:r>
-      <w:proofErr w:type="gramStart"/>
-      <w:r>
-        <w:rPr>
-          <w:bCs/>
-          <w:sz w:val="32"/>
-          <w:szCs w:val="32"/>
-        </w:rPr>
-        <w:t>ignore</w:t>
-      </w:r>
-      <w:proofErr w:type="gramEnd"/>
-      <w:r>
-        <w:rPr>
-          <w:bCs/>
-          <w:sz w:val="32"/>
-          <w:szCs w:val="32"/>
-        </w:rPr>
-        <w:t xml:space="preserve"> those which are already incorporated in your book’s version and date)</w:t>
+        <w:t>(ignore those which are already incorporated in your book’s version and date)</w:t>
       </w:r>
     </w:p>
     <w:tbl>
@@ -2463,7 +2972,6 @@
                 <w:sz w:val="28"/>
                 <w:szCs w:val="28"/>
               </w:rPr>
-              <w:lastRenderedPageBreak/>
               <w:t>TS 1.5.</w:t>
             </w:r>
             <w:r>
@@ -3866,6 +4374,7 @@
           <w:szCs w:val="32"/>
           <w:u w:val="single"/>
         </w:rPr>
+        <w:lastRenderedPageBreak/>
         <w:t xml:space="preserve">TS Pada Paatam </w:t>
       </w:r>
       <w:r>
@@ -3965,25 +4474,7 @@
           <w:sz w:val="32"/>
           <w:szCs w:val="32"/>
         </w:rPr>
-        <w:t>(</w:t>
-      </w:r>
-      <w:proofErr w:type="gramStart"/>
-      <w:r>
-        <w:rPr>
-          <w:bCs/>
-          <w:sz w:val="32"/>
-          <w:szCs w:val="32"/>
-        </w:rPr>
-        <w:t>ignore</w:t>
-      </w:r>
-      <w:proofErr w:type="gramEnd"/>
-      <w:r>
-        <w:rPr>
-          <w:bCs/>
-          <w:sz w:val="32"/>
-          <w:szCs w:val="32"/>
-        </w:rPr>
-        <w:t xml:space="preserve"> those which are already incorporated in your book’s version and date)</w:t>
+        <w:t>(ignore those which are already incorporated in your book’s version and date)</w:t>
       </w:r>
     </w:p>
     <w:tbl>
@@ -4129,7 +4620,6 @@
                 <w:sz w:val="28"/>
                 <w:szCs w:val="28"/>
               </w:rPr>
-              <w:lastRenderedPageBreak/>
               <w:t>TS 1.5.</w:t>
             </w:r>
             <w:r>
@@ -4702,25 +5192,7 @@
           <w:sz w:val="32"/>
           <w:szCs w:val="32"/>
         </w:rPr>
-        <w:t>(</w:t>
-      </w:r>
-      <w:proofErr w:type="gramStart"/>
-      <w:r>
-        <w:rPr>
-          <w:bCs/>
-          <w:sz w:val="32"/>
-          <w:szCs w:val="32"/>
-        </w:rPr>
-        <w:t>ignore</w:t>
-      </w:r>
-      <w:proofErr w:type="gramEnd"/>
-      <w:r>
-        <w:rPr>
-          <w:bCs/>
-          <w:sz w:val="32"/>
-          <w:szCs w:val="32"/>
-        </w:rPr>
-        <w:t xml:space="preserve"> those which are already incorporated in your book’s version and date)</w:t>
+        <w:t>(ignore those which are already incorporated in your book’s version and date)</w:t>
       </w:r>
     </w:p>
     <w:tbl>
@@ -5988,6 +6460,7 @@
           <w:szCs w:val="32"/>
           <w:u w:val="single"/>
         </w:rPr>
+        <w:lastRenderedPageBreak/>
         <w:t xml:space="preserve">TS Pada Paatam </w:t>
       </w:r>
       <w:r>
@@ -6108,25 +6581,7 @@
           <w:sz w:val="32"/>
           <w:szCs w:val="32"/>
         </w:rPr>
-        <w:t>(</w:t>
-      </w:r>
-      <w:proofErr w:type="gramStart"/>
-      <w:r>
-        <w:rPr>
-          <w:bCs/>
-          <w:sz w:val="32"/>
-          <w:szCs w:val="32"/>
-        </w:rPr>
-        <w:t>ignore</w:t>
-      </w:r>
-      <w:proofErr w:type="gramEnd"/>
-      <w:r>
-        <w:rPr>
-          <w:bCs/>
-          <w:sz w:val="32"/>
-          <w:szCs w:val="32"/>
-        </w:rPr>
-        <w:t xml:space="preserve"> those which are already incorporated in your book’s version and date)</w:t>
+        <w:t>(ignore those which are already incorporated in your book’s version and date)</w:t>
       </w:r>
     </w:p>
     <w:tbl>
@@ -6270,7 +6725,6 @@
                 <w:sz w:val="28"/>
                 <w:szCs w:val="28"/>
               </w:rPr>
-              <w:lastRenderedPageBreak/>
               <w:t>TS 1.5.3.2 – Vaakyam</w:t>
             </w:r>
           </w:p>
@@ -6625,25 +7079,7 @@
           <w:sz w:val="32"/>
           <w:szCs w:val="32"/>
         </w:rPr>
-        <w:t>(</w:t>
-      </w:r>
-      <w:proofErr w:type="gramStart"/>
-      <w:r>
-        <w:rPr>
-          <w:bCs/>
-          <w:sz w:val="32"/>
-          <w:szCs w:val="32"/>
-        </w:rPr>
-        <w:t>ignore</w:t>
-      </w:r>
-      <w:proofErr w:type="gramEnd"/>
-      <w:r>
-        <w:rPr>
-          <w:bCs/>
-          <w:sz w:val="32"/>
-          <w:szCs w:val="32"/>
-        </w:rPr>
-        <w:t xml:space="preserve"> those which are already incorporated in your book’s version and date)</w:t>
+        <w:t>(ignore those which are already incorporated in your book’s version and date)</w:t>
       </w:r>
     </w:p>
     <w:tbl>
@@ -7704,6 +8140,7 @@
                 <w:sz w:val="28"/>
                 <w:szCs w:val="28"/>
               </w:rPr>
+              <w:lastRenderedPageBreak/>
               <w:t>TS 1.5.2.2</w:t>
             </w:r>
             <w:r>
@@ -8420,7 +8857,6 @@
                 <w:sz w:val="28"/>
                 <w:szCs w:val="28"/>
               </w:rPr>
-              <w:lastRenderedPageBreak/>
               <w:t>TS 1.5.2.4</w:t>
             </w:r>
             <w:r>
@@ -10186,6 +10622,7 @@
                 <w:sz w:val="28"/>
                 <w:szCs w:val="28"/>
               </w:rPr>
+              <w:lastRenderedPageBreak/>
               <w:t>TS 1.5.7.4</w:t>
             </w:r>
             <w:r>
@@ -10767,7 +11204,6 @@
                 <w:sz w:val="28"/>
                 <w:szCs w:val="28"/>
               </w:rPr>
-              <w:lastRenderedPageBreak/>
               <w:t>TS 1.5.8.4</w:t>
             </w:r>
             <w:r>
@@ -12151,6 +12587,7 @@
           <w:szCs w:val="32"/>
           <w:u w:val="single"/>
         </w:rPr>
+        <w:lastRenderedPageBreak/>
         <w:t xml:space="preserve">TS Pada Paatam </w:t>
       </w:r>
       <w:r>
@@ -12290,25 +12727,7 @@
           <w:sz w:val="32"/>
           <w:szCs w:val="32"/>
         </w:rPr>
-        <w:t>(</w:t>
-      </w:r>
-      <w:proofErr w:type="gramStart"/>
-      <w:r>
-        <w:rPr>
-          <w:bCs/>
-          <w:sz w:val="32"/>
-          <w:szCs w:val="32"/>
-        </w:rPr>
-        <w:t>ignore</w:t>
-      </w:r>
-      <w:proofErr w:type="gramEnd"/>
-      <w:r>
-        <w:rPr>
-          <w:bCs/>
-          <w:sz w:val="32"/>
-          <w:szCs w:val="32"/>
-        </w:rPr>
-        <w:t xml:space="preserve"> those which are already incorporated in your book’s version and date)</w:t>
+        <w:t>(ignore those which are already incorporated in your book’s version and date)</w:t>
       </w:r>
     </w:p>
     <w:tbl>
@@ -12756,7 +13175,6 @@
                 <w:sz w:val="28"/>
                 <w:szCs w:val="28"/>
               </w:rPr>
-              <w:lastRenderedPageBreak/>
               <w:t>TS 1.5.7.1</w:t>
             </w:r>
             <w:r>
@@ -13201,23 +13619,7 @@
           <w:b/>
           <w:bCs/>
         </w:rPr>
-        <w:t>(</w:t>
-      </w:r>
-      <w:proofErr w:type="gramStart"/>
-      <w:r>
-        <w:rPr>
-          <w:b/>
-          <w:bCs/>
-        </w:rPr>
-        <w:t>ignore</w:t>
-      </w:r>
-      <w:proofErr w:type="gramEnd"/>
-      <w:r>
-        <w:rPr>
-          <w:b/>
-          <w:bCs/>
-        </w:rPr>
-        <w:t xml:space="preserve"> those which are already incorporated in your book’s version and date)</w:t>
+        <w:t>(ignore those which are already incorporated in your book’s version and date)</w:t>
       </w:r>
     </w:p>
     <w:tbl>
@@ -13639,18 +14041,7 @@
                 <w:highlight w:val="green"/>
                 <w:lang w:val="en-IN" w:eastAsia="en-IN"/>
               </w:rPr>
-              <w:t>r¡</w:t>
-            </w:r>
-            <w:proofErr w:type="gramStart"/>
-            <w:r>
-              <w:rPr>
-                <w:rFonts w:ascii="BRH Malayalam Extra" w:hAnsi="BRH Malayalam Extra" w:cs="BRH Malayalam Extra"/>
-                <w:sz w:val="40"/>
-                <w:szCs w:val="40"/>
-                <w:highlight w:val="green"/>
-                <w:lang w:val="en-IN" w:eastAsia="en-IN"/>
-              </w:rPr>
-              <w:t>—</w:t>
+              <w:t>r¡—</w:t>
             </w:r>
             <w:r>
               <w:rPr>
@@ -13676,17 +14067,7 @@
                 <w:szCs w:val="28"/>
                 <w:lang w:bidi="ta-IN"/>
               </w:rPr>
-              <w:t>(</w:t>
-            </w:r>
-            <w:proofErr w:type="gramEnd"/>
-            <w:r>
-              <w:rPr>
-                <w:rFonts w:cs="Arial"/>
-                <w:sz w:val="36"/>
-                <w:szCs w:val="28"/>
-                <w:lang w:bidi="ta-IN"/>
-              </w:rPr>
-              <w:t>it is hraswam)</w:t>
+              <w:t>(it is hraswam)</w:t>
             </w:r>
           </w:p>
         </w:tc>
@@ -13883,6 +14264,7 @@
                 <w:sz w:val="32"/>
                 <w:szCs w:val="36"/>
               </w:rPr>
+              <w:lastRenderedPageBreak/>
               <w:t>1.5.6.2 (Padam)</w:t>
             </w:r>
           </w:p>
@@ -13905,7 +14287,6 @@
               </w:rPr>
               <w:t>22</w:t>
             </w:r>
-            <w:proofErr w:type="gramStart"/>
             <w:r>
               <w:rPr>
                 <w:rFonts w:cs="Arial"/>
@@ -13925,7 +14306,6 @@
               </w:rPr>
               <w:t xml:space="preserve">  Panchaati</w:t>
             </w:r>
-            <w:proofErr w:type="gramEnd"/>
           </w:p>
         </w:tc>
         <w:tc>
@@ -14001,7 +14381,6 @@
               </w:rPr>
               <w:t>sP—</w:t>
             </w:r>
-            <w:proofErr w:type="gramStart"/>
             <w:r>
               <w:rPr>
                 <w:rFonts w:ascii="BRH Malayalam Extra" w:hAnsi="BRH Malayalam Extra" w:cs="BRH Malayalam Extra"/>
@@ -14028,7 +14407,6 @@
               </w:rPr>
               <w:t>(</w:t>
             </w:r>
-            <w:proofErr w:type="gramEnd"/>
             <w:r>
               <w:rPr>
                 <w:rFonts w:cs="Arial"/>
@@ -14098,19 +14476,8 @@
                 <w:szCs w:val="28"/>
                 <w:lang w:bidi="ta-IN"/>
               </w:rPr>
-              <w:t xml:space="preserve">35 </w:t>
-            </w:r>
-            <w:proofErr w:type="gramStart"/>
-            <w:r>
-              <w:rPr>
-                <w:rFonts w:cs="Arial"/>
-                <w:sz w:val="28"/>
-                <w:szCs w:val="28"/>
-                <w:lang w:bidi="ta-IN"/>
-              </w:rPr>
-              <w:t>th  Panchaati</w:t>
-            </w:r>
-            <w:proofErr w:type="gramEnd"/>
+              <w:t>35 th  Panchaati</w:t>
+            </w:r>
           </w:p>
         </w:tc>
         <w:tc>
@@ -14178,7 +14545,6 @@
               </w:rPr>
               <w:t>¥Z–R–</w:t>
             </w:r>
-            <w:proofErr w:type="gramStart"/>
             <w:r>
               <w:rPr>
                 <w:rFonts w:ascii="BRH Malayalam Extra" w:hAnsi="BRH Malayalam Extra" w:cs="BRH Malayalam Extra"/>
@@ -14197,7 +14563,6 @@
               </w:rPr>
               <w:t xml:space="preserve">  (</w:t>
             </w:r>
-            <w:proofErr w:type="gramEnd"/>
             <w:r>
               <w:rPr>
                 <w:rFonts w:cs="Arial"/>
@@ -14245,7 +14610,6 @@
                 <w:sz w:val="32"/>
                 <w:szCs w:val="36"/>
               </w:rPr>
-              <w:lastRenderedPageBreak/>
               <w:t>1.5.11.4 - Vaakyam</w:t>
             </w:r>
           </w:p>
@@ -14608,27 +14972,7 @@
           <w:sz w:val="32"/>
           <w:szCs w:val="32"/>
         </w:rPr>
-        <w:t>(</w:t>
-      </w:r>
-      <w:proofErr w:type="gramStart"/>
-      <w:r>
-        <w:rPr>
-          <w:b/>
-          <w:bCs/>
-          <w:sz w:val="32"/>
-          <w:szCs w:val="32"/>
-        </w:rPr>
-        <w:t>ignore</w:t>
-      </w:r>
-      <w:proofErr w:type="gramEnd"/>
-      <w:r>
-        <w:rPr>
-          <w:b/>
-          <w:bCs/>
-          <w:sz w:val="32"/>
-          <w:szCs w:val="32"/>
-        </w:rPr>
-        <w:t xml:space="preserve"> those which are already incorporated in your book’s version and date)</w:t>
+        <w:t>(ignore those which are already incorporated in your book’s version and date)</w:t>
       </w:r>
     </w:p>
     <w:tbl>
@@ -14884,7 +15228,6 @@
               </w:rPr>
               <w:t>(</w:t>
             </w:r>
-            <w:proofErr w:type="gramStart"/>
             <w:r>
               <w:rPr>
                 <w:b/>
@@ -14892,17 +15235,7 @@
                 <w:sz w:val="32"/>
                 <w:szCs w:val="32"/>
               </w:rPr>
-              <w:t>last</w:t>
-            </w:r>
-            <w:proofErr w:type="gramEnd"/>
-            <w:r>
-              <w:rPr>
-                <w:b/>
-                <w:bCs/>
-                <w:sz w:val="32"/>
-                <w:szCs w:val="32"/>
-              </w:rPr>
-              <w:t xml:space="preserve"> line</w:t>
+              <w:t>last line</w:t>
             </w:r>
             <w:r>
               <w:rPr>
@@ -15317,6 +15650,7 @@
                 <w:szCs w:val="28"/>
                 <w:lang w:bidi="ta-IN"/>
               </w:rPr>
+              <w:lastRenderedPageBreak/>
               <w:t>23rd</w:t>
             </w:r>
             <w:r>
@@ -15354,6 +15688,7 @@
                 <w:sz w:val="32"/>
                 <w:szCs w:val="32"/>
               </w:rPr>
+              <w:lastRenderedPageBreak/>
               <w:t xml:space="preserve">¥qxPyrç </w:t>
             </w:r>
             <w:r>
@@ -15444,27 +15779,7 @@
                 <w:szCs w:val="28"/>
                 <w:lang w:bidi="ta-IN"/>
               </w:rPr>
-              <w:t xml:space="preserve">TS </w:t>
-            </w:r>
-            <w:proofErr w:type="gramStart"/>
-            <w:r>
-              <w:rPr>
-                <w:rFonts w:cs="Arial"/>
-                <w:sz w:val="28"/>
-                <w:szCs w:val="28"/>
-                <w:lang w:bidi="ta-IN"/>
-              </w:rPr>
-              <w:t>1.5.7.4 line</w:t>
-            </w:r>
-            <w:proofErr w:type="gramEnd"/>
-            <w:r>
-              <w:rPr>
-                <w:rFonts w:cs="Arial"/>
-                <w:sz w:val="28"/>
-                <w:szCs w:val="28"/>
-                <w:lang w:bidi="ta-IN"/>
-              </w:rPr>
-              <w:t xml:space="preserve"> 1</w:t>
+              <w:t>TS 1.5.7.4 line 1</w:t>
             </w:r>
             <w:r>
               <w:rPr>
@@ -15765,7 +16080,6 @@
                 <w:sz w:val="28"/>
                 <w:szCs w:val="28"/>
               </w:rPr>
-              <w:lastRenderedPageBreak/>
               <w:t>T.S.1.5.11.3 Vaakyam</w:t>
             </w:r>
           </w:p>
@@ -16126,7 +16440,6 @@
       </w:rPr>
       <w:tab/>
     </w:r>
-    <w:proofErr w:type="gramStart"/>
     <w:r>
       <w:rPr>
         <w:b/>
@@ -16148,7 +16461,6 @@
       </w:rPr>
       <w:tab/>
     </w:r>
-    <w:proofErr w:type="gramEnd"/>
     <w:r>
       <w:rPr>
         <w:b/>

</xml_diff>

<commit_message>
nmv 06 08 2025
</commit_message>
<xml_diff>
--- a/TS-Padam/TS-1.5/TS 1.5 Malayalam Pada Paatam Corrections.docx
+++ b/TS-Padam/TS-1.5/TS 1.5 Malayalam Pada Paatam Corrections.docx
@@ -1,6 +1,6 @@
 
 <file path=word/document.xml><?xml version="1.0" encoding="utf-8"?>
-<w:document xmlns:wpc="http://schemas.microsoft.com/office/word/2010/wordprocessingCanvas" xmlns:cx="http://schemas.microsoft.com/office/drawing/2014/chartex" xmlns:cx1="http://schemas.microsoft.com/office/drawing/2015/9/8/chartex" xmlns:cx2="http://schemas.microsoft.com/office/drawing/2015/10/21/chartex" xmlns:cx3="http://schemas.microsoft.com/office/drawing/2016/5/9/chartex" xmlns:cx4="http://schemas.microsoft.com/office/drawing/2016/5/10/chartex" xmlns:cx5="http://schemas.microsoft.com/office/drawing/2016/5/11/chartex" xmlns:cx6="http://schemas.microsoft.com/office/drawing/2016/5/12/chartex" xmlns:cx7="http://schemas.microsoft.com/office/drawing/2016/5/13/chartex" xmlns:cx8="http://schemas.microsoft.com/office/drawing/2016/5/14/chartex" xmlns:mc="http://schemas.openxmlformats.org/markup-compatibility/2006" xmlns:aink="http://schemas.microsoft.com/office/drawing/2016/ink" xmlns:am3d="http://schemas.microsoft.com/office/drawing/2017/model3d" xmlns:o="urn:schemas-microsoft-com:office:office" xmlns:oel="http://schemas.microsoft.com/office/2019/extlst" xmlns:r="http://schemas.openxmlformats.org/officeDocument/2006/relationships" xmlns:m="http://schemas.openxmlformats.org/officeDocument/2006/math" xmlns:v="urn:schemas-microsoft-com:vml" xmlns:wp14="http://schemas.microsoft.com/office/word/2010/wordprocessingDrawing" xmlns:wp="http://schemas.openxmlformats.org/drawingml/2006/wordprocessingDrawing" xmlns:w10="urn:schemas-microsoft-com:office:word" xmlns:w="http://schemas.openxmlformats.org/wordprocessingml/2006/main" xmlns:w14="http://schemas.microsoft.com/office/word/2010/wordml" xmlns:w15="http://schemas.microsoft.com/office/word/2012/wordml" xmlns:w16cex="http://schemas.microsoft.com/office/word/2018/wordml/cex" xmlns:w16cid="http://schemas.microsoft.com/office/word/2016/wordml/cid" xmlns:w16="http://schemas.microsoft.com/office/word/2018/wordml" xmlns:w16du="http://schemas.microsoft.com/office/word/2023/wordml/word16du" xmlns:w16sdtdh="http://schemas.microsoft.com/office/word/2020/wordml/sdtdatahash" xmlns:w16se="http://schemas.microsoft.com/office/word/2015/wordml/symex" xmlns:wpg="http://schemas.microsoft.com/office/word/2010/wordprocessingGroup" xmlns:wpi="http://schemas.microsoft.com/office/word/2010/wordprocessingInk" xmlns:wne="http://schemas.microsoft.com/office/word/2006/wordml" xmlns:wps="http://schemas.microsoft.com/office/word/2010/wordprocessingShape" mc:Ignorable="w14 w15 w16se w16cid w16 w16cex w16sdtdh w16du wp14">
+<w:document xmlns:wpc="http://schemas.microsoft.com/office/word/2010/wordprocessingCanvas" xmlns:cx="http://schemas.microsoft.com/office/drawing/2014/chartex" xmlns:cx1="http://schemas.microsoft.com/office/drawing/2015/9/8/chartex" xmlns:cx2="http://schemas.microsoft.com/office/drawing/2015/10/21/chartex" xmlns:cx3="http://schemas.microsoft.com/office/drawing/2016/5/9/chartex" xmlns:cx4="http://schemas.microsoft.com/office/drawing/2016/5/10/chartex" xmlns:cx5="http://schemas.microsoft.com/office/drawing/2016/5/11/chartex" xmlns:cx6="http://schemas.microsoft.com/office/drawing/2016/5/12/chartex" xmlns:cx7="http://schemas.microsoft.com/office/drawing/2016/5/13/chartex" xmlns:cx8="http://schemas.microsoft.com/office/drawing/2016/5/14/chartex" xmlns:mc="http://schemas.openxmlformats.org/markup-compatibility/2006" xmlns:aink="http://schemas.microsoft.com/office/drawing/2016/ink" xmlns:am3d="http://schemas.microsoft.com/office/drawing/2017/model3d" xmlns:o="urn:schemas-microsoft-com:office:office" xmlns:oel="http://schemas.microsoft.com/office/2019/extlst" xmlns:r="http://schemas.openxmlformats.org/officeDocument/2006/relationships" xmlns:m="http://schemas.openxmlformats.org/officeDocument/2006/math" xmlns:v="urn:schemas-microsoft-com:vml" xmlns:wp14="http://schemas.microsoft.com/office/word/2010/wordprocessingDrawing" xmlns:wp="http://schemas.openxmlformats.org/drawingml/2006/wordprocessingDrawing" xmlns:w10="urn:schemas-microsoft-com:office:word" xmlns:w="http://schemas.openxmlformats.org/wordprocessingml/2006/main" xmlns:w14="http://schemas.microsoft.com/office/word/2010/wordml" xmlns:w15="http://schemas.microsoft.com/office/word/2012/wordml" xmlns:w16cex="http://schemas.microsoft.com/office/word/2018/wordml/cex" xmlns:w16cid="http://schemas.microsoft.com/office/word/2016/wordml/cid" xmlns:w16="http://schemas.microsoft.com/office/word/2018/wordml" xmlns:w16du="http://schemas.microsoft.com/office/word/2023/wordml/word16du" xmlns:w16sdtdh="http://schemas.microsoft.com/office/word/2020/wordml/sdtdatahash" xmlns:w16sdtfl="http://schemas.microsoft.com/office/word/2024/wordml/sdtformatlock" xmlns:w16se="http://schemas.microsoft.com/office/word/2015/wordml/symex" xmlns:wpg="http://schemas.microsoft.com/office/word/2010/wordprocessingGroup" xmlns:wpi="http://schemas.microsoft.com/office/word/2010/wordprocessingInk" xmlns:wne="http://schemas.microsoft.com/office/word/2006/wordml" xmlns:wps="http://schemas.microsoft.com/office/word/2010/wordprocessingShape" mc:Ignorable="w14 w15 w16se w16cid w16 w16cex w16sdtdh w16sdtfl w16du wp14">
   <w:body>
     <w:p>
       <w:pPr>
@@ -30,10 +30,9 @@
           <w:bCs/>
           <w:sz w:val="32"/>
           <w:szCs w:val="32"/>
-          <w:highlight w:val="red"/>
           <w:u w:val="single"/>
         </w:rPr>
-        <w:t>?????</w:t>
+        <w:t>31st July 2025</w:t>
       </w:r>
     </w:p>
     <w:p>
@@ -178,7 +177,6 @@
               <w:bottom w:val="single" w:sz="4" w:space="0" w:color="000000"/>
               <w:right w:val="single" w:sz="4" w:space="0" w:color="000000"/>
             </w:tcBorders>
-            <w:shd w:val="clear" w:color="auto" w:fill="auto"/>
           </w:tcPr>
           <w:p>
             <w:pPr>
@@ -296,7 +294,6 @@
               <w:bottom w:val="single" w:sz="4" w:space="0" w:color="000000"/>
               <w:right w:val="single" w:sz="4" w:space="0" w:color="000000"/>
             </w:tcBorders>
-            <w:shd w:val="clear" w:color="auto" w:fill="auto"/>
           </w:tcPr>
           <w:p>
             <w:pPr>
@@ -388,7 +385,6 @@
               <w:bottom w:val="single" w:sz="4" w:space="0" w:color="000000"/>
               <w:right w:val="single" w:sz="4" w:space="0" w:color="000000"/>
             </w:tcBorders>
-            <w:shd w:val="clear" w:color="auto" w:fill="auto"/>
           </w:tcPr>
           <w:p>
             <w:pPr>
@@ -475,10 +471,7 @@
           <w:u w:val="single"/>
         </w:rPr>
       </w:pPr>
-    </w:p>
-    <w:p>
-      <w:pPr>
-        <w:jc w:val="center"/>
+      <w:r>
         <w:rPr>
           <w:b/>
           <w:bCs/>
@@ -486,19 +479,8 @@
           <w:szCs w:val="32"/>
           <w:u w:val="single"/>
         </w:rPr>
-      </w:pPr>
-    </w:p>
-    <w:p>
-      <w:pPr>
-        <w:jc w:val="center"/>
-        <w:rPr>
-          <w:b/>
-          <w:bCs/>
-          <w:sz w:val="32"/>
-          <w:szCs w:val="32"/>
-          <w:u w:val="single"/>
-        </w:rPr>
-      </w:pPr>
+        <w:t>==========</w:t>
+      </w:r>
     </w:p>
     <w:p>
       <w:pPr>
@@ -844,7 +826,11 @@
           <w:u w:val="single"/>
         </w:rPr>
       </w:pPr>
-      <w:r>
+    </w:p>
+    <w:p>
+      <w:pPr>
+        <w:spacing w:before="0" w:line="240" w:lineRule="auto"/>
+        <w:jc w:val="center"/>
         <w:rPr>
           <w:b/>
           <w:bCs/>
@@ -852,6 +838,68 @@
           <w:szCs w:val="32"/>
           <w:u w:val="single"/>
         </w:rPr>
+      </w:pPr>
+    </w:p>
+    <w:p>
+      <w:pPr>
+        <w:spacing w:before="0" w:line="240" w:lineRule="auto"/>
+        <w:jc w:val="center"/>
+        <w:rPr>
+          <w:b/>
+          <w:bCs/>
+          <w:sz w:val="32"/>
+          <w:szCs w:val="32"/>
+          <w:u w:val="single"/>
+        </w:rPr>
+      </w:pPr>
+    </w:p>
+    <w:p>
+      <w:pPr>
+        <w:spacing w:before="0" w:line="240" w:lineRule="auto"/>
+        <w:jc w:val="center"/>
+        <w:rPr>
+          <w:b/>
+          <w:bCs/>
+          <w:sz w:val="32"/>
+          <w:szCs w:val="32"/>
+          <w:u w:val="single"/>
+        </w:rPr>
+      </w:pPr>
+    </w:p>
+    <w:p>
+      <w:pPr>
+        <w:spacing w:before="0" w:line="240" w:lineRule="auto"/>
+        <w:jc w:val="center"/>
+        <w:rPr>
+          <w:b/>
+          <w:bCs/>
+          <w:sz w:val="32"/>
+          <w:szCs w:val="32"/>
+          <w:u w:val="single"/>
+        </w:rPr>
+      </w:pPr>
+    </w:p>
+    <w:p>
+      <w:pPr>
+        <w:spacing w:before="0" w:line="240" w:lineRule="auto"/>
+        <w:jc w:val="center"/>
+        <w:rPr>
+          <w:b/>
+          <w:bCs/>
+          <w:sz w:val="32"/>
+          <w:szCs w:val="32"/>
+          <w:u w:val="single"/>
+        </w:rPr>
+      </w:pPr>
+      <w:r>
+        <w:rPr>
+          <w:b/>
+          <w:bCs/>
+          <w:sz w:val="32"/>
+          <w:szCs w:val="32"/>
+          <w:u w:val="single"/>
+        </w:rPr>
+        <w:lastRenderedPageBreak/>
         <w:t xml:space="preserve">TS Pada Paatam </w:t>
       </w:r>
       <w:r>
@@ -994,7 +1042,6 @@
                 <w:sz w:val="32"/>
                 <w:szCs w:val="32"/>
               </w:rPr>
-              <w:lastRenderedPageBreak/>
               <w:t>Section, Paragraph</w:t>
             </w:r>
           </w:p>
@@ -1081,7 +1128,6 @@
               <w:bottom w:val="single" w:sz="4" w:space="0" w:color="000000"/>
               <w:right w:val="single" w:sz="4" w:space="0" w:color="000000"/>
             </w:tcBorders>
-            <w:shd w:val="clear" w:color="auto" w:fill="auto"/>
           </w:tcPr>
           <w:p>
             <w:pPr>
@@ -1231,7 +1277,6 @@
               <w:bottom w:val="single" w:sz="4" w:space="0" w:color="000000"/>
               <w:right w:val="single" w:sz="4" w:space="0" w:color="000000"/>
             </w:tcBorders>
-            <w:shd w:val="clear" w:color="auto" w:fill="auto"/>
           </w:tcPr>
           <w:p>
             <w:pPr>
@@ -1436,7 +1481,6 @@
               <w:bottom w:val="single" w:sz="4" w:space="0" w:color="000000"/>
               <w:right w:val="single" w:sz="4" w:space="0" w:color="000000"/>
             </w:tcBorders>
-            <w:shd w:val="clear" w:color="auto" w:fill="auto"/>
           </w:tcPr>
           <w:p>
             <w:pPr>
@@ -1655,7 +1699,6 @@
               <w:bottom w:val="single" w:sz="4" w:space="0" w:color="000000"/>
               <w:right w:val="single" w:sz="4" w:space="0" w:color="000000"/>
             </w:tcBorders>
-            <w:shd w:val="clear" w:color="auto" w:fill="auto"/>
           </w:tcPr>
           <w:p>
             <w:pPr>
@@ -1817,7 +1860,6 @@
               <w:bottom w:val="single" w:sz="4" w:space="0" w:color="000000"/>
               <w:right w:val="single" w:sz="4" w:space="0" w:color="000000"/>
             </w:tcBorders>
-            <w:shd w:val="clear" w:color="auto" w:fill="auto"/>
           </w:tcPr>
           <w:p>
             <w:pPr>
@@ -1958,7 +2000,6 @@
               <w:bottom w:val="single" w:sz="4" w:space="0" w:color="000000"/>
               <w:right w:val="single" w:sz="4" w:space="0" w:color="000000"/>
             </w:tcBorders>
-            <w:shd w:val="clear" w:color="auto" w:fill="auto"/>
           </w:tcPr>
           <w:p>
             <w:pPr>
@@ -2104,7 +2145,6 @@
               <w:bottom w:val="single" w:sz="4" w:space="0" w:color="000000"/>
               <w:right w:val="single" w:sz="4" w:space="0" w:color="000000"/>
             </w:tcBorders>
-            <w:shd w:val="clear" w:color="auto" w:fill="auto"/>
           </w:tcPr>
           <w:p>
             <w:pPr>
@@ -2264,7 +2304,6 @@
               <w:bottom w:val="single" w:sz="4" w:space="0" w:color="000000"/>
               <w:right w:val="single" w:sz="4" w:space="0" w:color="000000"/>
             </w:tcBorders>
-            <w:shd w:val="clear" w:color="auto" w:fill="auto"/>
           </w:tcPr>
           <w:p>
             <w:pPr>
@@ -2400,7 +2439,6 @@
               <w:bottom w:val="single" w:sz="4" w:space="0" w:color="000000"/>
               <w:right w:val="single" w:sz="4" w:space="0" w:color="000000"/>
             </w:tcBorders>
-            <w:shd w:val="clear" w:color="auto" w:fill="auto"/>
           </w:tcPr>
           <w:p>
             <w:pPr>
@@ -2550,7 +2588,6 @@
               <w:bottom w:val="single" w:sz="4" w:space="0" w:color="000000"/>
               <w:right w:val="single" w:sz="4" w:space="0" w:color="000000"/>
             </w:tcBorders>
-            <w:shd w:val="clear" w:color="auto" w:fill="auto"/>
           </w:tcPr>
           <w:p>
             <w:pPr>
@@ -2700,7 +2737,6 @@
               <w:bottom w:val="single" w:sz="4" w:space="0" w:color="000000"/>
               <w:right w:val="single" w:sz="4" w:space="0" w:color="000000"/>
             </w:tcBorders>
-            <w:shd w:val="clear" w:color="auto" w:fill="auto"/>
           </w:tcPr>
           <w:p>
             <w:pPr>
@@ -2833,7 +2869,6 @@
               <w:bottom w:val="single" w:sz="4" w:space="0" w:color="000000"/>
               <w:right w:val="single" w:sz="4" w:space="0" w:color="000000"/>
             </w:tcBorders>
-            <w:shd w:val="clear" w:color="auto" w:fill="auto"/>
           </w:tcPr>
           <w:p>
             <w:pPr>
@@ -2962,7 +2997,6 @@
               <w:bottom w:val="single" w:sz="4" w:space="0" w:color="000000"/>
               <w:right w:val="single" w:sz="4" w:space="0" w:color="000000"/>
             </w:tcBorders>
-            <w:shd w:val="clear" w:color="auto" w:fill="auto"/>
           </w:tcPr>
           <w:p>
             <w:pPr>
@@ -3112,7 +3146,6 @@
               <w:bottom w:val="single" w:sz="4" w:space="0" w:color="000000"/>
               <w:right w:val="single" w:sz="4" w:space="0" w:color="000000"/>
             </w:tcBorders>
-            <w:shd w:val="clear" w:color="auto" w:fill="auto"/>
           </w:tcPr>
           <w:p>
             <w:pPr>
@@ -3319,7 +3352,6 @@
               <w:bottom w:val="single" w:sz="4" w:space="0" w:color="000000"/>
               <w:right w:val="single" w:sz="4" w:space="0" w:color="000000"/>
             </w:tcBorders>
-            <w:shd w:val="clear" w:color="auto" w:fill="auto"/>
           </w:tcPr>
           <w:p>
             <w:pPr>
@@ -3547,6 +3579,7 @@
           <w:szCs w:val="32"/>
           <w:u w:val="single"/>
         </w:rPr>
+        <w:lastRenderedPageBreak/>
         <w:t xml:space="preserve">TS Pada Paatam </w:t>
       </w:r>
       <w:r>
@@ -3689,7 +3722,6 @@
                 <w:sz w:val="32"/>
                 <w:szCs w:val="32"/>
               </w:rPr>
-              <w:lastRenderedPageBreak/>
               <w:t>Section, Paragraph</w:t>
             </w:r>
           </w:p>
@@ -3776,7 +3808,6 @@
               <w:bottom w:val="single" w:sz="4" w:space="0" w:color="000000"/>
               <w:right w:val="single" w:sz="4" w:space="0" w:color="000000"/>
             </w:tcBorders>
-            <w:shd w:val="clear" w:color="auto" w:fill="auto"/>
           </w:tcPr>
           <w:p>
             <w:pPr>
@@ -3926,7 +3957,6 @@
               <w:bottom w:val="single" w:sz="4" w:space="0" w:color="000000"/>
               <w:right w:val="single" w:sz="4" w:space="0" w:color="000000"/>
             </w:tcBorders>
-            <w:shd w:val="clear" w:color="auto" w:fill="auto"/>
           </w:tcPr>
           <w:p>
             <w:pPr>
@@ -3998,7 +4028,6 @@
               <w:bottom w:val="single" w:sz="4" w:space="0" w:color="000000"/>
               <w:right w:val="single" w:sz="4" w:space="0" w:color="000000"/>
             </w:tcBorders>
-            <w:shd w:val="clear" w:color="auto" w:fill="auto"/>
           </w:tcPr>
           <w:p>
             <w:pPr>
@@ -4095,7 +4124,6 @@
               <w:bottom w:val="single" w:sz="4" w:space="0" w:color="000000"/>
               <w:right w:val="single" w:sz="4" w:space="0" w:color="000000"/>
             </w:tcBorders>
-            <w:shd w:val="clear" w:color="auto" w:fill="auto"/>
           </w:tcPr>
           <w:p>
             <w:pPr>
@@ -4241,7 +4269,6 @@
               <w:bottom w:val="single" w:sz="4" w:space="0" w:color="000000"/>
               <w:right w:val="single" w:sz="4" w:space="0" w:color="000000"/>
             </w:tcBorders>
-            <w:shd w:val="clear" w:color="auto" w:fill="auto"/>
           </w:tcPr>
           <w:p>
             <w:pPr>
@@ -4347,7 +4374,6 @@
               <w:bottom w:val="single" w:sz="4" w:space="0" w:color="000000"/>
               <w:right w:val="single" w:sz="4" w:space="0" w:color="000000"/>
             </w:tcBorders>
-            <w:shd w:val="clear" w:color="auto" w:fill="auto"/>
           </w:tcPr>
           <w:p>
             <w:pPr>
@@ -4458,7 +4484,6 @@
               <w:bottom w:val="single" w:sz="4" w:space="0" w:color="000000"/>
               <w:right w:val="single" w:sz="4" w:space="0" w:color="000000"/>
             </w:tcBorders>
-            <w:shd w:val="clear" w:color="auto" w:fill="auto"/>
           </w:tcPr>
           <w:p>
             <w:pPr>
@@ -4604,7 +4629,6 @@
               <w:bottom w:val="single" w:sz="4" w:space="0" w:color="000000"/>
               <w:right w:val="single" w:sz="4" w:space="0" w:color="000000"/>
             </w:tcBorders>
-            <w:shd w:val="clear" w:color="auto" w:fill="auto"/>
           </w:tcPr>
           <w:p>
             <w:pPr>
@@ -4695,7 +4719,6 @@
               <w:bottom w:val="single" w:sz="4" w:space="0" w:color="000000"/>
               <w:right w:val="single" w:sz="4" w:space="0" w:color="000000"/>
             </w:tcBorders>
-            <w:shd w:val="clear" w:color="auto" w:fill="auto"/>
           </w:tcPr>
           <w:p>
             <w:pPr>
@@ -4800,7 +4823,6 @@
               <w:bottom w:val="single" w:sz="4" w:space="0" w:color="000000"/>
               <w:right w:val="single" w:sz="4" w:space="0" w:color="000000"/>
             </w:tcBorders>
-            <w:shd w:val="clear" w:color="auto" w:fill="auto"/>
           </w:tcPr>
           <w:p>
             <w:pPr>
@@ -4950,7 +4972,6 @@
               <w:bottom w:val="single" w:sz="4" w:space="0" w:color="000000"/>
               <w:right w:val="single" w:sz="4" w:space="0" w:color="000000"/>
             </w:tcBorders>
-            <w:shd w:val="clear" w:color="auto" w:fill="auto"/>
           </w:tcPr>
           <w:p>
             <w:pPr>
@@ -5013,7 +5034,6 @@
               <w:bottom w:val="single" w:sz="4" w:space="0" w:color="000000"/>
               <w:right w:val="single" w:sz="4" w:space="0" w:color="000000"/>
             </w:tcBorders>
-            <w:shd w:val="clear" w:color="auto" w:fill="auto"/>
           </w:tcPr>
           <w:p>
             <w:pPr>
@@ -5130,7 +5150,11 @@
           <w:u w:val="single"/>
         </w:rPr>
       </w:pPr>
-      <w:r>
+    </w:p>
+    <w:p>
+      <w:pPr>
+        <w:spacing w:before="0" w:line="240" w:lineRule="auto"/>
+        <w:jc w:val="center"/>
         <w:rPr>
           <w:b/>
           <w:bCs/>
@@ -5138,6 +5162,68 @@
           <w:szCs w:val="32"/>
           <w:u w:val="single"/>
         </w:rPr>
+      </w:pPr>
+    </w:p>
+    <w:p>
+      <w:pPr>
+        <w:spacing w:before="0" w:line="240" w:lineRule="auto"/>
+        <w:jc w:val="center"/>
+        <w:rPr>
+          <w:b/>
+          <w:bCs/>
+          <w:sz w:val="32"/>
+          <w:szCs w:val="32"/>
+          <w:u w:val="single"/>
+        </w:rPr>
+      </w:pPr>
+    </w:p>
+    <w:p>
+      <w:pPr>
+        <w:spacing w:before="0" w:line="240" w:lineRule="auto"/>
+        <w:jc w:val="center"/>
+        <w:rPr>
+          <w:b/>
+          <w:bCs/>
+          <w:sz w:val="32"/>
+          <w:szCs w:val="32"/>
+          <w:u w:val="single"/>
+        </w:rPr>
+      </w:pPr>
+    </w:p>
+    <w:p>
+      <w:pPr>
+        <w:spacing w:before="0" w:line="240" w:lineRule="auto"/>
+        <w:jc w:val="center"/>
+        <w:rPr>
+          <w:b/>
+          <w:bCs/>
+          <w:sz w:val="32"/>
+          <w:szCs w:val="32"/>
+          <w:u w:val="single"/>
+        </w:rPr>
+      </w:pPr>
+    </w:p>
+    <w:p>
+      <w:pPr>
+        <w:spacing w:before="0" w:line="240" w:lineRule="auto"/>
+        <w:jc w:val="center"/>
+        <w:rPr>
+          <w:b/>
+          <w:bCs/>
+          <w:sz w:val="32"/>
+          <w:szCs w:val="32"/>
+          <w:u w:val="single"/>
+        </w:rPr>
+      </w:pPr>
+      <w:r>
+        <w:rPr>
+          <w:b/>
+          <w:bCs/>
+          <w:sz w:val="32"/>
+          <w:szCs w:val="32"/>
+          <w:u w:val="single"/>
+        </w:rPr>
+        <w:lastRenderedPageBreak/>
         <w:t xml:space="preserve">TS Pada Paatam </w:t>
       </w:r>
       <w:r>
@@ -5358,7 +5444,6 @@
               <w:bottom w:val="single" w:sz="4" w:space="0" w:color="000000"/>
               <w:right w:val="single" w:sz="4" w:space="0" w:color="000000"/>
             </w:tcBorders>
-            <w:shd w:val="clear" w:color="auto" w:fill="auto"/>
           </w:tcPr>
           <w:p>
             <w:pPr>
@@ -5534,7 +5619,6 @@
               <w:bottom w:val="single" w:sz="4" w:space="0" w:color="000000"/>
               <w:right w:val="single" w:sz="4" w:space="0" w:color="000000"/>
             </w:tcBorders>
-            <w:shd w:val="clear" w:color="auto" w:fill="auto"/>
           </w:tcPr>
           <w:p>
             <w:pPr>
@@ -5644,7 +5728,6 @@
                 <w:szCs w:val="40"/>
                 <w:lang w:val="en-IN" w:eastAsia="en-IN"/>
               </w:rPr>
-              <w:lastRenderedPageBreak/>
               <w:t>pz</w:t>
             </w:r>
             <w:r>
@@ -5676,7 +5759,6 @@
               <w:bottom w:val="single" w:sz="4" w:space="0" w:color="000000"/>
               <w:right w:val="single" w:sz="4" w:space="0" w:color="000000"/>
             </w:tcBorders>
-            <w:shd w:val="clear" w:color="auto" w:fill="auto"/>
           </w:tcPr>
           <w:p>
             <w:pPr>
@@ -5699,7 +5781,6 @@
                 <w:szCs w:val="40"/>
                 <w:lang w:val="en-IN" w:eastAsia="en-IN"/>
               </w:rPr>
-              <w:lastRenderedPageBreak/>
               <w:t>bûy</w:t>
             </w:r>
             <w:r>
@@ -5778,7 +5859,6 @@
                 <w:szCs w:val="40"/>
                 <w:lang w:val="en-IN" w:eastAsia="en-IN"/>
               </w:rPr>
-              <w:lastRenderedPageBreak/>
               <w:t>pz</w:t>
             </w:r>
             <w:r>
@@ -5823,7 +5903,6 @@
           <w:szCs w:val="32"/>
           <w:u w:val="single"/>
         </w:rPr>
-        <w:lastRenderedPageBreak/>
         <w:t>====================</w:t>
       </w:r>
     </w:p>
@@ -6080,7 +6159,6 @@
               <w:bottom w:val="single" w:sz="4" w:space="0" w:color="000000"/>
               <w:right w:val="single" w:sz="4" w:space="0" w:color="000000"/>
             </w:tcBorders>
-            <w:shd w:val="clear" w:color="auto" w:fill="auto"/>
           </w:tcPr>
           <w:p>
             <w:pPr>
@@ -6168,7 +6246,6 @@
               <w:bottom w:val="single" w:sz="4" w:space="0" w:color="000000"/>
               <w:right w:val="single" w:sz="4" w:space="0" w:color="000000"/>
             </w:tcBorders>
-            <w:shd w:val="clear" w:color="auto" w:fill="auto"/>
           </w:tcPr>
           <w:p>
             <w:pPr>
@@ -6244,7 +6321,6 @@
               <w:bottom w:val="single" w:sz="4" w:space="0" w:color="000000"/>
               <w:right w:val="single" w:sz="4" w:space="0" w:color="000000"/>
             </w:tcBorders>
-            <w:shd w:val="clear" w:color="auto" w:fill="auto"/>
           </w:tcPr>
           <w:p>
             <w:pPr>
@@ -6316,7 +6392,6 @@
               <w:bottom w:val="single" w:sz="4" w:space="0" w:color="000000"/>
               <w:right w:val="single" w:sz="4" w:space="0" w:color="000000"/>
             </w:tcBorders>
-            <w:shd w:val="clear" w:color="auto" w:fill="auto"/>
           </w:tcPr>
           <w:p>
             <w:pPr>
@@ -6406,7 +6481,6 @@
               <w:bottom w:val="single" w:sz="4" w:space="0" w:color="000000"/>
               <w:right w:val="single" w:sz="4" w:space="0" w:color="000000"/>
             </w:tcBorders>
-            <w:shd w:val="clear" w:color="auto" w:fill="auto"/>
           </w:tcPr>
           <w:p>
             <w:pPr>
@@ -6611,7 +6685,6 @@
               <w:bottom w:val="single" w:sz="4" w:space="0" w:color="000000"/>
               <w:right w:val="single" w:sz="4" w:space="0" w:color="000000"/>
             </w:tcBorders>
-            <w:shd w:val="clear" w:color="auto" w:fill="auto"/>
           </w:tcPr>
           <w:p>
             <w:pPr>
@@ -6811,7 +6884,6 @@
               <w:bottom w:val="single" w:sz="4" w:space="0" w:color="000000"/>
               <w:right w:val="single" w:sz="4" w:space="0" w:color="000000"/>
             </w:tcBorders>
-            <w:shd w:val="clear" w:color="auto" w:fill="auto"/>
           </w:tcPr>
           <w:p>
             <w:pPr>
@@ -6960,7 +7032,6 @@
               <w:bottom w:val="single" w:sz="4" w:space="0" w:color="000000"/>
               <w:right w:val="single" w:sz="4" w:space="0" w:color="000000"/>
             </w:tcBorders>
-            <w:shd w:val="clear" w:color="auto" w:fill="auto"/>
           </w:tcPr>
           <w:p>
             <w:pPr>
@@ -7069,7 +7140,6 @@
               <w:bottom w:val="single" w:sz="4" w:space="0" w:color="000000"/>
               <w:right w:val="single" w:sz="4" w:space="0" w:color="000000"/>
             </w:tcBorders>
-            <w:shd w:val="clear" w:color="auto" w:fill="auto"/>
           </w:tcPr>
           <w:p>
             <w:pPr>
@@ -7227,6 +7297,7 @@
           <w:szCs w:val="32"/>
           <w:u w:val="single"/>
         </w:rPr>
+        <w:lastRenderedPageBreak/>
         <w:t xml:space="preserve">TS Pada Paatam </w:t>
       </w:r>
       <w:r>
@@ -7468,7 +7539,6 @@
               <w:bottom w:val="single" w:sz="4" w:space="0" w:color="000000"/>
               <w:right w:val="single" w:sz="4" w:space="0" w:color="000000"/>
             </w:tcBorders>
-            <w:shd w:val="clear" w:color="auto" w:fill="auto"/>
           </w:tcPr>
           <w:p>
             <w:pPr>
@@ -7491,7 +7561,6 @@
                 <w:sz w:val="28"/>
                 <w:szCs w:val="28"/>
               </w:rPr>
-              <w:lastRenderedPageBreak/>
               <w:t>TS 1.5.3.2 – Vaakyam</w:t>
             </w:r>
           </w:p>
@@ -7551,7 +7620,6 @@
               <w:bottom w:val="single" w:sz="4" w:space="0" w:color="000000"/>
               <w:right w:val="single" w:sz="4" w:space="0" w:color="000000"/>
             </w:tcBorders>
-            <w:shd w:val="clear" w:color="auto" w:fill="auto"/>
           </w:tcPr>
           <w:p>
             <w:pPr>
@@ -7618,7 +7686,6 @@
               <w:bottom w:val="single" w:sz="4" w:space="0" w:color="000000"/>
               <w:right w:val="single" w:sz="4" w:space="0" w:color="000000"/>
             </w:tcBorders>
-            <w:shd w:val="clear" w:color="auto" w:fill="auto"/>
           </w:tcPr>
           <w:p>
             <w:pPr>
@@ -7984,7 +8051,6 @@
               <w:bottom w:val="single" w:sz="4" w:space="0" w:color="000000"/>
               <w:right w:val="single" w:sz="4" w:space="0" w:color="000000"/>
             </w:tcBorders>
-            <w:shd w:val="clear" w:color="auto" w:fill="auto"/>
           </w:tcPr>
           <w:p>
             <w:pPr>
@@ -8094,7 +8160,6 @@
               <w:bottom w:val="single" w:sz="4" w:space="0" w:color="000000"/>
               <w:right w:val="single" w:sz="4" w:space="0" w:color="000000"/>
             </w:tcBorders>
-            <w:shd w:val="clear" w:color="auto" w:fill="auto"/>
           </w:tcPr>
           <w:p>
             <w:pPr>
@@ -8174,7 +8239,6 @@
               <w:bottom w:val="single" w:sz="4" w:space="0" w:color="000000"/>
               <w:right w:val="single" w:sz="4" w:space="0" w:color="000000"/>
             </w:tcBorders>
-            <w:shd w:val="clear" w:color="auto" w:fill="auto"/>
           </w:tcPr>
           <w:p>
             <w:pPr>
@@ -8269,7 +8333,6 @@
               <w:bottom w:val="single" w:sz="4" w:space="0" w:color="000000"/>
               <w:right w:val="single" w:sz="4" w:space="0" w:color="000000"/>
             </w:tcBorders>
-            <w:shd w:val="clear" w:color="auto" w:fill="auto"/>
           </w:tcPr>
           <w:p>
             <w:pPr>
@@ -8378,7 +8441,6 @@
               <w:bottom w:val="single" w:sz="4" w:space="0" w:color="000000"/>
               <w:right w:val="single" w:sz="4" w:space="0" w:color="000000"/>
             </w:tcBorders>
-            <w:shd w:val="clear" w:color="auto" w:fill="auto"/>
           </w:tcPr>
           <w:p>
             <w:pPr>
@@ -8469,7 +8531,6 @@
               <w:bottom w:val="single" w:sz="4" w:space="0" w:color="000000"/>
               <w:right w:val="single" w:sz="4" w:space="0" w:color="000000"/>
             </w:tcBorders>
-            <w:shd w:val="clear" w:color="auto" w:fill="auto"/>
           </w:tcPr>
           <w:p>
             <w:pPr>
@@ -8549,7 +8610,6 @@
               <w:bottom w:val="single" w:sz="4" w:space="0" w:color="000000"/>
               <w:right w:val="single" w:sz="4" w:space="0" w:color="000000"/>
             </w:tcBorders>
-            <w:shd w:val="clear" w:color="auto" w:fill="auto"/>
           </w:tcPr>
           <w:p>
             <w:pPr>
@@ -8658,7 +8718,6 @@
               <w:bottom w:val="single" w:sz="4" w:space="0" w:color="000000"/>
               <w:right w:val="single" w:sz="4" w:space="0" w:color="000000"/>
             </w:tcBorders>
-            <w:shd w:val="clear" w:color="auto" w:fill="auto"/>
           </w:tcPr>
           <w:p>
             <w:pPr>
@@ -8749,7 +8808,6 @@
               <w:bottom w:val="single" w:sz="4" w:space="0" w:color="000000"/>
               <w:right w:val="single" w:sz="4" w:space="0" w:color="000000"/>
             </w:tcBorders>
-            <w:shd w:val="clear" w:color="auto" w:fill="auto"/>
           </w:tcPr>
           <w:p>
             <w:pPr>
@@ -8871,7 +8929,6 @@
               <w:bottom w:val="single" w:sz="4" w:space="0" w:color="000000"/>
               <w:right w:val="single" w:sz="4" w:space="0" w:color="000000"/>
             </w:tcBorders>
-            <w:shd w:val="clear" w:color="auto" w:fill="auto"/>
           </w:tcPr>
           <w:p>
             <w:pPr>
@@ -8989,7 +9046,6 @@
               <w:bottom w:val="single" w:sz="4" w:space="0" w:color="000000"/>
               <w:right w:val="single" w:sz="4" w:space="0" w:color="000000"/>
             </w:tcBorders>
-            <w:shd w:val="clear" w:color="auto" w:fill="auto"/>
           </w:tcPr>
           <w:p>
             <w:pPr>
@@ -9150,7 +9206,6 @@
               <w:bottom w:val="single" w:sz="4" w:space="0" w:color="000000"/>
               <w:right w:val="single" w:sz="4" w:space="0" w:color="000000"/>
             </w:tcBorders>
-            <w:shd w:val="clear" w:color="auto" w:fill="auto"/>
           </w:tcPr>
           <w:p>
             <w:pPr>
@@ -9316,7 +9371,6 @@
               <w:bottom w:val="single" w:sz="4" w:space="0" w:color="000000"/>
               <w:right w:val="single" w:sz="4" w:space="0" w:color="000000"/>
             </w:tcBorders>
-            <w:shd w:val="clear" w:color="auto" w:fill="auto"/>
           </w:tcPr>
           <w:p>
             <w:pPr>
@@ -9339,6 +9393,7 @@
                 <w:sz w:val="28"/>
                 <w:szCs w:val="28"/>
               </w:rPr>
+              <w:lastRenderedPageBreak/>
               <w:t>TS 1.5.2.4</w:t>
             </w:r>
             <w:r>
@@ -9425,7 +9480,6 @@
               <w:bottom w:val="single" w:sz="4" w:space="0" w:color="000000"/>
               <w:right w:val="single" w:sz="4" w:space="0" w:color="000000"/>
             </w:tcBorders>
-            <w:shd w:val="clear" w:color="auto" w:fill="auto"/>
           </w:tcPr>
           <w:p>
             <w:pPr>
@@ -9500,7 +9554,6 @@
               <w:bottom w:val="single" w:sz="4" w:space="0" w:color="000000"/>
               <w:right w:val="single" w:sz="4" w:space="0" w:color="000000"/>
             </w:tcBorders>
-            <w:shd w:val="clear" w:color="auto" w:fill="auto"/>
           </w:tcPr>
           <w:p>
             <w:pPr>
@@ -9587,7 +9640,6 @@
               <w:bottom w:val="single" w:sz="4" w:space="0" w:color="000000"/>
               <w:right w:val="single" w:sz="4" w:space="0" w:color="000000"/>
             </w:tcBorders>
-            <w:shd w:val="clear" w:color="auto" w:fill="auto"/>
           </w:tcPr>
           <w:p>
             <w:pPr>
@@ -9610,7 +9662,6 @@
                 <w:sz w:val="28"/>
                 <w:szCs w:val="28"/>
               </w:rPr>
-              <w:lastRenderedPageBreak/>
               <w:t>TS 1.5.2.4</w:t>
             </w:r>
             <w:r>
@@ -9706,7 +9757,6 @@
               <w:bottom w:val="single" w:sz="4" w:space="0" w:color="000000"/>
               <w:right w:val="single" w:sz="4" w:space="0" w:color="000000"/>
             </w:tcBorders>
-            <w:shd w:val="clear" w:color="auto" w:fill="auto"/>
           </w:tcPr>
           <w:p>
             <w:pPr>
@@ -9796,7 +9846,6 @@
               <w:bottom w:val="single" w:sz="4" w:space="0" w:color="000000"/>
               <w:right w:val="single" w:sz="4" w:space="0" w:color="000000"/>
             </w:tcBorders>
-            <w:shd w:val="clear" w:color="auto" w:fill="auto"/>
           </w:tcPr>
           <w:p>
             <w:pPr>
@@ -9902,7 +9951,6 @@
               <w:bottom w:val="single" w:sz="4" w:space="0" w:color="000000"/>
               <w:right w:val="single" w:sz="4" w:space="0" w:color="000000"/>
             </w:tcBorders>
-            <w:shd w:val="clear" w:color="auto" w:fill="auto"/>
           </w:tcPr>
           <w:p>
             <w:pPr>
@@ -10020,7 +10068,6 @@
               <w:bottom w:val="single" w:sz="4" w:space="0" w:color="000000"/>
               <w:right w:val="single" w:sz="4" w:space="0" w:color="000000"/>
             </w:tcBorders>
-            <w:shd w:val="clear" w:color="auto" w:fill="auto"/>
           </w:tcPr>
           <w:p>
             <w:pPr>
@@ -10110,7 +10157,6 @@
               <w:bottom w:val="single" w:sz="4" w:space="0" w:color="000000"/>
               <w:right w:val="single" w:sz="4" w:space="0" w:color="000000"/>
             </w:tcBorders>
-            <w:shd w:val="clear" w:color="auto" w:fill="auto"/>
           </w:tcPr>
           <w:p>
             <w:pPr>
@@ -10205,7 +10251,6 @@
               <w:bottom w:val="single" w:sz="4" w:space="0" w:color="000000"/>
               <w:right w:val="single" w:sz="4" w:space="0" w:color="000000"/>
             </w:tcBorders>
-            <w:shd w:val="clear" w:color="auto" w:fill="auto"/>
           </w:tcPr>
           <w:p>
             <w:pPr>
@@ -10323,7 +10368,6 @@
               <w:bottom w:val="single" w:sz="4" w:space="0" w:color="000000"/>
               <w:right w:val="single" w:sz="4" w:space="0" w:color="000000"/>
             </w:tcBorders>
-            <w:shd w:val="clear" w:color="auto" w:fill="auto"/>
           </w:tcPr>
           <w:p>
             <w:pPr>
@@ -10413,7 +10457,6 @@
               <w:bottom w:val="single" w:sz="4" w:space="0" w:color="000000"/>
               <w:right w:val="single" w:sz="4" w:space="0" w:color="000000"/>
             </w:tcBorders>
-            <w:shd w:val="clear" w:color="auto" w:fill="auto"/>
           </w:tcPr>
           <w:p>
             <w:pPr>
@@ -10508,7 +10551,6 @@
               <w:bottom w:val="single" w:sz="4" w:space="0" w:color="000000"/>
               <w:right w:val="single" w:sz="4" w:space="0" w:color="000000"/>
             </w:tcBorders>
-            <w:shd w:val="clear" w:color="auto" w:fill="auto"/>
           </w:tcPr>
           <w:p>
             <w:pPr>
@@ -10617,7 +10659,6 @@
               <w:bottom w:val="single" w:sz="4" w:space="0" w:color="000000"/>
               <w:right w:val="single" w:sz="4" w:space="0" w:color="000000"/>
             </w:tcBorders>
-            <w:shd w:val="clear" w:color="auto" w:fill="auto"/>
           </w:tcPr>
           <w:p>
             <w:pPr>
@@ -10724,7 +10765,6 @@
               <w:bottom w:val="single" w:sz="4" w:space="0" w:color="000000"/>
               <w:right w:val="single" w:sz="4" w:space="0" w:color="000000"/>
             </w:tcBorders>
-            <w:shd w:val="clear" w:color="auto" w:fill="auto"/>
           </w:tcPr>
           <w:p>
             <w:pPr>
@@ -10844,7 +10884,6 @@
               <w:bottom w:val="single" w:sz="4" w:space="0" w:color="000000"/>
               <w:right w:val="single" w:sz="4" w:space="0" w:color="000000"/>
             </w:tcBorders>
-            <w:shd w:val="clear" w:color="auto" w:fill="auto"/>
           </w:tcPr>
           <w:p>
             <w:pPr>
@@ -10962,7 +11001,6 @@
               <w:bottom w:val="single" w:sz="4" w:space="0" w:color="000000"/>
               <w:right w:val="single" w:sz="4" w:space="0" w:color="000000"/>
             </w:tcBorders>
-            <w:shd w:val="clear" w:color="auto" w:fill="auto"/>
           </w:tcPr>
           <w:p>
             <w:pPr>
@@ -11034,7 +11072,6 @@
               <w:bottom w:val="single" w:sz="4" w:space="0" w:color="000000"/>
               <w:right w:val="single" w:sz="4" w:space="0" w:color="000000"/>
             </w:tcBorders>
-            <w:shd w:val="clear" w:color="auto" w:fill="auto"/>
           </w:tcPr>
           <w:p>
             <w:pPr>
@@ -11120,7 +11157,6 @@
               <w:bottom w:val="single" w:sz="4" w:space="0" w:color="000000"/>
               <w:right w:val="single" w:sz="4" w:space="0" w:color="000000"/>
             </w:tcBorders>
-            <w:shd w:val="clear" w:color="auto" w:fill="auto"/>
           </w:tcPr>
           <w:p>
             <w:pPr>
@@ -11238,7 +11274,6 @@
               <w:bottom w:val="single" w:sz="4" w:space="0" w:color="000000"/>
               <w:right w:val="single" w:sz="4" w:space="0" w:color="000000"/>
             </w:tcBorders>
-            <w:shd w:val="clear" w:color="auto" w:fill="auto"/>
           </w:tcPr>
           <w:p>
             <w:pPr>
@@ -11283,7 +11318,6 @@
               <w:bottom w:val="single" w:sz="4" w:space="0" w:color="000000"/>
               <w:right w:val="single" w:sz="4" w:space="0" w:color="000000"/>
             </w:tcBorders>
-            <w:shd w:val="clear" w:color="auto" w:fill="auto"/>
           </w:tcPr>
           <w:p>
             <w:pPr>
@@ -11353,7 +11387,6 @@
               <w:bottom w:val="single" w:sz="4" w:space="0" w:color="000000"/>
               <w:right w:val="single" w:sz="4" w:space="0" w:color="000000"/>
             </w:tcBorders>
-            <w:shd w:val="clear" w:color="auto" w:fill="auto"/>
           </w:tcPr>
           <w:p>
             <w:pPr>
@@ -11471,7 +11504,6 @@
               <w:bottom w:val="single" w:sz="4" w:space="0" w:color="000000"/>
               <w:right w:val="single" w:sz="4" w:space="0" w:color="000000"/>
             </w:tcBorders>
-            <w:shd w:val="clear" w:color="auto" w:fill="auto"/>
           </w:tcPr>
           <w:p>
             <w:pPr>
@@ -11560,7 +11592,6 @@
               <w:bottom w:val="single" w:sz="4" w:space="0" w:color="000000"/>
               <w:right w:val="single" w:sz="4" w:space="0" w:color="000000"/>
             </w:tcBorders>
-            <w:shd w:val="clear" w:color="auto" w:fill="auto"/>
           </w:tcPr>
           <w:p>
             <w:pPr>
@@ -11654,7 +11685,6 @@
               <w:bottom w:val="single" w:sz="4" w:space="0" w:color="000000"/>
               <w:right w:val="single" w:sz="4" w:space="0" w:color="000000"/>
             </w:tcBorders>
-            <w:shd w:val="clear" w:color="auto" w:fill="auto"/>
           </w:tcPr>
           <w:p>
             <w:pPr>
@@ -11677,6 +11707,7 @@
                 <w:sz w:val="28"/>
                 <w:szCs w:val="28"/>
               </w:rPr>
+              <w:lastRenderedPageBreak/>
               <w:t>TS 1.5.8.3</w:t>
             </w:r>
             <w:r>
@@ -11772,7 +11803,6 @@
               <w:bottom w:val="single" w:sz="4" w:space="0" w:color="000000"/>
               <w:right w:val="single" w:sz="4" w:space="0" w:color="000000"/>
             </w:tcBorders>
-            <w:shd w:val="clear" w:color="auto" w:fill="auto"/>
           </w:tcPr>
           <w:p>
             <w:pPr>
@@ -11850,7 +11880,6 @@
               <w:bottom w:val="single" w:sz="4" w:space="0" w:color="000000"/>
               <w:right w:val="single" w:sz="4" w:space="0" w:color="000000"/>
             </w:tcBorders>
-            <w:shd w:val="clear" w:color="auto" w:fill="auto"/>
           </w:tcPr>
           <w:p>
             <w:pPr>
@@ -11934,7 +11963,6 @@
               <w:bottom w:val="single" w:sz="4" w:space="0" w:color="000000"/>
               <w:right w:val="single" w:sz="4" w:space="0" w:color="000000"/>
             </w:tcBorders>
-            <w:shd w:val="clear" w:color="auto" w:fill="auto"/>
           </w:tcPr>
           <w:p>
             <w:pPr>
@@ -11957,7 +11985,6 @@
                 <w:sz w:val="28"/>
                 <w:szCs w:val="28"/>
               </w:rPr>
-              <w:lastRenderedPageBreak/>
               <w:t>TS 1.5.8.4</w:t>
             </w:r>
             <w:r>
@@ -12044,7 +12071,6 @@
               <w:bottom w:val="single" w:sz="4" w:space="0" w:color="000000"/>
               <w:right w:val="single" w:sz="4" w:space="0" w:color="000000"/>
             </w:tcBorders>
-            <w:shd w:val="clear" w:color="auto" w:fill="auto"/>
           </w:tcPr>
           <w:p>
             <w:pPr>
@@ -12121,7 +12147,6 @@
               <w:bottom w:val="single" w:sz="4" w:space="0" w:color="000000"/>
               <w:right w:val="single" w:sz="4" w:space="0" w:color="000000"/>
             </w:tcBorders>
-            <w:shd w:val="clear" w:color="auto" w:fill="auto"/>
           </w:tcPr>
           <w:p>
             <w:pPr>
@@ -12185,7 +12210,6 @@
               <w:bottom w:val="single" w:sz="4" w:space="0" w:color="000000"/>
               <w:right w:val="single" w:sz="4" w:space="0" w:color="000000"/>
             </w:tcBorders>
-            <w:shd w:val="clear" w:color="auto" w:fill="auto"/>
           </w:tcPr>
           <w:p>
             <w:pPr>
@@ -12303,7 +12327,6 @@
               <w:bottom w:val="single" w:sz="4" w:space="0" w:color="000000"/>
               <w:right w:val="single" w:sz="4" w:space="0" w:color="000000"/>
             </w:tcBorders>
-            <w:shd w:val="clear" w:color="auto" w:fill="auto"/>
           </w:tcPr>
           <w:p>
             <w:pPr>
@@ -12465,7 +12488,6 @@
               <w:bottom w:val="single" w:sz="4" w:space="0" w:color="000000"/>
               <w:right w:val="single" w:sz="4" w:space="0" w:color="000000"/>
             </w:tcBorders>
-            <w:shd w:val="clear" w:color="auto" w:fill="auto"/>
           </w:tcPr>
           <w:p>
             <w:pPr>
@@ -12641,7 +12663,6 @@
               <w:bottom w:val="single" w:sz="4" w:space="0" w:color="000000"/>
               <w:right w:val="single" w:sz="4" w:space="0" w:color="000000"/>
             </w:tcBorders>
-            <w:shd w:val="clear" w:color="auto" w:fill="auto"/>
           </w:tcPr>
           <w:p>
             <w:pPr>
@@ -12759,7 +12780,6 @@
               <w:bottom w:val="single" w:sz="4" w:space="0" w:color="000000"/>
               <w:right w:val="single" w:sz="4" w:space="0" w:color="000000"/>
             </w:tcBorders>
-            <w:shd w:val="clear" w:color="auto" w:fill="auto"/>
           </w:tcPr>
           <w:p>
             <w:pPr>
@@ -12885,7 +12905,6 @@
               <w:bottom w:val="single" w:sz="4" w:space="0" w:color="000000"/>
               <w:right w:val="single" w:sz="4" w:space="0" w:color="000000"/>
             </w:tcBorders>
-            <w:shd w:val="clear" w:color="auto" w:fill="auto"/>
           </w:tcPr>
           <w:p>
             <w:pPr>
@@ -13007,7 +13026,6 @@
               <w:bottom w:val="single" w:sz="4" w:space="0" w:color="000000"/>
               <w:right w:val="single" w:sz="4" w:space="0" w:color="000000"/>
             </w:tcBorders>
-            <w:shd w:val="clear" w:color="auto" w:fill="auto"/>
           </w:tcPr>
           <w:p>
             <w:pPr>
@@ -13125,7 +13143,6 @@
               <w:bottom w:val="single" w:sz="4" w:space="0" w:color="000000"/>
               <w:right w:val="single" w:sz="4" w:space="0" w:color="000000"/>
             </w:tcBorders>
-            <w:shd w:val="clear" w:color="auto" w:fill="auto"/>
           </w:tcPr>
           <w:p>
             <w:pPr>
@@ -13179,7 +13196,6 @@
               <w:bottom w:val="single" w:sz="4" w:space="0" w:color="000000"/>
               <w:right w:val="single" w:sz="4" w:space="0" w:color="000000"/>
             </w:tcBorders>
-            <w:shd w:val="clear" w:color="auto" w:fill="auto"/>
           </w:tcPr>
           <w:p>
             <w:pPr>
@@ -13320,7 +13336,11 @@
           <w:u w:val="single"/>
         </w:rPr>
       </w:pPr>
-      <w:r>
+    </w:p>
+    <w:p>
+      <w:pPr>
+        <w:spacing w:before="0" w:line="240" w:lineRule="auto"/>
+        <w:jc w:val="center"/>
         <w:rPr>
           <w:b/>
           <w:bCs/>
@@ -13328,6 +13348,68 @@
           <w:szCs w:val="32"/>
           <w:u w:val="single"/>
         </w:rPr>
+      </w:pPr>
+    </w:p>
+    <w:p>
+      <w:pPr>
+        <w:spacing w:before="0" w:line="240" w:lineRule="auto"/>
+        <w:jc w:val="center"/>
+        <w:rPr>
+          <w:b/>
+          <w:bCs/>
+          <w:sz w:val="32"/>
+          <w:szCs w:val="32"/>
+          <w:u w:val="single"/>
+        </w:rPr>
+      </w:pPr>
+    </w:p>
+    <w:p>
+      <w:pPr>
+        <w:spacing w:before="0" w:line="240" w:lineRule="auto"/>
+        <w:jc w:val="center"/>
+        <w:rPr>
+          <w:b/>
+          <w:bCs/>
+          <w:sz w:val="32"/>
+          <w:szCs w:val="32"/>
+          <w:u w:val="single"/>
+        </w:rPr>
+      </w:pPr>
+    </w:p>
+    <w:p>
+      <w:pPr>
+        <w:spacing w:before="0" w:line="240" w:lineRule="auto"/>
+        <w:jc w:val="center"/>
+        <w:rPr>
+          <w:b/>
+          <w:bCs/>
+          <w:sz w:val="32"/>
+          <w:szCs w:val="32"/>
+          <w:u w:val="single"/>
+        </w:rPr>
+      </w:pPr>
+    </w:p>
+    <w:p>
+      <w:pPr>
+        <w:spacing w:before="0" w:line="240" w:lineRule="auto"/>
+        <w:jc w:val="center"/>
+        <w:rPr>
+          <w:b/>
+          <w:bCs/>
+          <w:sz w:val="32"/>
+          <w:szCs w:val="32"/>
+          <w:u w:val="single"/>
+        </w:rPr>
+      </w:pPr>
+      <w:r>
+        <w:rPr>
+          <w:b/>
+          <w:bCs/>
+          <w:sz w:val="32"/>
+          <w:szCs w:val="32"/>
+          <w:u w:val="single"/>
+        </w:rPr>
+        <w:lastRenderedPageBreak/>
         <w:t xml:space="preserve">TS Pada Paatam </w:t>
       </w:r>
       <w:r>
@@ -13618,7 +13700,6 @@
               <w:bottom w:val="single" w:sz="4" w:space="0" w:color="000000"/>
               <w:right w:val="single" w:sz="4" w:space="0" w:color="000000"/>
             </w:tcBorders>
-            <w:shd w:val="clear" w:color="auto" w:fill="auto"/>
           </w:tcPr>
           <w:p>
             <w:pPr>
@@ -13727,7 +13808,6 @@
               <w:bottom w:val="single" w:sz="4" w:space="0" w:color="000000"/>
               <w:right w:val="single" w:sz="4" w:space="0" w:color="000000"/>
             </w:tcBorders>
-            <w:shd w:val="clear" w:color="auto" w:fill="auto"/>
           </w:tcPr>
           <w:p>
             <w:pPr>
@@ -13807,7 +13887,6 @@
               <w:bottom w:val="single" w:sz="4" w:space="0" w:color="000000"/>
               <w:right w:val="single" w:sz="4" w:space="0" w:color="000000"/>
             </w:tcBorders>
-            <w:shd w:val="clear" w:color="auto" w:fill="auto"/>
           </w:tcPr>
           <w:p>
             <w:pPr>
@@ -13892,7 +13971,6 @@
               <w:bottom w:val="single" w:sz="4" w:space="0" w:color="000000"/>
               <w:right w:val="single" w:sz="4" w:space="0" w:color="000000"/>
             </w:tcBorders>
-            <w:shd w:val="clear" w:color="auto" w:fill="auto"/>
           </w:tcPr>
           <w:p>
             <w:pPr>
@@ -13915,7 +13993,6 @@
                 <w:sz w:val="28"/>
                 <w:szCs w:val="28"/>
               </w:rPr>
-              <w:lastRenderedPageBreak/>
               <w:t>TS 1.5.7.1</w:t>
             </w:r>
             <w:r>
@@ -14002,7 +14079,6 @@
               <w:bottom w:val="single" w:sz="4" w:space="0" w:color="000000"/>
               <w:right w:val="single" w:sz="4" w:space="0" w:color="000000"/>
             </w:tcBorders>
-            <w:shd w:val="clear" w:color="auto" w:fill="auto"/>
           </w:tcPr>
           <w:p>
             <w:pPr>
@@ -14126,7 +14202,6 @@
               <w:bottom w:val="single" w:sz="4" w:space="0" w:color="000000"/>
               <w:right w:val="single" w:sz="4" w:space="0" w:color="000000"/>
             </w:tcBorders>
-            <w:shd w:val="clear" w:color="auto" w:fill="auto"/>
           </w:tcPr>
           <w:p>
             <w:pPr>
@@ -14485,7 +14560,6 @@
         <w:tc>
           <w:tcPr>
             <w:tcW w:w="2978" w:type="dxa"/>
-            <w:shd w:val="clear" w:color="auto" w:fill="auto"/>
           </w:tcPr>
           <w:p>
             <w:pPr>
@@ -14546,7 +14620,6 @@
           <w:tcPr>
             <w:tcW w:w="4849" w:type="dxa"/>
             <w:gridSpan w:val="3"/>
-            <w:shd w:val="clear" w:color="auto" w:fill="auto"/>
           </w:tcPr>
           <w:p>
             <w:pPr>
@@ -14584,7 +14657,6 @@
         <w:tc>
           <w:tcPr>
             <w:tcW w:w="5103" w:type="dxa"/>
-            <w:shd w:val="clear" w:color="auto" w:fill="auto"/>
           </w:tcPr>
           <w:p>
             <w:pPr>
@@ -14782,7 +14854,18 @@
                 <w:highlight w:val="green"/>
                 <w:lang w:val="en-IN" w:eastAsia="en-IN"/>
               </w:rPr>
-              <w:t>r¡—</w:t>
+              <w:t>r¡</w:t>
+            </w:r>
+            <w:proofErr w:type="gramStart"/>
+            <w:r>
+              <w:rPr>
+                <w:rFonts w:ascii="BRH Malayalam Extra" w:hAnsi="BRH Malayalam Extra" w:cs="BRH Malayalam Extra"/>
+                <w:sz w:val="40"/>
+                <w:szCs w:val="40"/>
+                <w:highlight w:val="green"/>
+                <w:lang w:val="en-IN" w:eastAsia="en-IN"/>
+              </w:rPr>
+              <w:t>—</w:t>
             </w:r>
             <w:r>
               <w:rPr>
@@ -14808,7 +14891,17 @@
                 <w:szCs w:val="28"/>
                 <w:lang w:bidi="ta-IN"/>
               </w:rPr>
-              <w:t>(it is hraswam)</w:t>
+              <w:t>(</w:t>
+            </w:r>
+            <w:proofErr w:type="gramEnd"/>
+            <w:r>
+              <w:rPr>
+                <w:rFonts w:cs="Arial"/>
+                <w:sz w:val="36"/>
+                <w:szCs w:val="28"/>
+                <w:lang w:bidi="ta-IN"/>
+              </w:rPr>
+              <w:t>it is hraswam)</w:t>
             </w:r>
           </w:p>
         </w:tc>
@@ -14824,7 +14917,6 @@
         <w:tc>
           <w:tcPr>
             <w:tcW w:w="2978" w:type="dxa"/>
-            <w:shd w:val="clear" w:color="auto" w:fill="auto"/>
           </w:tcPr>
           <w:p>
             <w:pPr>
@@ -14885,7 +14977,6 @@
           <w:tcPr>
             <w:tcW w:w="4849" w:type="dxa"/>
             <w:gridSpan w:val="3"/>
-            <w:shd w:val="clear" w:color="auto" w:fill="auto"/>
           </w:tcPr>
           <w:p>
             <w:pPr>
@@ -14928,7 +15019,6 @@
         <w:tc>
           <w:tcPr>
             <w:tcW w:w="5103" w:type="dxa"/>
-            <w:shd w:val="clear" w:color="auto" w:fill="auto"/>
           </w:tcPr>
           <w:p>
             <w:pPr>
@@ -15005,6 +15095,7 @@
                 <w:sz w:val="32"/>
                 <w:szCs w:val="36"/>
               </w:rPr>
+              <w:lastRenderedPageBreak/>
               <w:t>1.5.6.2 (Padam)</w:t>
             </w:r>
           </w:p>
@@ -15027,6 +15118,7 @@
               </w:rPr>
               <w:t>22</w:t>
             </w:r>
+            <w:proofErr w:type="gramStart"/>
             <w:r>
               <w:rPr>
                 <w:rFonts w:cs="Arial"/>
@@ -15046,6 +15138,7 @@
               </w:rPr>
               <w:t xml:space="preserve">  Panchaati</w:t>
             </w:r>
+            <w:proofErr w:type="gramEnd"/>
           </w:p>
         </w:tc>
         <w:tc>
@@ -15121,6 +15214,7 @@
               </w:rPr>
               <w:t>sP—</w:t>
             </w:r>
+            <w:proofErr w:type="gramStart"/>
             <w:r>
               <w:rPr>
                 <w:rFonts w:ascii="BRH Malayalam Extra" w:hAnsi="BRH Malayalam Extra" w:cs="BRH Malayalam Extra"/>
@@ -15147,6 +15241,7 @@
               </w:rPr>
               <w:t>(</w:t>
             </w:r>
+            <w:proofErr w:type="gramEnd"/>
             <w:r>
               <w:rPr>
                 <w:rFonts w:cs="Arial"/>
@@ -15216,8 +15311,19 @@
                 <w:szCs w:val="28"/>
                 <w:lang w:bidi="ta-IN"/>
               </w:rPr>
-              <w:t>35 th  Panchaati</w:t>
-            </w:r>
+              <w:t xml:space="preserve">35 </w:t>
+            </w:r>
+            <w:proofErr w:type="gramStart"/>
+            <w:r>
+              <w:rPr>
+                <w:rFonts w:cs="Arial"/>
+                <w:sz w:val="28"/>
+                <w:szCs w:val="28"/>
+                <w:lang w:bidi="ta-IN"/>
+              </w:rPr>
+              <w:t>th  Panchaati</w:t>
+            </w:r>
+            <w:proofErr w:type="gramEnd"/>
           </w:p>
         </w:tc>
         <w:tc>
@@ -15285,6 +15391,7 @@
               </w:rPr>
               <w:t>¥Z–R–</w:t>
             </w:r>
+            <w:proofErr w:type="gramStart"/>
             <w:r>
               <w:rPr>
                 <w:rFonts w:ascii="BRH Malayalam Extra" w:hAnsi="BRH Malayalam Extra" w:cs="BRH Malayalam Extra"/>
@@ -15303,6 +15410,7 @@
               </w:rPr>
               <w:t xml:space="preserve">  (</w:t>
             </w:r>
+            <w:proofErr w:type="gramEnd"/>
             <w:r>
               <w:rPr>
                 <w:rFonts w:cs="Arial"/>
@@ -15326,7 +15434,6 @@
               <w:bottom w:val="single" w:sz="4" w:space="0" w:color="000000"/>
               <w:right w:val="single" w:sz="4" w:space="0" w:color="000000"/>
             </w:tcBorders>
-            <w:shd w:val="clear" w:color="auto" w:fill="auto"/>
           </w:tcPr>
           <w:p>
             <w:pPr>
@@ -15350,7 +15457,6 @@
                 <w:sz w:val="32"/>
                 <w:szCs w:val="36"/>
               </w:rPr>
-              <w:lastRenderedPageBreak/>
               <w:t>1.5.11.4 - Vaakyam</w:t>
             </w:r>
           </w:p>
@@ -15405,7 +15511,6 @@
               <w:bottom w:val="single" w:sz="4" w:space="0" w:color="000000"/>
               <w:right w:val="single" w:sz="4" w:space="0" w:color="000000"/>
             </w:tcBorders>
-            <w:shd w:val="clear" w:color="auto" w:fill="auto"/>
           </w:tcPr>
           <w:p>
             <w:pPr>
@@ -15458,7 +15563,6 @@
               <w:bottom w:val="single" w:sz="4" w:space="0" w:color="000000"/>
               <w:right w:val="single" w:sz="4" w:space="0" w:color="000000"/>
             </w:tcBorders>
-            <w:shd w:val="clear" w:color="auto" w:fill="auto"/>
           </w:tcPr>
           <w:p>
             <w:pPr>
@@ -15592,7 +15696,10 @@
           <w:u w:val="single"/>
         </w:rPr>
       </w:pPr>
-      <w:r>
+    </w:p>
+    <w:p>
+      <w:pPr>
+        <w:jc w:val="center"/>
         <w:rPr>
           <w:b/>
           <w:bCs/>
@@ -15600,6 +15707,64 @@
           <w:szCs w:val="32"/>
           <w:u w:val="single"/>
         </w:rPr>
+      </w:pPr>
+    </w:p>
+    <w:p>
+      <w:pPr>
+        <w:jc w:val="center"/>
+        <w:rPr>
+          <w:b/>
+          <w:bCs/>
+          <w:sz w:val="32"/>
+          <w:szCs w:val="32"/>
+          <w:u w:val="single"/>
+        </w:rPr>
+      </w:pPr>
+    </w:p>
+    <w:p>
+      <w:pPr>
+        <w:jc w:val="center"/>
+        <w:rPr>
+          <w:b/>
+          <w:bCs/>
+          <w:sz w:val="32"/>
+          <w:szCs w:val="32"/>
+          <w:u w:val="single"/>
+        </w:rPr>
+      </w:pPr>
+    </w:p>
+    <w:p>
+      <w:pPr>
+        <w:jc w:val="center"/>
+        <w:rPr>
+          <w:b/>
+          <w:bCs/>
+          <w:sz w:val="32"/>
+          <w:szCs w:val="32"/>
+          <w:u w:val="single"/>
+        </w:rPr>
+      </w:pPr>
+    </w:p>
+    <w:p>
+      <w:pPr>
+        <w:jc w:val="center"/>
+        <w:rPr>
+          <w:b/>
+          <w:bCs/>
+          <w:sz w:val="32"/>
+          <w:szCs w:val="32"/>
+          <w:u w:val="single"/>
+        </w:rPr>
+      </w:pPr>
+      <w:r>
+        <w:rPr>
+          <w:b/>
+          <w:bCs/>
+          <w:sz w:val="32"/>
+          <w:szCs w:val="32"/>
+          <w:u w:val="single"/>
+        </w:rPr>
+        <w:lastRenderedPageBreak/>
         <w:t>TS</w:t>
       </w:r>
       <w:r>
@@ -16420,7 +16585,6 @@
                 <w:szCs w:val="28"/>
                 <w:lang w:bidi="ta-IN"/>
               </w:rPr>
-              <w:lastRenderedPageBreak/>
               <w:t>1.5.6.3 Vaakyam</w:t>
             </w:r>
           </w:p>
@@ -16567,7 +16731,27 @@
                 <w:szCs w:val="28"/>
                 <w:lang w:bidi="ta-IN"/>
               </w:rPr>
-              <w:t>TS 1.5.7.4 line 1</w:t>
+              <w:t xml:space="preserve">TS </w:t>
+            </w:r>
+            <w:proofErr w:type="gramStart"/>
+            <w:r>
+              <w:rPr>
+                <w:rFonts w:cs="Arial"/>
+                <w:sz w:val="28"/>
+                <w:szCs w:val="28"/>
+                <w:lang w:bidi="ta-IN"/>
+              </w:rPr>
+              <w:t>1.5.7.4 line</w:t>
+            </w:r>
+            <w:proofErr w:type="gramEnd"/>
+            <w:r>
+              <w:rPr>
+                <w:rFonts w:cs="Arial"/>
+                <w:sz w:val="28"/>
+                <w:szCs w:val="28"/>
+                <w:lang w:bidi="ta-IN"/>
+              </w:rPr>
+              <w:t xml:space="preserve"> 1</w:t>
             </w:r>
             <w:r>
               <w:rPr>
@@ -17003,7 +17187,7 @@
 </file>
 
 <file path=word/endnotes.xml><?xml version="1.0" encoding="utf-8"?>
-<w:endnotes xmlns:wpc="http://schemas.microsoft.com/office/word/2010/wordprocessingCanvas" xmlns:cx="http://schemas.microsoft.com/office/drawing/2014/chartex" xmlns:cx1="http://schemas.microsoft.com/office/drawing/2015/9/8/chartex" xmlns:cx2="http://schemas.microsoft.com/office/drawing/2015/10/21/chartex" xmlns:cx3="http://schemas.microsoft.com/office/drawing/2016/5/9/chartex" xmlns:cx4="http://schemas.microsoft.com/office/drawing/2016/5/10/chartex" xmlns:cx5="http://schemas.microsoft.com/office/drawing/2016/5/11/chartex" xmlns:cx6="http://schemas.microsoft.com/office/drawing/2016/5/12/chartex" xmlns:cx7="http://schemas.microsoft.com/office/drawing/2016/5/13/chartex" xmlns:cx8="http://schemas.microsoft.com/office/drawing/2016/5/14/chartex" xmlns:mc="http://schemas.openxmlformats.org/markup-compatibility/2006" xmlns:aink="http://schemas.microsoft.com/office/drawing/2016/ink" xmlns:am3d="http://schemas.microsoft.com/office/drawing/2017/model3d" xmlns:o="urn:schemas-microsoft-com:office:office" xmlns:oel="http://schemas.microsoft.com/office/2019/extlst" xmlns:r="http://schemas.openxmlformats.org/officeDocument/2006/relationships" xmlns:m="http://schemas.openxmlformats.org/officeDocument/2006/math" xmlns:v="urn:schemas-microsoft-com:vml" xmlns:wp14="http://schemas.microsoft.com/office/word/2010/wordprocessingDrawing" xmlns:wp="http://schemas.openxmlformats.org/drawingml/2006/wordprocessingDrawing" xmlns:w10="urn:schemas-microsoft-com:office:word" xmlns:w="http://schemas.openxmlformats.org/wordprocessingml/2006/main" xmlns:w14="http://schemas.microsoft.com/office/word/2010/wordml" xmlns:w15="http://schemas.microsoft.com/office/word/2012/wordml" xmlns:w16cex="http://schemas.microsoft.com/office/word/2018/wordml/cex" xmlns:w16cid="http://schemas.microsoft.com/office/word/2016/wordml/cid" xmlns:w16="http://schemas.microsoft.com/office/word/2018/wordml" xmlns:w16du="http://schemas.microsoft.com/office/word/2023/wordml/word16du" xmlns:w16sdtdh="http://schemas.microsoft.com/office/word/2020/wordml/sdtdatahash" xmlns:w16se="http://schemas.microsoft.com/office/word/2015/wordml/symex" xmlns:wpg="http://schemas.microsoft.com/office/word/2010/wordprocessingGroup" xmlns:wpi="http://schemas.microsoft.com/office/word/2010/wordprocessingInk" xmlns:wne="http://schemas.microsoft.com/office/word/2006/wordml" xmlns:wps="http://schemas.microsoft.com/office/word/2010/wordprocessingShape" mc:Ignorable="w14 w15 w16se w16cid w16 w16cex w16sdtdh w16du wp14">
+<w:endnotes xmlns:wpc="http://schemas.microsoft.com/office/word/2010/wordprocessingCanvas" xmlns:cx="http://schemas.microsoft.com/office/drawing/2014/chartex" xmlns:cx1="http://schemas.microsoft.com/office/drawing/2015/9/8/chartex" xmlns:cx2="http://schemas.microsoft.com/office/drawing/2015/10/21/chartex" xmlns:cx3="http://schemas.microsoft.com/office/drawing/2016/5/9/chartex" xmlns:cx4="http://schemas.microsoft.com/office/drawing/2016/5/10/chartex" xmlns:cx5="http://schemas.microsoft.com/office/drawing/2016/5/11/chartex" xmlns:cx6="http://schemas.microsoft.com/office/drawing/2016/5/12/chartex" xmlns:cx7="http://schemas.microsoft.com/office/drawing/2016/5/13/chartex" xmlns:cx8="http://schemas.microsoft.com/office/drawing/2016/5/14/chartex" xmlns:mc="http://schemas.openxmlformats.org/markup-compatibility/2006" xmlns:aink="http://schemas.microsoft.com/office/drawing/2016/ink" xmlns:am3d="http://schemas.microsoft.com/office/drawing/2017/model3d" xmlns:o="urn:schemas-microsoft-com:office:office" xmlns:oel="http://schemas.microsoft.com/office/2019/extlst" xmlns:r="http://schemas.openxmlformats.org/officeDocument/2006/relationships" xmlns:m="http://schemas.openxmlformats.org/officeDocument/2006/math" xmlns:v="urn:schemas-microsoft-com:vml" xmlns:wp14="http://schemas.microsoft.com/office/word/2010/wordprocessingDrawing" xmlns:wp="http://schemas.openxmlformats.org/drawingml/2006/wordprocessingDrawing" xmlns:w10="urn:schemas-microsoft-com:office:word" xmlns:w="http://schemas.openxmlformats.org/wordprocessingml/2006/main" xmlns:w14="http://schemas.microsoft.com/office/word/2010/wordml" xmlns:w15="http://schemas.microsoft.com/office/word/2012/wordml" xmlns:w16cex="http://schemas.microsoft.com/office/word/2018/wordml/cex" xmlns:w16cid="http://schemas.microsoft.com/office/word/2016/wordml/cid" xmlns:w16="http://schemas.microsoft.com/office/word/2018/wordml" xmlns:w16du="http://schemas.microsoft.com/office/word/2023/wordml/word16du" xmlns:w16sdtdh="http://schemas.microsoft.com/office/word/2020/wordml/sdtdatahash" xmlns:w16sdtfl="http://schemas.microsoft.com/office/word/2024/wordml/sdtformatlock" xmlns:w16se="http://schemas.microsoft.com/office/word/2015/wordml/symex" xmlns:wpg="http://schemas.microsoft.com/office/word/2010/wordprocessingGroup" xmlns:wpi="http://schemas.microsoft.com/office/word/2010/wordprocessingInk" xmlns:wne="http://schemas.microsoft.com/office/word/2006/wordml" xmlns:wps="http://schemas.microsoft.com/office/word/2010/wordprocessingShape" mc:Ignorable="w14 w15 w16se w16cid w16 w16cex w16sdtdh w16sdtfl w16du wp14">
   <w:endnote w:type="separator" w:id="-1">
     <w:p>
       <w:pPr>
@@ -17028,7 +17212,7 @@
 </file>
 
 <file path=word/footer1.xml><?xml version="1.0" encoding="utf-8"?>
-<w:ftr xmlns:wpc="http://schemas.microsoft.com/office/word/2010/wordprocessingCanvas" xmlns:cx="http://schemas.microsoft.com/office/drawing/2014/chartex" xmlns:cx1="http://schemas.microsoft.com/office/drawing/2015/9/8/chartex" xmlns:cx2="http://schemas.microsoft.com/office/drawing/2015/10/21/chartex" xmlns:cx3="http://schemas.microsoft.com/office/drawing/2016/5/9/chartex" xmlns:cx4="http://schemas.microsoft.com/office/drawing/2016/5/10/chartex" xmlns:cx5="http://schemas.microsoft.com/office/drawing/2016/5/11/chartex" xmlns:cx6="http://schemas.microsoft.com/office/drawing/2016/5/12/chartex" xmlns:cx7="http://schemas.microsoft.com/office/drawing/2016/5/13/chartex" xmlns:cx8="http://schemas.microsoft.com/office/drawing/2016/5/14/chartex" xmlns:mc="http://schemas.openxmlformats.org/markup-compatibility/2006" xmlns:aink="http://schemas.microsoft.com/office/drawing/2016/ink" xmlns:am3d="http://schemas.microsoft.com/office/drawing/2017/model3d" xmlns:o="urn:schemas-microsoft-com:office:office" xmlns:oel="http://schemas.microsoft.com/office/2019/extlst" xmlns:r="http://schemas.openxmlformats.org/officeDocument/2006/relationships" xmlns:m="http://schemas.openxmlformats.org/officeDocument/2006/math" xmlns:v="urn:schemas-microsoft-com:vml" xmlns:wp14="http://schemas.microsoft.com/office/word/2010/wordprocessingDrawing" xmlns:wp="http://schemas.openxmlformats.org/drawingml/2006/wordprocessingDrawing" xmlns:w10="urn:schemas-microsoft-com:office:word" xmlns:w="http://schemas.openxmlformats.org/wordprocessingml/2006/main" xmlns:w14="http://schemas.microsoft.com/office/word/2010/wordml" xmlns:w15="http://schemas.microsoft.com/office/word/2012/wordml" xmlns:w16cex="http://schemas.microsoft.com/office/word/2018/wordml/cex" xmlns:w16cid="http://schemas.microsoft.com/office/word/2016/wordml/cid" xmlns:w16="http://schemas.microsoft.com/office/word/2018/wordml" xmlns:w16du="http://schemas.microsoft.com/office/word/2023/wordml/word16du" xmlns:w16sdtdh="http://schemas.microsoft.com/office/word/2020/wordml/sdtdatahash" xmlns:w16se="http://schemas.microsoft.com/office/word/2015/wordml/symex" xmlns:wpg="http://schemas.microsoft.com/office/word/2010/wordprocessingGroup" xmlns:wpi="http://schemas.microsoft.com/office/word/2010/wordprocessingInk" xmlns:wne="http://schemas.microsoft.com/office/word/2006/wordml" xmlns:wps="http://schemas.microsoft.com/office/word/2010/wordprocessingShape" mc:Ignorable="w14 w15 w16se w16cid w16 w16cex w16sdtdh w16du wp14">
+<w:ftr xmlns:wpc="http://schemas.microsoft.com/office/word/2010/wordprocessingCanvas" xmlns:cx="http://schemas.microsoft.com/office/drawing/2014/chartex" xmlns:cx1="http://schemas.microsoft.com/office/drawing/2015/9/8/chartex" xmlns:cx2="http://schemas.microsoft.com/office/drawing/2015/10/21/chartex" xmlns:cx3="http://schemas.microsoft.com/office/drawing/2016/5/9/chartex" xmlns:cx4="http://schemas.microsoft.com/office/drawing/2016/5/10/chartex" xmlns:cx5="http://schemas.microsoft.com/office/drawing/2016/5/11/chartex" xmlns:cx6="http://schemas.microsoft.com/office/drawing/2016/5/12/chartex" xmlns:cx7="http://schemas.microsoft.com/office/drawing/2016/5/13/chartex" xmlns:cx8="http://schemas.microsoft.com/office/drawing/2016/5/14/chartex" xmlns:mc="http://schemas.openxmlformats.org/markup-compatibility/2006" xmlns:aink="http://schemas.microsoft.com/office/drawing/2016/ink" xmlns:am3d="http://schemas.microsoft.com/office/drawing/2017/model3d" xmlns:o="urn:schemas-microsoft-com:office:office" xmlns:oel="http://schemas.microsoft.com/office/2019/extlst" xmlns:r="http://schemas.openxmlformats.org/officeDocument/2006/relationships" xmlns:m="http://schemas.openxmlformats.org/officeDocument/2006/math" xmlns:v="urn:schemas-microsoft-com:vml" xmlns:wp14="http://schemas.microsoft.com/office/word/2010/wordprocessingDrawing" xmlns:wp="http://schemas.openxmlformats.org/drawingml/2006/wordprocessingDrawing" xmlns:w10="urn:schemas-microsoft-com:office:word" xmlns:w="http://schemas.openxmlformats.org/wordprocessingml/2006/main" xmlns:w14="http://schemas.microsoft.com/office/word/2010/wordml" xmlns:w15="http://schemas.microsoft.com/office/word/2012/wordml" xmlns:w16cex="http://schemas.microsoft.com/office/word/2018/wordml/cex" xmlns:w16cid="http://schemas.microsoft.com/office/word/2016/wordml/cid" xmlns:w16="http://schemas.microsoft.com/office/word/2018/wordml" xmlns:w16du="http://schemas.microsoft.com/office/word/2023/wordml/word16du" xmlns:w16sdtdh="http://schemas.microsoft.com/office/word/2020/wordml/sdtdatahash" xmlns:w16sdtfl="http://schemas.microsoft.com/office/word/2024/wordml/sdtformatlock" xmlns:w16se="http://schemas.microsoft.com/office/word/2015/wordml/symex" xmlns:wpg="http://schemas.microsoft.com/office/word/2010/wordprocessingGroup" xmlns:wpi="http://schemas.microsoft.com/office/word/2010/wordprocessingInk" xmlns:wne="http://schemas.microsoft.com/office/word/2006/wordml" xmlns:wps="http://schemas.microsoft.com/office/word/2010/wordprocessingShape" mc:Ignorable="w14 w15 w16se w16cid w16 w16cex w16sdtdh w16sdtfl w16du wp14">
   <w:p>
     <w:pPr>
       <w:pBdr>
@@ -17174,7 +17358,7 @@
 </file>
 
 <file path=word/footer2.xml><?xml version="1.0" encoding="utf-8"?>
-<w:ftr xmlns:wpc="http://schemas.microsoft.com/office/word/2010/wordprocessingCanvas" xmlns:cx="http://schemas.microsoft.com/office/drawing/2014/chartex" xmlns:cx1="http://schemas.microsoft.com/office/drawing/2015/9/8/chartex" xmlns:cx2="http://schemas.microsoft.com/office/drawing/2015/10/21/chartex" xmlns:cx3="http://schemas.microsoft.com/office/drawing/2016/5/9/chartex" xmlns:cx4="http://schemas.microsoft.com/office/drawing/2016/5/10/chartex" xmlns:cx5="http://schemas.microsoft.com/office/drawing/2016/5/11/chartex" xmlns:cx6="http://schemas.microsoft.com/office/drawing/2016/5/12/chartex" xmlns:cx7="http://schemas.microsoft.com/office/drawing/2016/5/13/chartex" xmlns:cx8="http://schemas.microsoft.com/office/drawing/2016/5/14/chartex" xmlns:mc="http://schemas.openxmlformats.org/markup-compatibility/2006" xmlns:aink="http://schemas.microsoft.com/office/drawing/2016/ink" xmlns:am3d="http://schemas.microsoft.com/office/drawing/2017/model3d" xmlns:o="urn:schemas-microsoft-com:office:office" xmlns:oel="http://schemas.microsoft.com/office/2019/extlst" xmlns:r="http://schemas.openxmlformats.org/officeDocument/2006/relationships" xmlns:m="http://schemas.openxmlformats.org/officeDocument/2006/math" xmlns:v="urn:schemas-microsoft-com:vml" xmlns:wp14="http://schemas.microsoft.com/office/word/2010/wordprocessingDrawing" xmlns:wp="http://schemas.openxmlformats.org/drawingml/2006/wordprocessingDrawing" xmlns:w10="urn:schemas-microsoft-com:office:word" xmlns:w="http://schemas.openxmlformats.org/wordprocessingml/2006/main" xmlns:w14="http://schemas.microsoft.com/office/word/2010/wordml" xmlns:w15="http://schemas.microsoft.com/office/word/2012/wordml" xmlns:w16cex="http://schemas.microsoft.com/office/word/2018/wordml/cex" xmlns:w16cid="http://schemas.microsoft.com/office/word/2016/wordml/cid" xmlns:w16="http://schemas.microsoft.com/office/word/2018/wordml" xmlns:w16du="http://schemas.microsoft.com/office/word/2023/wordml/word16du" xmlns:w16sdtdh="http://schemas.microsoft.com/office/word/2020/wordml/sdtdatahash" xmlns:w16se="http://schemas.microsoft.com/office/word/2015/wordml/symex" xmlns:wpg="http://schemas.microsoft.com/office/word/2010/wordprocessingGroup" xmlns:wpi="http://schemas.microsoft.com/office/word/2010/wordprocessingInk" xmlns:wne="http://schemas.microsoft.com/office/word/2006/wordml" xmlns:wps="http://schemas.microsoft.com/office/word/2010/wordprocessingShape" mc:Ignorable="w14 w15 w16se w16cid w16 w16cex w16sdtdh w16du wp14">
+<w:ftr xmlns:wpc="http://schemas.microsoft.com/office/word/2010/wordprocessingCanvas" xmlns:cx="http://schemas.microsoft.com/office/drawing/2014/chartex" xmlns:cx1="http://schemas.microsoft.com/office/drawing/2015/9/8/chartex" xmlns:cx2="http://schemas.microsoft.com/office/drawing/2015/10/21/chartex" xmlns:cx3="http://schemas.microsoft.com/office/drawing/2016/5/9/chartex" xmlns:cx4="http://schemas.microsoft.com/office/drawing/2016/5/10/chartex" xmlns:cx5="http://schemas.microsoft.com/office/drawing/2016/5/11/chartex" xmlns:cx6="http://schemas.microsoft.com/office/drawing/2016/5/12/chartex" xmlns:cx7="http://schemas.microsoft.com/office/drawing/2016/5/13/chartex" xmlns:cx8="http://schemas.microsoft.com/office/drawing/2016/5/14/chartex" xmlns:mc="http://schemas.openxmlformats.org/markup-compatibility/2006" xmlns:aink="http://schemas.microsoft.com/office/drawing/2016/ink" xmlns:am3d="http://schemas.microsoft.com/office/drawing/2017/model3d" xmlns:o="urn:schemas-microsoft-com:office:office" xmlns:oel="http://schemas.microsoft.com/office/2019/extlst" xmlns:r="http://schemas.openxmlformats.org/officeDocument/2006/relationships" xmlns:m="http://schemas.openxmlformats.org/officeDocument/2006/math" xmlns:v="urn:schemas-microsoft-com:vml" xmlns:wp14="http://schemas.microsoft.com/office/word/2010/wordprocessingDrawing" xmlns:wp="http://schemas.openxmlformats.org/drawingml/2006/wordprocessingDrawing" xmlns:w10="urn:schemas-microsoft-com:office:word" xmlns:w="http://schemas.openxmlformats.org/wordprocessingml/2006/main" xmlns:w14="http://schemas.microsoft.com/office/word/2010/wordml" xmlns:w15="http://schemas.microsoft.com/office/word/2012/wordml" xmlns:w16cex="http://schemas.microsoft.com/office/word/2018/wordml/cex" xmlns:w16cid="http://schemas.microsoft.com/office/word/2016/wordml/cid" xmlns:w16="http://schemas.microsoft.com/office/word/2018/wordml" xmlns:w16du="http://schemas.microsoft.com/office/word/2023/wordml/word16du" xmlns:w16sdtdh="http://schemas.microsoft.com/office/word/2020/wordml/sdtdatahash" xmlns:w16sdtfl="http://schemas.microsoft.com/office/word/2024/wordml/sdtformatlock" xmlns:w16se="http://schemas.microsoft.com/office/word/2015/wordml/symex" xmlns:wpg="http://schemas.microsoft.com/office/word/2010/wordprocessingGroup" xmlns:wpi="http://schemas.microsoft.com/office/word/2010/wordprocessingInk" xmlns:wne="http://schemas.microsoft.com/office/word/2006/wordml" xmlns:wps="http://schemas.microsoft.com/office/word/2010/wordprocessingShape" mc:Ignorable="w14 w15 w16se w16cid w16 w16cex w16sdtdh w16sdtfl w16du wp14">
   <w:p>
     <w:pPr>
       <w:pBdr>
@@ -17228,6 +17412,7 @@
       </w:rPr>
       <w:tab/>
     </w:r>
+    <w:proofErr w:type="gramStart"/>
     <w:r>
       <w:rPr>
         <w:b/>
@@ -17249,6 +17434,7 @@
       </w:rPr>
       <w:tab/>
     </w:r>
+    <w:proofErr w:type="gramEnd"/>
     <w:r>
       <w:rPr>
         <w:b/>
@@ -17370,7 +17556,7 @@
 </file>
 
 <file path=word/footnotes.xml><?xml version="1.0" encoding="utf-8"?>
-<w:footnotes xmlns:wpc="http://schemas.microsoft.com/office/word/2010/wordprocessingCanvas" xmlns:cx="http://schemas.microsoft.com/office/drawing/2014/chartex" xmlns:cx1="http://schemas.microsoft.com/office/drawing/2015/9/8/chartex" xmlns:cx2="http://schemas.microsoft.com/office/drawing/2015/10/21/chartex" xmlns:cx3="http://schemas.microsoft.com/office/drawing/2016/5/9/chartex" xmlns:cx4="http://schemas.microsoft.com/office/drawing/2016/5/10/chartex" xmlns:cx5="http://schemas.microsoft.com/office/drawing/2016/5/11/chartex" xmlns:cx6="http://schemas.microsoft.com/office/drawing/2016/5/12/chartex" xmlns:cx7="http://schemas.microsoft.com/office/drawing/2016/5/13/chartex" xmlns:cx8="http://schemas.microsoft.com/office/drawing/2016/5/14/chartex" xmlns:mc="http://schemas.openxmlformats.org/markup-compatibility/2006" xmlns:aink="http://schemas.microsoft.com/office/drawing/2016/ink" xmlns:am3d="http://schemas.microsoft.com/office/drawing/2017/model3d" xmlns:o="urn:schemas-microsoft-com:office:office" xmlns:oel="http://schemas.microsoft.com/office/2019/extlst" xmlns:r="http://schemas.openxmlformats.org/officeDocument/2006/relationships" xmlns:m="http://schemas.openxmlformats.org/officeDocument/2006/math" xmlns:v="urn:schemas-microsoft-com:vml" xmlns:wp14="http://schemas.microsoft.com/office/word/2010/wordprocessingDrawing" xmlns:wp="http://schemas.openxmlformats.org/drawingml/2006/wordprocessingDrawing" xmlns:w10="urn:schemas-microsoft-com:office:word" xmlns:w="http://schemas.openxmlformats.org/wordprocessingml/2006/main" xmlns:w14="http://schemas.microsoft.com/office/word/2010/wordml" xmlns:w15="http://schemas.microsoft.com/office/word/2012/wordml" xmlns:w16cex="http://schemas.microsoft.com/office/word/2018/wordml/cex" xmlns:w16cid="http://schemas.microsoft.com/office/word/2016/wordml/cid" xmlns:w16="http://schemas.microsoft.com/office/word/2018/wordml" xmlns:w16du="http://schemas.microsoft.com/office/word/2023/wordml/word16du" xmlns:w16sdtdh="http://schemas.microsoft.com/office/word/2020/wordml/sdtdatahash" xmlns:w16se="http://schemas.microsoft.com/office/word/2015/wordml/symex" xmlns:wpg="http://schemas.microsoft.com/office/word/2010/wordprocessingGroup" xmlns:wpi="http://schemas.microsoft.com/office/word/2010/wordprocessingInk" xmlns:wne="http://schemas.microsoft.com/office/word/2006/wordml" xmlns:wps="http://schemas.microsoft.com/office/word/2010/wordprocessingShape" mc:Ignorable="w14 w15 w16se w16cid w16 w16cex w16sdtdh w16du wp14">
+<w:footnotes xmlns:wpc="http://schemas.microsoft.com/office/word/2010/wordprocessingCanvas" xmlns:cx="http://schemas.microsoft.com/office/drawing/2014/chartex" xmlns:cx1="http://schemas.microsoft.com/office/drawing/2015/9/8/chartex" xmlns:cx2="http://schemas.microsoft.com/office/drawing/2015/10/21/chartex" xmlns:cx3="http://schemas.microsoft.com/office/drawing/2016/5/9/chartex" xmlns:cx4="http://schemas.microsoft.com/office/drawing/2016/5/10/chartex" xmlns:cx5="http://schemas.microsoft.com/office/drawing/2016/5/11/chartex" xmlns:cx6="http://schemas.microsoft.com/office/drawing/2016/5/12/chartex" xmlns:cx7="http://schemas.microsoft.com/office/drawing/2016/5/13/chartex" xmlns:cx8="http://schemas.microsoft.com/office/drawing/2016/5/14/chartex" xmlns:mc="http://schemas.openxmlformats.org/markup-compatibility/2006" xmlns:aink="http://schemas.microsoft.com/office/drawing/2016/ink" xmlns:am3d="http://schemas.microsoft.com/office/drawing/2017/model3d" xmlns:o="urn:schemas-microsoft-com:office:office" xmlns:oel="http://schemas.microsoft.com/office/2019/extlst" xmlns:r="http://schemas.openxmlformats.org/officeDocument/2006/relationships" xmlns:m="http://schemas.openxmlformats.org/officeDocument/2006/math" xmlns:v="urn:schemas-microsoft-com:vml" xmlns:wp14="http://schemas.microsoft.com/office/word/2010/wordprocessingDrawing" xmlns:wp="http://schemas.openxmlformats.org/drawingml/2006/wordprocessingDrawing" xmlns:w10="urn:schemas-microsoft-com:office:word" xmlns:w="http://schemas.openxmlformats.org/wordprocessingml/2006/main" xmlns:w14="http://schemas.microsoft.com/office/word/2010/wordml" xmlns:w15="http://schemas.microsoft.com/office/word/2012/wordml" xmlns:w16cex="http://schemas.microsoft.com/office/word/2018/wordml/cex" xmlns:w16cid="http://schemas.microsoft.com/office/word/2016/wordml/cid" xmlns:w16="http://schemas.microsoft.com/office/word/2018/wordml" xmlns:w16du="http://schemas.microsoft.com/office/word/2023/wordml/word16du" xmlns:w16sdtdh="http://schemas.microsoft.com/office/word/2020/wordml/sdtdatahash" xmlns:w16sdtfl="http://schemas.microsoft.com/office/word/2024/wordml/sdtformatlock" xmlns:w16se="http://schemas.microsoft.com/office/word/2015/wordml/symex" xmlns:wpg="http://schemas.microsoft.com/office/word/2010/wordprocessingGroup" xmlns:wpi="http://schemas.microsoft.com/office/word/2010/wordprocessingInk" xmlns:wne="http://schemas.microsoft.com/office/word/2006/wordml" xmlns:wps="http://schemas.microsoft.com/office/word/2010/wordprocessingShape" mc:Ignorable="w14 w15 w16se w16cid w16 w16cex w16sdtdh w16sdtfl w16du wp14">
   <w:footnote w:type="separator" w:id="-1">
     <w:p>
       <w:pPr>
@@ -17395,7 +17581,7 @@
 </file>
 
 <file path=word/header1.xml><?xml version="1.0" encoding="utf-8"?>
-<w:hdr xmlns:wpc="http://schemas.microsoft.com/office/word/2010/wordprocessingCanvas" xmlns:cx="http://schemas.microsoft.com/office/drawing/2014/chartex" xmlns:cx1="http://schemas.microsoft.com/office/drawing/2015/9/8/chartex" xmlns:cx2="http://schemas.microsoft.com/office/drawing/2015/10/21/chartex" xmlns:cx3="http://schemas.microsoft.com/office/drawing/2016/5/9/chartex" xmlns:cx4="http://schemas.microsoft.com/office/drawing/2016/5/10/chartex" xmlns:cx5="http://schemas.microsoft.com/office/drawing/2016/5/11/chartex" xmlns:cx6="http://schemas.microsoft.com/office/drawing/2016/5/12/chartex" xmlns:cx7="http://schemas.microsoft.com/office/drawing/2016/5/13/chartex" xmlns:cx8="http://schemas.microsoft.com/office/drawing/2016/5/14/chartex" xmlns:mc="http://schemas.openxmlformats.org/markup-compatibility/2006" xmlns:aink="http://schemas.microsoft.com/office/drawing/2016/ink" xmlns:am3d="http://schemas.microsoft.com/office/drawing/2017/model3d" xmlns:o="urn:schemas-microsoft-com:office:office" xmlns:oel="http://schemas.microsoft.com/office/2019/extlst" xmlns:r="http://schemas.openxmlformats.org/officeDocument/2006/relationships" xmlns:m="http://schemas.openxmlformats.org/officeDocument/2006/math" xmlns:v="urn:schemas-microsoft-com:vml" xmlns:wp14="http://schemas.microsoft.com/office/word/2010/wordprocessingDrawing" xmlns:wp="http://schemas.openxmlformats.org/drawingml/2006/wordprocessingDrawing" xmlns:w10="urn:schemas-microsoft-com:office:word" xmlns:w="http://schemas.openxmlformats.org/wordprocessingml/2006/main" xmlns:w14="http://schemas.microsoft.com/office/word/2010/wordml" xmlns:w15="http://schemas.microsoft.com/office/word/2012/wordml" xmlns:w16cex="http://schemas.microsoft.com/office/word/2018/wordml/cex" xmlns:w16cid="http://schemas.microsoft.com/office/word/2016/wordml/cid" xmlns:w16="http://schemas.microsoft.com/office/word/2018/wordml" xmlns:w16du="http://schemas.microsoft.com/office/word/2023/wordml/word16du" xmlns:w16sdtdh="http://schemas.microsoft.com/office/word/2020/wordml/sdtdatahash" xmlns:w16se="http://schemas.microsoft.com/office/word/2015/wordml/symex" xmlns:wpg="http://schemas.microsoft.com/office/word/2010/wordprocessingGroup" xmlns:wpi="http://schemas.microsoft.com/office/word/2010/wordprocessingInk" xmlns:wne="http://schemas.microsoft.com/office/word/2006/wordml" xmlns:wps="http://schemas.microsoft.com/office/word/2010/wordprocessingShape" mc:Ignorable="w14 w15 w16se w16cid w16 w16cex w16sdtdh w16du wp14">
+<w:hdr xmlns:wpc="http://schemas.microsoft.com/office/word/2010/wordprocessingCanvas" xmlns:cx="http://schemas.microsoft.com/office/drawing/2014/chartex" xmlns:cx1="http://schemas.microsoft.com/office/drawing/2015/9/8/chartex" xmlns:cx2="http://schemas.microsoft.com/office/drawing/2015/10/21/chartex" xmlns:cx3="http://schemas.microsoft.com/office/drawing/2016/5/9/chartex" xmlns:cx4="http://schemas.microsoft.com/office/drawing/2016/5/10/chartex" xmlns:cx5="http://schemas.microsoft.com/office/drawing/2016/5/11/chartex" xmlns:cx6="http://schemas.microsoft.com/office/drawing/2016/5/12/chartex" xmlns:cx7="http://schemas.microsoft.com/office/drawing/2016/5/13/chartex" xmlns:cx8="http://schemas.microsoft.com/office/drawing/2016/5/14/chartex" xmlns:mc="http://schemas.openxmlformats.org/markup-compatibility/2006" xmlns:aink="http://schemas.microsoft.com/office/drawing/2016/ink" xmlns:am3d="http://schemas.microsoft.com/office/drawing/2017/model3d" xmlns:o="urn:schemas-microsoft-com:office:office" xmlns:oel="http://schemas.microsoft.com/office/2019/extlst" xmlns:r="http://schemas.openxmlformats.org/officeDocument/2006/relationships" xmlns:m="http://schemas.openxmlformats.org/officeDocument/2006/math" xmlns:v="urn:schemas-microsoft-com:vml" xmlns:wp14="http://schemas.microsoft.com/office/word/2010/wordprocessingDrawing" xmlns:wp="http://schemas.openxmlformats.org/drawingml/2006/wordprocessingDrawing" xmlns:w10="urn:schemas-microsoft-com:office:word" xmlns:w="http://schemas.openxmlformats.org/wordprocessingml/2006/main" xmlns:w14="http://schemas.microsoft.com/office/word/2010/wordml" xmlns:w15="http://schemas.microsoft.com/office/word/2012/wordml" xmlns:w16cex="http://schemas.microsoft.com/office/word/2018/wordml/cex" xmlns:w16cid="http://schemas.microsoft.com/office/word/2016/wordml/cid" xmlns:w16="http://schemas.microsoft.com/office/word/2018/wordml" xmlns:w16du="http://schemas.microsoft.com/office/word/2023/wordml/word16du" xmlns:w16sdtdh="http://schemas.microsoft.com/office/word/2020/wordml/sdtdatahash" xmlns:w16sdtfl="http://schemas.microsoft.com/office/word/2024/wordml/sdtformatlock" xmlns:w16se="http://schemas.microsoft.com/office/word/2015/wordml/symex" xmlns:wpg="http://schemas.microsoft.com/office/word/2010/wordprocessingGroup" xmlns:wpi="http://schemas.microsoft.com/office/word/2010/wordprocessingInk" xmlns:wne="http://schemas.microsoft.com/office/word/2006/wordml" xmlns:wps="http://schemas.microsoft.com/office/word/2010/wordprocessingShape" mc:Ignorable="w14 w15 w16se w16cid w16 w16cex w16sdtdh w16sdtfl w16du wp14">
   <w:p>
     <w:pPr>
       <w:pStyle w:val="Header"/>
@@ -17408,7 +17594,7 @@
 </file>
 
 <file path=word/header2.xml><?xml version="1.0" encoding="utf-8"?>
-<w:hdr xmlns:wpc="http://schemas.microsoft.com/office/word/2010/wordprocessingCanvas" xmlns:cx="http://schemas.microsoft.com/office/drawing/2014/chartex" xmlns:cx1="http://schemas.microsoft.com/office/drawing/2015/9/8/chartex" xmlns:cx2="http://schemas.microsoft.com/office/drawing/2015/10/21/chartex" xmlns:cx3="http://schemas.microsoft.com/office/drawing/2016/5/9/chartex" xmlns:cx4="http://schemas.microsoft.com/office/drawing/2016/5/10/chartex" xmlns:cx5="http://schemas.microsoft.com/office/drawing/2016/5/11/chartex" xmlns:cx6="http://schemas.microsoft.com/office/drawing/2016/5/12/chartex" xmlns:cx7="http://schemas.microsoft.com/office/drawing/2016/5/13/chartex" xmlns:cx8="http://schemas.microsoft.com/office/drawing/2016/5/14/chartex" xmlns:mc="http://schemas.openxmlformats.org/markup-compatibility/2006" xmlns:aink="http://schemas.microsoft.com/office/drawing/2016/ink" xmlns:am3d="http://schemas.microsoft.com/office/drawing/2017/model3d" xmlns:o="urn:schemas-microsoft-com:office:office" xmlns:oel="http://schemas.microsoft.com/office/2019/extlst" xmlns:r="http://schemas.openxmlformats.org/officeDocument/2006/relationships" xmlns:m="http://schemas.openxmlformats.org/officeDocument/2006/math" xmlns:v="urn:schemas-microsoft-com:vml" xmlns:wp14="http://schemas.microsoft.com/office/word/2010/wordprocessingDrawing" xmlns:wp="http://schemas.openxmlformats.org/drawingml/2006/wordprocessingDrawing" xmlns:w10="urn:schemas-microsoft-com:office:word" xmlns:w="http://schemas.openxmlformats.org/wordprocessingml/2006/main" xmlns:w14="http://schemas.microsoft.com/office/word/2010/wordml" xmlns:w15="http://schemas.microsoft.com/office/word/2012/wordml" xmlns:w16cex="http://schemas.microsoft.com/office/word/2018/wordml/cex" xmlns:w16cid="http://schemas.microsoft.com/office/word/2016/wordml/cid" xmlns:w16="http://schemas.microsoft.com/office/word/2018/wordml" xmlns:w16du="http://schemas.microsoft.com/office/word/2023/wordml/word16du" xmlns:w16sdtdh="http://schemas.microsoft.com/office/word/2020/wordml/sdtdatahash" xmlns:w16se="http://schemas.microsoft.com/office/word/2015/wordml/symex" xmlns:wpg="http://schemas.microsoft.com/office/word/2010/wordprocessingGroup" xmlns:wpi="http://schemas.microsoft.com/office/word/2010/wordprocessingInk" xmlns:wne="http://schemas.microsoft.com/office/word/2006/wordml" xmlns:wps="http://schemas.microsoft.com/office/word/2010/wordprocessingShape" mc:Ignorable="w14 w15 w16se w16cid w16 w16cex w16sdtdh w16du wp14">
+<w:hdr xmlns:wpc="http://schemas.microsoft.com/office/word/2010/wordprocessingCanvas" xmlns:cx="http://schemas.microsoft.com/office/drawing/2014/chartex" xmlns:cx1="http://schemas.microsoft.com/office/drawing/2015/9/8/chartex" xmlns:cx2="http://schemas.microsoft.com/office/drawing/2015/10/21/chartex" xmlns:cx3="http://schemas.microsoft.com/office/drawing/2016/5/9/chartex" xmlns:cx4="http://schemas.microsoft.com/office/drawing/2016/5/10/chartex" xmlns:cx5="http://schemas.microsoft.com/office/drawing/2016/5/11/chartex" xmlns:cx6="http://schemas.microsoft.com/office/drawing/2016/5/12/chartex" xmlns:cx7="http://schemas.microsoft.com/office/drawing/2016/5/13/chartex" xmlns:cx8="http://schemas.microsoft.com/office/drawing/2016/5/14/chartex" xmlns:mc="http://schemas.openxmlformats.org/markup-compatibility/2006" xmlns:aink="http://schemas.microsoft.com/office/drawing/2016/ink" xmlns:am3d="http://schemas.microsoft.com/office/drawing/2017/model3d" xmlns:o="urn:schemas-microsoft-com:office:office" xmlns:oel="http://schemas.microsoft.com/office/2019/extlst" xmlns:r="http://schemas.openxmlformats.org/officeDocument/2006/relationships" xmlns:m="http://schemas.openxmlformats.org/officeDocument/2006/math" xmlns:v="urn:schemas-microsoft-com:vml" xmlns:wp14="http://schemas.microsoft.com/office/word/2010/wordprocessingDrawing" xmlns:wp="http://schemas.openxmlformats.org/drawingml/2006/wordprocessingDrawing" xmlns:w10="urn:schemas-microsoft-com:office:word" xmlns:w="http://schemas.openxmlformats.org/wordprocessingml/2006/main" xmlns:w14="http://schemas.microsoft.com/office/word/2010/wordml" xmlns:w15="http://schemas.microsoft.com/office/word/2012/wordml" xmlns:w16cex="http://schemas.microsoft.com/office/word/2018/wordml/cex" xmlns:w16cid="http://schemas.microsoft.com/office/word/2016/wordml/cid" xmlns:w16="http://schemas.microsoft.com/office/word/2018/wordml" xmlns:w16du="http://schemas.microsoft.com/office/word/2023/wordml/word16du" xmlns:w16sdtdh="http://schemas.microsoft.com/office/word/2020/wordml/sdtdatahash" xmlns:w16sdtfl="http://schemas.microsoft.com/office/word/2024/wordml/sdtformatlock" xmlns:w16se="http://schemas.microsoft.com/office/word/2015/wordml/symex" xmlns:wpg="http://schemas.microsoft.com/office/word/2010/wordprocessingGroup" xmlns:wpi="http://schemas.microsoft.com/office/word/2010/wordprocessingInk" xmlns:wne="http://schemas.microsoft.com/office/word/2006/wordml" xmlns:wps="http://schemas.microsoft.com/office/word/2010/wordprocessingShape" mc:Ignorable="w14 w15 w16se w16cid w16 w16cex w16sdtdh w16sdtfl w16du wp14">
   <w:p>
     <w:pPr>
       <w:pStyle w:val="Header"/>
@@ -17421,7 +17607,7 @@
 </file>
 
 <file path=word/styles.xml><?xml version="1.0" encoding="utf-8"?>
-<w:styles xmlns:mc="http://schemas.openxmlformats.org/markup-compatibility/2006" xmlns:r="http://schemas.openxmlformats.org/officeDocument/2006/relationships" xmlns:w="http://schemas.openxmlformats.org/wordprocessingml/2006/main" xmlns:w14="http://schemas.microsoft.com/office/word/2010/wordml" xmlns:w15="http://schemas.microsoft.com/office/word/2012/wordml" xmlns:w16cex="http://schemas.microsoft.com/office/word/2018/wordml/cex" xmlns:w16cid="http://schemas.microsoft.com/office/word/2016/wordml/cid" xmlns:w16="http://schemas.microsoft.com/office/word/2018/wordml" xmlns:w16du="http://schemas.microsoft.com/office/word/2023/wordml/word16du" xmlns:w16sdtdh="http://schemas.microsoft.com/office/word/2020/wordml/sdtdatahash" xmlns:w16se="http://schemas.microsoft.com/office/word/2015/wordml/symex" mc:Ignorable="w14 w15 w16se w16cid w16 w16cex w16sdtdh w16du">
+<w:styles xmlns:mc="http://schemas.openxmlformats.org/markup-compatibility/2006" xmlns:r="http://schemas.openxmlformats.org/officeDocument/2006/relationships" xmlns:w="http://schemas.openxmlformats.org/wordprocessingml/2006/main" xmlns:w14="http://schemas.microsoft.com/office/word/2010/wordml" xmlns:w15="http://schemas.microsoft.com/office/word/2012/wordml" xmlns:w16cex="http://schemas.microsoft.com/office/word/2018/wordml/cex" xmlns:w16cid="http://schemas.microsoft.com/office/word/2016/wordml/cid" xmlns:w16="http://schemas.microsoft.com/office/word/2018/wordml" xmlns:w16du="http://schemas.microsoft.com/office/word/2023/wordml/word16du" xmlns:w16sdtdh="http://schemas.microsoft.com/office/word/2020/wordml/sdtdatahash" xmlns:w16sdtfl="http://schemas.microsoft.com/office/word/2024/wordml/sdtformatlock" xmlns:w16se="http://schemas.microsoft.com/office/word/2015/wordml/symex" mc:Ignorable="w14 w15 w16se w16cid w16 w16cex w16sdtdh w16sdtfl w16du">
   <w:docDefaults>
     <w:rPrDefault>
       <w:rPr>

</xml_diff>